<commit_message>
Updated template to specification
</commit_message>
<xml_diff>
--- a/KnowWE/KnowWE-Plugin-Include/src/main/resources/de/knowwe/include/export/template.docx
+++ b/KnowWE/KnowWE-Plugin-Include/src/main/resources/de/knowwe/include/export/template.docx
@@ -2,13 +2,1151 @@
 <file path=word/document.xml><?xml version="1.0" encoding="utf-8"?>
 <w:document xmlns:wpc="http://schemas.microsoft.com/office/word/2010/wordprocessingCanvas" xmlns:mo="http://schemas.microsoft.com/office/mac/office/2008/main" xmlns:mc="http://schemas.openxmlformats.org/markup-compatibility/2006" xmlns:mv="urn:schemas-microsoft-com:mac:vml" xmlns:o="urn:schemas-microsoft-com:office:office" xmlns:r="http://schemas.openxmlformats.org/officeDocument/2006/relationships" xmlns:m="http://schemas.openxmlformats.org/officeDocument/2006/math" xmlns:v="urn:schemas-microsoft-com:vml" xmlns:wp14="http://schemas.microsoft.com/office/word/2010/wordprocessingDrawing" xmlns:wp="http://schemas.openxmlformats.org/drawingml/2006/wordprocessingDrawing" xmlns:w10="urn:schemas-microsoft-com:office:word" xmlns:w="http://schemas.openxmlformats.org/wordprocessingml/2006/main" xmlns:w14="http://schemas.microsoft.com/office/word/2010/wordml" xmlns:wpg="http://schemas.microsoft.com/office/word/2010/wordprocessingGroup" xmlns:wpi="http://schemas.microsoft.com/office/word/2010/wordprocessingInk" xmlns:wne="http://schemas.microsoft.com/office/word/2006/wordml" xmlns:wps="http://schemas.microsoft.com/office/word/2010/wordprocessingShape" mc:Ignorable="w14 wp14">
   <w:body>
-    <w:p/>
     <w:p>
+      <w:r>
+        <w:rPr>
+          <w:noProof/>
+          <w:lang w:eastAsia="de-DE"/>
+        </w:rPr>
+        <mc:AlternateContent>
+          <mc:Choice Requires="wps">
+            <w:drawing>
+              <wp:anchor distT="0" distB="0" distL="114300" distR="114300" simplePos="0" relativeHeight="251662336" behindDoc="0" locked="0" layoutInCell="1" allowOverlap="1" wp14:anchorId="4BDB0DA1" wp14:editId="31A765BB">
+                <wp:simplePos x="0" y="0"/>
+                <wp:positionH relativeFrom="column">
+                  <wp:posOffset>-899795</wp:posOffset>
+                </wp:positionH>
+                <wp:positionV relativeFrom="paragraph">
+                  <wp:posOffset>494030</wp:posOffset>
+                </wp:positionV>
+                <wp:extent cx="6743700" cy="1371600"/>
+                <wp:effectExtent l="0" t="0" r="38100" b="25400"/>
+                <wp:wrapSquare wrapText="bothSides"/>
+                <wp:docPr id="6" name="Textfeld 6"/>
+                <wp:cNvGraphicFramePr/>
+                <a:graphic xmlns:a="http://schemas.openxmlformats.org/drawingml/2006/main">
+                  <a:graphicData uri="http://schemas.microsoft.com/office/word/2010/wordprocessingShape">
+                    <wps:wsp>
+                      <wps:cNvSpPr txBox="1"/>
+                      <wps:spPr>
+                        <a:xfrm>
+                          <a:off x="0" y="0"/>
+                          <a:ext cx="6743700" cy="1371600"/>
+                        </a:xfrm>
+                        <a:prstGeom prst="rect">
+                          <a:avLst/>
+                        </a:prstGeom>
+                        <a:solidFill>
+                          <a:schemeClr val="bg1">
+                            <a:lumMod val="75000"/>
+                          </a:schemeClr>
+                        </a:solidFill>
+                        <a:ln w="28575" cmpd="sng">
+                          <a:solidFill>
+                            <a:schemeClr val="bg1"/>
+                          </a:solidFill>
+                        </a:ln>
+                        <a:effectLst/>
+                        <a:extLst>
+                          <a:ext uri="{C572A759-6A51-4108-AA02-DFA0A04FC94B}">
+                            <ma14:wrappingTextBoxFlag xmlns:ma14="http://schemas.microsoft.com/office/mac/drawingml/2011/main"/>
+                          </a:ext>
+                        </a:extLst>
+                      </wps:spPr>
+                      <wps:style>
+                        <a:lnRef idx="0">
+                          <a:schemeClr val="accent1"/>
+                        </a:lnRef>
+                        <a:fillRef idx="0">
+                          <a:schemeClr val="accent1"/>
+                        </a:fillRef>
+                        <a:effectRef idx="0">
+                          <a:schemeClr val="accent1"/>
+                        </a:effectRef>
+                        <a:fontRef idx="minor">
+                          <a:schemeClr val="dk1"/>
+                        </a:fontRef>
+                      </wps:style>
+                      <wps:txbx>
+                        <w:txbxContent>
+                          <w:bookmarkStart w:id="0" w:name="_GoBack"/>
+                          <w:p>
+                            <w:pPr>
+                              <w:jc w:val="right"/>
+                            </w:pPr>
+                            <w:r>
+                              <w:rPr>
+                                <w:rFonts w:eastAsiaTheme="majorEastAsia" w:cstheme="majorBidi"/>
+                                <w:color w:val="FFFFFF" w:themeColor="background1"/>
+                                <w:sz w:val="72"/>
+                                <w:szCs w:val="72"/>
+                                <w:lang w:eastAsia="en-US"/>
+                              </w:rPr>
+                              <w:fldChar w:fldCharType="begin"/>
+                            </w:r>
+                            <w:r>
+                              <w:rPr>
+                                <w:rFonts w:eastAsiaTheme="majorEastAsia" w:cstheme="majorBidi"/>
+                                <w:color w:val="FFFFFF" w:themeColor="background1"/>
+                                <w:sz w:val="72"/>
+                                <w:szCs w:val="72"/>
+                                <w:lang w:eastAsia="en-US"/>
+                              </w:rPr>
+                              <w:instrText xml:space="preserve"> TITLE  \* MERGEFORMAT </w:instrText>
+                            </w:r>
+                            <w:r>
+                              <w:rPr>
+                                <w:rFonts w:eastAsiaTheme="majorEastAsia" w:cstheme="majorBidi"/>
+                                <w:color w:val="FFFFFF" w:themeColor="background1"/>
+                                <w:sz w:val="72"/>
+                                <w:szCs w:val="72"/>
+                                <w:lang w:eastAsia="en-US"/>
+                              </w:rPr>
+                              <w:fldChar w:fldCharType="separate"/>
+                            </w:r>
+                            <w:r>
+                              <w:rPr>
+                                <w:rFonts w:eastAsiaTheme="majorEastAsia" w:cstheme="majorBidi"/>
+                                <w:color w:val="FFFFFF" w:themeColor="background1"/>
+                                <w:sz w:val="72"/>
+                                <w:szCs w:val="72"/>
+                                <w:lang w:eastAsia="en-US"/>
+                              </w:rPr>
+                              <w:t>Titel</w:t>
+                            </w:r>
+                            <w:r>
+                              <w:rPr>
+                                <w:rFonts w:eastAsiaTheme="majorEastAsia" w:cstheme="majorBidi"/>
+                                <w:color w:val="FFFFFF" w:themeColor="background1"/>
+                                <w:sz w:val="72"/>
+                                <w:szCs w:val="72"/>
+                                <w:lang w:eastAsia="en-US"/>
+                              </w:rPr>
+                              <w:fldChar w:fldCharType="end"/>
+                            </w:r>
+                          </w:p>
+                          <w:bookmarkEnd w:id="0"/>
+                        </w:txbxContent>
+                      </wps:txbx>
+                      <wps:bodyPr rot="0" spcFirstLastPara="0" vertOverflow="overflow" horzOverflow="overflow" vert="horz" wrap="square" lIns="2" tIns="45720" rIns="91440" bIns="45720" numCol="1" spcCol="0" rtlCol="0" fromWordArt="0" anchor="ctr" anchorCtr="0" forceAA="0" compatLnSpc="1">
+                        <a:prstTxWarp prst="textNoShape">
+                          <a:avLst/>
+                        </a:prstTxWarp>
+                        <a:noAutofit/>
+                      </wps:bodyPr>
+                    </wps:wsp>
+                  </a:graphicData>
+                </a:graphic>
+                <wp14:sizeRelH relativeFrom="margin">
+                  <wp14:pctWidth>0</wp14:pctWidth>
+                </wp14:sizeRelH>
+                <wp14:sizeRelV relativeFrom="margin">
+                  <wp14:pctHeight>0</wp14:pctHeight>
+                </wp14:sizeRelV>
+              </wp:anchor>
+            </w:drawing>
+          </mc:Choice>
+          <mc:Fallback>
+            <w:pict>
+              <v:shapetype id="_x0000_t202" coordsize="21600,21600" o:spt="202" path="m0,0l0,21600,21600,21600,21600,0xe">
+                <v:stroke joinstyle="miter"/>
+                <v:path gradientshapeok="t" o:connecttype="rect"/>
+              </v:shapetype>
+              <v:shape id="Textfeld 6" o:spid="_x0000_s1026" type="#_x0000_t202" style="position:absolute;margin-left:-70.8pt;margin-top:38.9pt;width:531pt;height:108pt;z-index:251662336;visibility:visible;mso-wrap-style:square;mso-width-percent:0;mso-height-percent:0;mso-wrap-distance-left:9pt;mso-wrap-distance-top:0;mso-wrap-distance-right:9pt;mso-wrap-distance-bottom:0;mso-position-horizontal:absolute;mso-position-horizontal-relative:text;mso-position-vertical:absolute;mso-position-vertical-relative:text;mso-width-percent:0;mso-height-percent:0;mso-width-relative:margin;mso-height-relative:margin;v-text-anchor:middle" o:gfxdata="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" fillcolor="#bfbfbf [2412]" strokecolor="white [3212]" strokeweight="2.25pt">
+                <v:textbox inset="2emu">
+                  <w:txbxContent>
+                    <w:bookmarkStart w:id="1" w:name="_GoBack"/>
+                    <w:p>
+                      <w:pPr>
+                        <w:jc w:val="right"/>
+                      </w:pPr>
+                      <w:r>
+                        <w:rPr>
+                          <w:rFonts w:eastAsiaTheme="majorEastAsia" w:cstheme="majorBidi"/>
+                          <w:color w:val="FFFFFF" w:themeColor="background1"/>
+                          <w:sz w:val="72"/>
+                          <w:szCs w:val="72"/>
+                          <w:lang w:eastAsia="en-US"/>
+                        </w:rPr>
+                        <w:fldChar w:fldCharType="begin"/>
+                      </w:r>
+                      <w:r>
+                        <w:rPr>
+                          <w:rFonts w:eastAsiaTheme="majorEastAsia" w:cstheme="majorBidi"/>
+                          <w:color w:val="FFFFFF" w:themeColor="background1"/>
+                          <w:sz w:val="72"/>
+                          <w:szCs w:val="72"/>
+                          <w:lang w:eastAsia="en-US"/>
+                        </w:rPr>
+                        <w:instrText xml:space="preserve"> TITLE  \* MERGEFORMAT </w:instrText>
+                      </w:r>
+                      <w:r>
+                        <w:rPr>
+                          <w:rFonts w:eastAsiaTheme="majorEastAsia" w:cstheme="majorBidi"/>
+                          <w:color w:val="FFFFFF" w:themeColor="background1"/>
+                          <w:sz w:val="72"/>
+                          <w:szCs w:val="72"/>
+                          <w:lang w:eastAsia="en-US"/>
+                        </w:rPr>
+                        <w:fldChar w:fldCharType="separate"/>
+                      </w:r>
+                      <w:r>
+                        <w:rPr>
+                          <w:rFonts w:eastAsiaTheme="majorEastAsia" w:cstheme="majorBidi"/>
+                          <w:color w:val="FFFFFF" w:themeColor="background1"/>
+                          <w:sz w:val="72"/>
+                          <w:szCs w:val="72"/>
+                          <w:lang w:eastAsia="en-US"/>
+                        </w:rPr>
+                        <w:t>Titel</w:t>
+                      </w:r>
+                      <w:r>
+                        <w:rPr>
+                          <w:rFonts w:eastAsiaTheme="majorEastAsia" w:cstheme="majorBidi"/>
+                          <w:color w:val="FFFFFF" w:themeColor="background1"/>
+                          <w:sz w:val="72"/>
+                          <w:szCs w:val="72"/>
+                          <w:lang w:eastAsia="en-US"/>
+                        </w:rPr>
+                        <w:fldChar w:fldCharType="end"/>
+                      </w:r>
+                    </w:p>
+                    <w:bookmarkEnd w:id="1"/>
+                  </w:txbxContent>
+                </v:textbox>
+                <w10:wrap type="square"/>
+              </v:shape>
+            </w:pict>
+          </mc:Fallback>
+        </mc:AlternateContent>
+      </w:r>
+      <w:r>
+        <w:rPr>
+          <w:noProof/>
+          <w:lang w:eastAsia="de-DE"/>
+        </w:rPr>
+        <mc:AlternateContent>
+          <mc:Choice Requires="wps">
+            <w:drawing>
+              <wp:anchor distT="0" distB="0" distL="114300" distR="114300" simplePos="0" relativeHeight="251661312" behindDoc="0" locked="0" layoutInCell="1" allowOverlap="1" wp14:anchorId="5864B862" wp14:editId="3BF6C2F4">
+                <wp:simplePos x="0" y="0"/>
+                <wp:positionH relativeFrom="column">
+                  <wp:posOffset>4343400</wp:posOffset>
+                </wp:positionH>
+                <wp:positionV relativeFrom="paragraph">
+                  <wp:posOffset>-750570</wp:posOffset>
+                </wp:positionV>
+                <wp:extent cx="2286000" cy="685800"/>
+                <wp:effectExtent l="0" t="0" r="0" b="0"/>
+                <wp:wrapSquare wrapText="bothSides"/>
+                <wp:docPr id="5" name="Textfeld 5"/>
+                <wp:cNvGraphicFramePr/>
+                <a:graphic xmlns:a="http://schemas.openxmlformats.org/drawingml/2006/main">
+                  <a:graphicData uri="http://schemas.microsoft.com/office/word/2010/wordprocessingShape">
+                    <wps:wsp>
+                      <wps:cNvSpPr txBox="1"/>
+                      <wps:spPr>
+                        <a:xfrm>
+                          <a:off x="0" y="0"/>
+                          <a:ext cx="2286000" cy="685800"/>
+                        </a:xfrm>
+                        <a:prstGeom prst="rect">
+                          <a:avLst/>
+                        </a:prstGeom>
+                        <a:noFill/>
+                        <a:ln>
+                          <a:noFill/>
+                        </a:ln>
+                        <a:effectLst/>
+                        <a:extLst>
+                          <a:ext uri="{C572A759-6A51-4108-AA02-DFA0A04FC94B}">
+                            <ma14:wrappingTextBoxFlag xmlns:ma14="http://schemas.microsoft.com/office/mac/drawingml/2011/main"/>
+                          </a:ext>
+                        </a:extLst>
+                      </wps:spPr>
+                      <wps:style>
+                        <a:lnRef idx="0">
+                          <a:schemeClr val="accent1"/>
+                        </a:lnRef>
+                        <a:fillRef idx="0">
+                          <a:schemeClr val="accent1"/>
+                        </a:fillRef>
+                        <a:effectRef idx="0">
+                          <a:schemeClr val="accent1"/>
+                        </a:effectRef>
+                        <a:fontRef idx="minor">
+                          <a:schemeClr val="dk1"/>
+                        </a:fontRef>
+                      </wps:style>
+                      <wps:txbx>
+                        <w:txbxContent>
+                          <w:p>
+                            <w:pPr>
+                              <w:tabs>
+                                <w:tab w:val="left" w:pos="1134"/>
+                              </w:tabs>
+                              <w:spacing w:after="0"/>
+                              <w:ind w:left="1134" w:hanging="1134"/>
+                              <w:rPr>
+                                <w:b/>
+                                <w:color w:val="FFFFFF" w:themeColor="background1"/>
+                                <w:sz w:val="96"/>
+                                <w:szCs w:val="96"/>
+                              </w:rPr>
+                            </w:pPr>
+                            <w:r>
+                              <w:rPr>
+                                <w:b/>
+                                <w:color w:val="FFFFFF" w:themeColor="background1"/>
+                                <w:sz w:val="96"/>
+                                <w:szCs w:val="96"/>
+                              </w:rPr>
+                              <w:fldChar w:fldCharType="begin"/>
+                            </w:r>
+                            <w:r>
+                              <w:rPr>
+                                <w:b/>
+                                <w:color w:val="FFFFFF" w:themeColor="background1"/>
+                                <w:sz w:val="96"/>
+                                <w:szCs w:val="96"/>
+                              </w:rPr>
+                              <w:instrText xml:space="preserve"> SAVEDATE \@ "yyyy " \* MERGEFORMAT </w:instrText>
+                            </w:r>
+                            <w:r>
+                              <w:rPr>
+                                <w:b/>
+                                <w:color w:val="FFFFFF" w:themeColor="background1"/>
+                                <w:sz w:val="96"/>
+                                <w:szCs w:val="96"/>
+                              </w:rPr>
+                              <w:fldChar w:fldCharType="separate"/>
+                            </w:r>
+                            <w:r>
+                              <w:rPr>
+                                <w:b/>
+                                <w:noProof/>
+                                <w:color w:val="FFFFFF" w:themeColor="background1"/>
+                                <w:sz w:val="96"/>
+                                <w:szCs w:val="96"/>
+                              </w:rPr>
+                              <w:t xml:space="preserve">2014 </w:t>
+                            </w:r>
+                            <w:r>
+                              <w:rPr>
+                                <w:b/>
+                                <w:color w:val="FFFFFF" w:themeColor="background1"/>
+                                <w:sz w:val="96"/>
+                                <w:szCs w:val="96"/>
+                              </w:rPr>
+                              <w:fldChar w:fldCharType="end"/>
+                            </w:r>
+                          </w:p>
+                        </w:txbxContent>
+                      </wps:txbx>
+                      <wps:bodyPr rot="0" spcFirstLastPara="0" vertOverflow="overflow" horzOverflow="overflow" vert="horz" wrap="square" lIns="91440" tIns="0" rIns="91440" bIns="0" numCol="1" spcCol="0" rtlCol="0" fromWordArt="0" anchor="t" anchorCtr="0" forceAA="0" compatLnSpc="1">
+                        <a:prstTxWarp prst="textNoShape">
+                          <a:avLst/>
+                        </a:prstTxWarp>
+                        <a:noAutofit/>
+                      </wps:bodyPr>
+                    </wps:wsp>
+                  </a:graphicData>
+                </a:graphic>
+                <wp14:sizeRelH relativeFrom="margin">
+                  <wp14:pctWidth>0</wp14:pctWidth>
+                </wp14:sizeRelH>
+              </wp:anchor>
+            </w:drawing>
+          </mc:Choice>
+          <mc:Fallback>
+            <w:pict>
+              <v:shape id="Textfeld 5" o:spid="_x0000_s1027" type="#_x0000_t202" style="position:absolute;margin-left:342pt;margin-top:-59.05pt;width:180pt;height:54pt;z-index:251661312;visibility:visible;mso-wrap-style:square;mso-width-percent:0;mso-wrap-distance-left:9pt;mso-wrap-distance-top:0;mso-wrap-distance-right:9pt;mso-wrap-distance-bottom:0;mso-position-horizontal:absolute;mso-position-horizontal-relative:text;mso-position-vertical:absolute;mso-position-vertical-relative:text;mso-width-percent:0;mso-width-relative:margin;v-text-anchor:top" o:gfxdata="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" filled="f" stroked="f">
+                <v:textbox inset=",0,,0">
+                  <w:txbxContent>
+                    <w:p>
+                      <w:pPr>
+                        <w:tabs>
+                          <w:tab w:val="left" w:pos="1134"/>
+                        </w:tabs>
+                        <w:spacing w:after="0"/>
+                        <w:ind w:left="1134" w:hanging="1134"/>
+                        <w:rPr>
+                          <w:b/>
+                          <w:color w:val="FFFFFF" w:themeColor="background1"/>
+                          <w:sz w:val="96"/>
+                          <w:szCs w:val="96"/>
+                        </w:rPr>
+                      </w:pPr>
+                      <w:r>
+                        <w:rPr>
+                          <w:b/>
+                          <w:color w:val="FFFFFF" w:themeColor="background1"/>
+                          <w:sz w:val="96"/>
+                          <w:szCs w:val="96"/>
+                        </w:rPr>
+                        <w:fldChar w:fldCharType="begin"/>
+                      </w:r>
+                      <w:r>
+                        <w:rPr>
+                          <w:b/>
+                          <w:color w:val="FFFFFF" w:themeColor="background1"/>
+                          <w:sz w:val="96"/>
+                          <w:szCs w:val="96"/>
+                        </w:rPr>
+                        <w:instrText xml:space="preserve"> SAVEDATE \@ "yyyy " \* MERGEFORMAT </w:instrText>
+                      </w:r>
+                      <w:r>
+                        <w:rPr>
+                          <w:b/>
+                          <w:color w:val="FFFFFF" w:themeColor="background1"/>
+                          <w:sz w:val="96"/>
+                          <w:szCs w:val="96"/>
+                        </w:rPr>
+                        <w:fldChar w:fldCharType="separate"/>
+                      </w:r>
+                      <w:r>
+                        <w:rPr>
+                          <w:b/>
+                          <w:noProof/>
+                          <w:color w:val="FFFFFF" w:themeColor="background1"/>
+                          <w:sz w:val="96"/>
+                          <w:szCs w:val="96"/>
+                        </w:rPr>
+                        <w:t xml:space="preserve">2014 </w:t>
+                      </w:r>
+                      <w:r>
+                        <w:rPr>
+                          <w:b/>
+                          <w:color w:val="FFFFFF" w:themeColor="background1"/>
+                          <w:sz w:val="96"/>
+                          <w:szCs w:val="96"/>
+                        </w:rPr>
+                        <w:fldChar w:fldCharType="end"/>
+                      </w:r>
+                    </w:p>
+                  </w:txbxContent>
+                </v:textbox>
+                <w10:wrap type="square"/>
+              </v:shape>
+            </w:pict>
+          </mc:Fallback>
+        </mc:AlternateContent>
+      </w:r>
+      <w:r>
+        <w:rPr>
+          <w:noProof/>
+          <w:lang w:eastAsia="de-DE"/>
+        </w:rPr>
+        <w:drawing>
+          <wp:anchor distT="0" distB="0" distL="114300" distR="114300" simplePos="0" relativeHeight="251658240" behindDoc="1" locked="0" layoutInCell="1" allowOverlap="1" wp14:anchorId="4804B321" wp14:editId="144C23BC">
+            <wp:simplePos x="0" y="0"/>
+            <wp:positionH relativeFrom="page">
+              <wp:align>right</wp:align>
+            </wp:positionH>
+            <wp:positionV relativeFrom="page">
+              <wp:align>top</wp:align>
+            </wp:positionV>
+            <wp:extent cx="2836291" cy="10729595"/>
+            <wp:effectExtent l="0" t="0" r="8890" b="0"/>
+            <wp:wrapNone/>
+            <wp:docPr id="9" name="Bild 9" descr="Macintosh HD:Users:volker_belli:Desktop:back.png"/>
+            <wp:cNvGraphicFramePr>
+              <a:graphicFrameLocks xmlns:a="http://schemas.openxmlformats.org/drawingml/2006/main"/>
+            </wp:cNvGraphicFramePr>
+            <a:graphic xmlns:a="http://schemas.openxmlformats.org/drawingml/2006/main">
+              <a:graphicData uri="http://schemas.openxmlformats.org/drawingml/2006/picture">
+                <pic:pic xmlns:pic="http://schemas.openxmlformats.org/drawingml/2006/picture">
+                  <pic:nvPicPr>
+                    <pic:cNvPr id="0" name="Picture 1" descr="Macintosh HD:Users:volker_belli:Desktop:back.png"/>
+                    <pic:cNvPicPr>
+                      <a:picLocks noChangeAspect="1" noChangeArrowheads="1"/>
+                    </pic:cNvPicPr>
+                  </pic:nvPicPr>
+                  <pic:blipFill>
+                    <a:blip r:embed="rId8">
+                      <a:extLst>
+                        <a:ext uri="{28A0092B-C50C-407E-A947-70E740481C1C}">
+                          <a14:useLocalDpi xmlns:a14="http://schemas.microsoft.com/office/drawing/2010/main" val="0"/>
+                        </a:ext>
+                      </a:extLst>
+                    </a:blip>
+                    <a:srcRect/>
+                    <a:stretch>
+                      <a:fillRect/>
+                    </a:stretch>
+                  </pic:blipFill>
+                  <pic:spPr bwMode="auto">
+                    <a:xfrm>
+                      <a:off x="0" y="0"/>
+                      <a:ext cx="2836291" cy="10729595"/>
+                    </a:xfrm>
+                    <a:prstGeom prst="rect">
+                      <a:avLst/>
+                    </a:prstGeom>
+                    <a:noFill/>
+                    <a:ln>
+                      <a:noFill/>
+                    </a:ln>
+                    <a:extLst>
+                      <a:ext uri="{FAA26D3D-D897-4be2-8F04-BA451C77F1D7}">
+                        <ma14:placeholderFlag xmlns:ma14="http://schemas.microsoft.com/office/mac/drawingml/2011/main"/>
+                      </a:ext>
+                    </a:extLst>
+                  </pic:spPr>
+                </pic:pic>
+              </a:graphicData>
+            </a:graphic>
+            <wp14:sizeRelH relativeFrom="page">
+              <wp14:pctWidth>0</wp14:pctWidth>
+            </wp14:sizeRelH>
+            <wp14:sizeRelV relativeFrom="page">
+              <wp14:pctHeight>0</wp14:pctHeight>
+            </wp14:sizeRelV>
+          </wp:anchor>
+        </w:drawing>
+      </w:r>
+    </w:p>
+    <w:p>
+      <w:r>
+        <w:rPr>
+          <w:noProof/>
+          <w:lang w:eastAsia="de-DE"/>
+        </w:rPr>
+        <w:drawing>
+          <wp:anchor distT="0" distB="0" distL="114300" distR="114300" simplePos="0" relativeHeight="251663360" behindDoc="1" locked="0" layoutInCell="1" allowOverlap="1" wp14:anchorId="359DD4E9" wp14:editId="21F67F57">
+            <wp:simplePos x="0" y="0"/>
+            <wp:positionH relativeFrom="page">
+              <wp:align>right</wp:align>
+            </wp:positionH>
+            <wp:positionV relativeFrom="paragraph">
+              <wp:posOffset>1102360</wp:posOffset>
+            </wp:positionV>
+            <wp:extent cx="5613400" cy="3619500"/>
+            <wp:effectExtent l="0" t="0" r="0" b="12700"/>
+            <wp:wrapNone/>
+            <wp:docPr id="7" name="Bild 7" descr="Macintosh HD:Users:volker_belli:Desktop:leonardo.jpg"/>
+            <wp:cNvGraphicFramePr>
+              <a:graphicFrameLocks xmlns:a="http://schemas.openxmlformats.org/drawingml/2006/main" noChangeAspect="1"/>
+            </wp:cNvGraphicFramePr>
+            <a:graphic xmlns:a="http://schemas.openxmlformats.org/drawingml/2006/main">
+              <a:graphicData uri="http://schemas.openxmlformats.org/drawingml/2006/picture">
+                <pic:pic xmlns:pic="http://schemas.openxmlformats.org/drawingml/2006/picture">
+                  <pic:nvPicPr>
+                    <pic:cNvPr id="0" name="Picture 1" descr="Macintosh HD:Users:volker_belli:Desktop:leonardo.jpg"/>
+                    <pic:cNvPicPr>
+                      <a:picLocks noChangeAspect="1" noChangeArrowheads="1"/>
+                    </pic:cNvPicPr>
+                  </pic:nvPicPr>
+                  <pic:blipFill>
+                    <a:blip r:embed="rId9">
+                      <a:extLst>
+                        <a:ext uri="{28A0092B-C50C-407E-A947-70E740481C1C}">
+                          <a14:useLocalDpi xmlns:a14="http://schemas.microsoft.com/office/drawing/2010/main" val="0"/>
+                        </a:ext>
+                      </a:extLst>
+                    </a:blip>
+                    <a:srcRect/>
+                    <a:stretch>
+                      <a:fillRect/>
+                    </a:stretch>
+                  </pic:blipFill>
+                  <pic:spPr bwMode="auto">
+                    <a:xfrm>
+                      <a:off x="0" y="0"/>
+                      <a:ext cx="5613400" cy="3619500"/>
+                    </a:xfrm>
+                    <a:prstGeom prst="rect">
+                      <a:avLst/>
+                    </a:prstGeom>
+                    <a:noFill/>
+                    <a:ln>
+                      <a:noFill/>
+                    </a:ln>
+                    <a:extLst>
+                      <a:ext uri="{FAA26D3D-D897-4be2-8F04-BA451C77F1D7}">
+                        <ma14:placeholderFlag xmlns:ma14="http://schemas.microsoft.com/office/mac/drawingml/2011/main"/>
+                      </a:ext>
+                    </a:extLst>
+                  </pic:spPr>
+                </pic:pic>
+              </a:graphicData>
+            </a:graphic>
+            <wp14:sizeRelH relativeFrom="page">
+              <wp14:pctWidth>0</wp14:pctWidth>
+            </wp14:sizeRelH>
+            <wp14:sizeRelV relativeFrom="page">
+              <wp14:pctHeight>0</wp14:pctHeight>
+            </wp14:sizeRelV>
+          </wp:anchor>
+        </w:drawing>
+      </w:r>
+      <w:r>
+        <w:rPr>
+          <w:noProof/>
+          <w:lang w:eastAsia="de-DE"/>
+        </w:rPr>
+        <mc:AlternateContent>
+          <mc:Choice Requires="wps">
+            <w:drawing>
+              <wp:anchor distT="0" distB="0" distL="114300" distR="114300" simplePos="0" relativeHeight="251659264" behindDoc="0" locked="0" layoutInCell="1" allowOverlap="1" wp14:anchorId="2B5AAD47" wp14:editId="2091A1BD">
+                <wp:simplePos x="0" y="0"/>
+                <wp:positionH relativeFrom="column">
+                  <wp:posOffset>4343400</wp:posOffset>
+                </wp:positionH>
+                <wp:positionV relativeFrom="paragraph">
+                  <wp:posOffset>7045960</wp:posOffset>
+                </wp:positionV>
+                <wp:extent cx="2286000" cy="685800"/>
+                <wp:effectExtent l="0" t="0" r="0" b="0"/>
+                <wp:wrapSquare wrapText="bothSides"/>
+                <wp:docPr id="4" name="Textfeld 4"/>
+                <wp:cNvGraphicFramePr/>
+                <a:graphic xmlns:a="http://schemas.openxmlformats.org/drawingml/2006/main">
+                  <a:graphicData uri="http://schemas.microsoft.com/office/word/2010/wordprocessingShape">
+                    <wps:wsp>
+                      <wps:cNvSpPr txBox="1"/>
+                      <wps:spPr>
+                        <a:xfrm>
+                          <a:off x="0" y="0"/>
+                          <a:ext cx="2286000" cy="685800"/>
+                        </a:xfrm>
+                        <a:prstGeom prst="rect">
+                          <a:avLst/>
+                        </a:prstGeom>
+                        <a:noFill/>
+                        <a:ln>
+                          <a:noFill/>
+                        </a:ln>
+                        <a:effectLst/>
+                        <a:extLst>
+                          <a:ext uri="{C572A759-6A51-4108-AA02-DFA0A04FC94B}">
+                            <ma14:wrappingTextBoxFlag xmlns:ma14="http://schemas.microsoft.com/office/mac/drawingml/2011/main"/>
+                          </a:ext>
+                        </a:extLst>
+                      </wps:spPr>
+                      <wps:style>
+                        <a:lnRef idx="0">
+                          <a:schemeClr val="accent1"/>
+                        </a:lnRef>
+                        <a:fillRef idx="0">
+                          <a:schemeClr val="accent1"/>
+                        </a:fillRef>
+                        <a:effectRef idx="0">
+                          <a:schemeClr val="accent1"/>
+                        </a:effectRef>
+                        <a:fontRef idx="minor">
+                          <a:schemeClr val="dk1"/>
+                        </a:fontRef>
+                      </wps:style>
+                      <wps:txbx>
+                        <w:txbxContent>
+                          <w:p>
+                            <w:pPr>
+                              <w:tabs>
+                                <w:tab w:val="left" w:pos="1134"/>
+                              </w:tabs>
+                              <w:spacing w:after="0"/>
+                              <w:ind w:left="1134" w:hanging="1134"/>
+                              <w:rPr>
+                                <w:rFonts w:asciiTheme="majorHAnsi" w:hAnsiTheme="majorHAnsi"/>
+                                <w:color w:val="FFFFFF" w:themeColor="background1"/>
+                                <w:sz w:val="22"/>
+                                <w:szCs w:val="22"/>
+                              </w:rPr>
+                            </w:pPr>
+                            <w:r>
+                              <w:rPr>
+                                <w:rFonts w:asciiTheme="majorHAnsi" w:hAnsiTheme="majorHAnsi"/>
+                                <w:color w:val="FFFFFF" w:themeColor="background1"/>
+                                <w:sz w:val="22"/>
+                                <w:szCs w:val="22"/>
+                              </w:rPr>
+                              <w:t>Autor:</w:t>
+                            </w:r>
+                            <w:r>
+                              <w:rPr>
+                                <w:rFonts w:asciiTheme="majorHAnsi" w:hAnsiTheme="majorHAnsi"/>
+                                <w:color w:val="FFFFFF" w:themeColor="background1"/>
+                                <w:sz w:val="22"/>
+                                <w:szCs w:val="22"/>
+                              </w:rPr>
+                              <w:tab/>
+                            </w:r>
+                            <w:r>
+                              <w:rPr>
+                                <w:rFonts w:asciiTheme="majorHAnsi" w:hAnsiTheme="majorHAnsi"/>
+                                <w:color w:val="FFFFFF" w:themeColor="background1"/>
+                                <w:sz w:val="22"/>
+                                <w:szCs w:val="22"/>
+                              </w:rPr>
+                              <w:fldChar w:fldCharType="begin"/>
+                            </w:r>
+                            <w:r>
+                              <w:rPr>
+                                <w:rFonts w:asciiTheme="majorHAnsi" w:hAnsiTheme="majorHAnsi"/>
+                                <w:color w:val="FFFFFF" w:themeColor="background1"/>
+                                <w:sz w:val="22"/>
+                                <w:szCs w:val="22"/>
+                              </w:rPr>
+                              <w:instrText xml:space="preserve"> AUTHOR  \* MERGEFORMAT </w:instrText>
+                            </w:r>
+                            <w:r>
+                              <w:rPr>
+                                <w:rFonts w:asciiTheme="majorHAnsi" w:hAnsiTheme="majorHAnsi"/>
+                                <w:color w:val="FFFFFF" w:themeColor="background1"/>
+                                <w:sz w:val="22"/>
+                                <w:szCs w:val="22"/>
+                              </w:rPr>
+                              <w:fldChar w:fldCharType="separate"/>
+                            </w:r>
+                            <w:r>
+                              <w:rPr>
+                                <w:rFonts w:asciiTheme="majorHAnsi" w:hAnsiTheme="majorHAnsi"/>
+                                <w:noProof/>
+                                <w:color w:val="FFFFFF" w:themeColor="background1"/>
+                                <w:sz w:val="22"/>
+                                <w:szCs w:val="22"/>
+                              </w:rPr>
+                              <w:t>Volker Belli</w:t>
+                            </w:r>
+                            <w:r>
+                              <w:rPr>
+                                <w:rFonts w:asciiTheme="majorHAnsi" w:hAnsiTheme="majorHAnsi"/>
+                                <w:color w:val="FFFFFF" w:themeColor="background1"/>
+                                <w:sz w:val="22"/>
+                                <w:szCs w:val="22"/>
+                              </w:rPr>
+                              <w:fldChar w:fldCharType="end"/>
+                            </w:r>
+                          </w:p>
+                          <w:p>
+                            <w:pPr>
+                              <w:tabs>
+                                <w:tab w:val="left" w:pos="1134"/>
+                              </w:tabs>
+                              <w:spacing w:after="0"/>
+                              <w:ind w:left="1134" w:hanging="1134"/>
+                              <w:rPr>
+                                <w:rFonts w:asciiTheme="majorHAnsi" w:hAnsiTheme="majorHAnsi"/>
+                                <w:color w:val="FFFFFF" w:themeColor="background1"/>
+                                <w:sz w:val="22"/>
+                                <w:szCs w:val="22"/>
+                              </w:rPr>
+                            </w:pPr>
+                            <w:r>
+                              <w:rPr>
+                                <w:rFonts w:asciiTheme="majorHAnsi" w:hAnsiTheme="majorHAnsi"/>
+                                <w:color w:val="FFFFFF" w:themeColor="background1"/>
+                                <w:sz w:val="22"/>
+                                <w:szCs w:val="22"/>
+                              </w:rPr>
+                              <w:t>Geändert:</w:t>
+                            </w:r>
+                            <w:r>
+                              <w:rPr>
+                                <w:rFonts w:asciiTheme="majorHAnsi" w:hAnsiTheme="majorHAnsi"/>
+                                <w:color w:val="FFFFFF" w:themeColor="background1"/>
+                                <w:sz w:val="22"/>
+                                <w:szCs w:val="22"/>
+                              </w:rPr>
+                              <w:tab/>
+                            </w:r>
+                            <w:r>
+                              <w:rPr>
+                                <w:rFonts w:asciiTheme="majorHAnsi" w:hAnsiTheme="majorHAnsi"/>
+                                <w:color w:val="FFFFFF" w:themeColor="background1"/>
+                                <w:sz w:val="22"/>
+                                <w:szCs w:val="22"/>
+                              </w:rPr>
+                              <w:fldChar w:fldCharType="begin"/>
+                            </w:r>
+                            <w:r>
+                              <w:rPr>
+                                <w:rFonts w:asciiTheme="majorHAnsi" w:hAnsiTheme="majorHAnsi"/>
+                                <w:color w:val="FFFFFF" w:themeColor="background1"/>
+                                <w:sz w:val="22"/>
+                                <w:szCs w:val="22"/>
+                              </w:rPr>
+                              <w:instrText xml:space="preserve"> SAVEDATE \@ "yyyy-MM-dd" \* MERGEFORMAT </w:instrText>
+                            </w:r>
+                            <w:r>
+                              <w:rPr>
+                                <w:rFonts w:asciiTheme="majorHAnsi" w:hAnsiTheme="majorHAnsi"/>
+                                <w:color w:val="FFFFFF" w:themeColor="background1"/>
+                                <w:sz w:val="22"/>
+                                <w:szCs w:val="22"/>
+                              </w:rPr>
+                              <w:fldChar w:fldCharType="separate"/>
+                            </w:r>
+                            <w:r>
+                              <w:rPr>
+                                <w:rFonts w:asciiTheme="majorHAnsi" w:hAnsiTheme="majorHAnsi"/>
+                                <w:noProof/>
+                                <w:color w:val="FFFFFF" w:themeColor="background1"/>
+                                <w:sz w:val="22"/>
+                                <w:szCs w:val="22"/>
+                              </w:rPr>
+                              <w:t>2014-02-10</w:t>
+                            </w:r>
+                            <w:r>
+                              <w:rPr>
+                                <w:rFonts w:asciiTheme="majorHAnsi" w:hAnsiTheme="majorHAnsi"/>
+                                <w:color w:val="FFFFFF" w:themeColor="background1"/>
+                                <w:sz w:val="22"/>
+                                <w:szCs w:val="22"/>
+                              </w:rPr>
+                              <w:fldChar w:fldCharType="end"/>
+                            </w:r>
+                          </w:p>
+                          <w:p>
+                            <w:pPr>
+                              <w:tabs>
+                                <w:tab w:val="left" w:pos="1134"/>
+                              </w:tabs>
+                              <w:spacing w:after="0"/>
+                              <w:ind w:left="1134" w:hanging="1134"/>
+                              <w:rPr>
+                                <w:rFonts w:asciiTheme="majorHAnsi" w:hAnsiTheme="majorHAnsi"/>
+                                <w:color w:val="FFFFFF" w:themeColor="background1"/>
+                                <w:sz w:val="22"/>
+                                <w:szCs w:val="22"/>
+                              </w:rPr>
+                            </w:pPr>
+                            <w:r>
+                              <w:rPr>
+                                <w:rFonts w:asciiTheme="majorHAnsi" w:hAnsiTheme="majorHAnsi"/>
+                                <w:color w:val="FFFFFF" w:themeColor="background1"/>
+                                <w:sz w:val="22"/>
+                                <w:szCs w:val="22"/>
+                              </w:rPr>
+                              <w:t>Version:</w:t>
+                            </w:r>
+                            <w:r>
+                              <w:rPr>
+                                <w:rFonts w:asciiTheme="majorHAnsi" w:hAnsiTheme="majorHAnsi"/>
+                                <w:color w:val="FFFFFF" w:themeColor="background1"/>
+                                <w:sz w:val="22"/>
+                                <w:szCs w:val="22"/>
+                              </w:rPr>
+                              <w:tab/>
+                            </w:r>
+                            <w:r>
+                              <w:rPr>
+                                <w:rFonts w:asciiTheme="majorHAnsi" w:hAnsiTheme="majorHAnsi"/>
+                                <w:color w:val="FFFFFF" w:themeColor="background1"/>
+                                <w:sz w:val="22"/>
+                                <w:szCs w:val="22"/>
+                              </w:rPr>
+                              <w:fldChar w:fldCharType="begin"/>
+                            </w:r>
+                            <w:r>
+                              <w:rPr>
+                                <w:rFonts w:asciiTheme="majorHAnsi" w:hAnsiTheme="majorHAnsi"/>
+                                <w:color w:val="FFFFFF" w:themeColor="background1"/>
+                                <w:sz w:val="22"/>
+                                <w:szCs w:val="22"/>
+                              </w:rPr>
+                              <w:instrText xml:space="preserve"> REVNUM  \* MERGEFORMAT </w:instrText>
+                            </w:r>
+                            <w:r>
+                              <w:rPr>
+                                <w:rFonts w:asciiTheme="majorHAnsi" w:hAnsiTheme="majorHAnsi"/>
+                                <w:color w:val="FFFFFF" w:themeColor="background1"/>
+                                <w:sz w:val="22"/>
+                                <w:szCs w:val="22"/>
+                              </w:rPr>
+                              <w:fldChar w:fldCharType="separate"/>
+                            </w:r>
+                            <w:r>
+                              <w:rPr>
+                                <w:rFonts w:asciiTheme="majorHAnsi" w:hAnsiTheme="majorHAnsi"/>
+                                <w:noProof/>
+                                <w:color w:val="FFFFFF" w:themeColor="background1"/>
+                                <w:sz w:val="22"/>
+                                <w:szCs w:val="22"/>
+                              </w:rPr>
+                              <w:t>29</w:t>
+                            </w:r>
+                            <w:r>
+                              <w:rPr>
+                                <w:rFonts w:asciiTheme="majorHAnsi" w:hAnsiTheme="majorHAnsi"/>
+                                <w:color w:val="FFFFFF" w:themeColor="background1"/>
+                                <w:sz w:val="22"/>
+                                <w:szCs w:val="22"/>
+                              </w:rPr>
+                              <w:fldChar w:fldCharType="end"/>
+                            </w:r>
+                          </w:p>
+                        </w:txbxContent>
+                      </wps:txbx>
+                      <wps:bodyPr rot="0" spcFirstLastPara="0" vertOverflow="overflow" horzOverflow="overflow" vert="horz" wrap="square" lIns="91440" tIns="0" rIns="91440" bIns="0" numCol="1" spcCol="0" rtlCol="0" fromWordArt="0" anchor="t" anchorCtr="0" forceAA="0" compatLnSpc="1">
+                        <a:prstTxWarp prst="textNoShape">
+                          <a:avLst/>
+                        </a:prstTxWarp>
+                        <a:noAutofit/>
+                      </wps:bodyPr>
+                    </wps:wsp>
+                  </a:graphicData>
+                </a:graphic>
+                <wp14:sizeRelH relativeFrom="margin">
+                  <wp14:pctWidth>0</wp14:pctWidth>
+                </wp14:sizeRelH>
+              </wp:anchor>
+            </w:drawing>
+          </mc:Choice>
+          <mc:Fallback>
+            <w:pict>
+              <v:shape id="Textfeld 4" o:spid="_x0000_s1028" type="#_x0000_t202" style="position:absolute;margin-left:342pt;margin-top:554.8pt;width:180pt;height:54pt;z-index:251659264;visibility:visible;mso-wrap-style:square;mso-width-percent:0;mso-wrap-distance-left:9pt;mso-wrap-distance-top:0;mso-wrap-distance-right:9pt;mso-wrap-distance-bottom:0;mso-position-horizontal:absolute;mso-position-horizontal-relative:text;mso-position-vertical:absolute;mso-position-vertical-relative:text;mso-width-percent:0;mso-width-relative:margin;v-text-anchor:top" o:gfxdata="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" filled="f" stroked="f">
+                <v:textbox inset=",0,,0">
+                  <w:txbxContent>
+                    <w:p>
+                      <w:pPr>
+                        <w:tabs>
+                          <w:tab w:val="left" w:pos="1134"/>
+                        </w:tabs>
+                        <w:spacing w:after="0"/>
+                        <w:ind w:left="1134" w:hanging="1134"/>
+                        <w:rPr>
+                          <w:rFonts w:asciiTheme="majorHAnsi" w:hAnsiTheme="majorHAnsi"/>
+                          <w:color w:val="FFFFFF" w:themeColor="background1"/>
+                          <w:sz w:val="22"/>
+                          <w:szCs w:val="22"/>
+                        </w:rPr>
+                      </w:pPr>
+                      <w:r>
+                        <w:rPr>
+                          <w:rFonts w:asciiTheme="majorHAnsi" w:hAnsiTheme="majorHAnsi"/>
+                          <w:color w:val="FFFFFF" w:themeColor="background1"/>
+                          <w:sz w:val="22"/>
+                          <w:szCs w:val="22"/>
+                        </w:rPr>
+                        <w:t>Autor:</w:t>
+                      </w:r>
+                      <w:r>
+                        <w:rPr>
+                          <w:rFonts w:asciiTheme="majorHAnsi" w:hAnsiTheme="majorHAnsi"/>
+                          <w:color w:val="FFFFFF" w:themeColor="background1"/>
+                          <w:sz w:val="22"/>
+                          <w:szCs w:val="22"/>
+                        </w:rPr>
+                        <w:tab/>
+                      </w:r>
+                      <w:r>
+                        <w:rPr>
+                          <w:rFonts w:asciiTheme="majorHAnsi" w:hAnsiTheme="majorHAnsi"/>
+                          <w:color w:val="FFFFFF" w:themeColor="background1"/>
+                          <w:sz w:val="22"/>
+                          <w:szCs w:val="22"/>
+                        </w:rPr>
+                        <w:fldChar w:fldCharType="begin"/>
+                      </w:r>
+                      <w:r>
+                        <w:rPr>
+                          <w:rFonts w:asciiTheme="majorHAnsi" w:hAnsiTheme="majorHAnsi"/>
+                          <w:color w:val="FFFFFF" w:themeColor="background1"/>
+                          <w:sz w:val="22"/>
+                          <w:szCs w:val="22"/>
+                        </w:rPr>
+                        <w:instrText xml:space="preserve"> AUTHOR  \* MERGEFORMAT </w:instrText>
+                      </w:r>
+                      <w:r>
+                        <w:rPr>
+                          <w:rFonts w:asciiTheme="majorHAnsi" w:hAnsiTheme="majorHAnsi"/>
+                          <w:color w:val="FFFFFF" w:themeColor="background1"/>
+                          <w:sz w:val="22"/>
+                          <w:szCs w:val="22"/>
+                        </w:rPr>
+                        <w:fldChar w:fldCharType="separate"/>
+                      </w:r>
+                      <w:r>
+                        <w:rPr>
+                          <w:rFonts w:asciiTheme="majorHAnsi" w:hAnsiTheme="majorHAnsi"/>
+                          <w:noProof/>
+                          <w:color w:val="FFFFFF" w:themeColor="background1"/>
+                          <w:sz w:val="22"/>
+                          <w:szCs w:val="22"/>
+                        </w:rPr>
+                        <w:t>Volker Belli</w:t>
+                      </w:r>
+                      <w:r>
+                        <w:rPr>
+                          <w:rFonts w:asciiTheme="majorHAnsi" w:hAnsiTheme="majorHAnsi"/>
+                          <w:color w:val="FFFFFF" w:themeColor="background1"/>
+                          <w:sz w:val="22"/>
+                          <w:szCs w:val="22"/>
+                        </w:rPr>
+                        <w:fldChar w:fldCharType="end"/>
+                      </w:r>
+                    </w:p>
+                    <w:p>
+                      <w:pPr>
+                        <w:tabs>
+                          <w:tab w:val="left" w:pos="1134"/>
+                        </w:tabs>
+                        <w:spacing w:after="0"/>
+                        <w:ind w:left="1134" w:hanging="1134"/>
+                        <w:rPr>
+                          <w:rFonts w:asciiTheme="majorHAnsi" w:hAnsiTheme="majorHAnsi"/>
+                          <w:color w:val="FFFFFF" w:themeColor="background1"/>
+                          <w:sz w:val="22"/>
+                          <w:szCs w:val="22"/>
+                        </w:rPr>
+                      </w:pPr>
+                      <w:r>
+                        <w:rPr>
+                          <w:rFonts w:asciiTheme="majorHAnsi" w:hAnsiTheme="majorHAnsi"/>
+                          <w:color w:val="FFFFFF" w:themeColor="background1"/>
+                          <w:sz w:val="22"/>
+                          <w:szCs w:val="22"/>
+                        </w:rPr>
+                        <w:t>Geändert:</w:t>
+                      </w:r>
+                      <w:r>
+                        <w:rPr>
+                          <w:rFonts w:asciiTheme="majorHAnsi" w:hAnsiTheme="majorHAnsi"/>
+                          <w:color w:val="FFFFFF" w:themeColor="background1"/>
+                          <w:sz w:val="22"/>
+                          <w:szCs w:val="22"/>
+                        </w:rPr>
+                        <w:tab/>
+                      </w:r>
+                      <w:r>
+                        <w:rPr>
+                          <w:rFonts w:asciiTheme="majorHAnsi" w:hAnsiTheme="majorHAnsi"/>
+                          <w:color w:val="FFFFFF" w:themeColor="background1"/>
+                          <w:sz w:val="22"/>
+                          <w:szCs w:val="22"/>
+                        </w:rPr>
+                        <w:fldChar w:fldCharType="begin"/>
+                      </w:r>
+                      <w:r>
+                        <w:rPr>
+                          <w:rFonts w:asciiTheme="majorHAnsi" w:hAnsiTheme="majorHAnsi"/>
+                          <w:color w:val="FFFFFF" w:themeColor="background1"/>
+                          <w:sz w:val="22"/>
+                          <w:szCs w:val="22"/>
+                        </w:rPr>
+                        <w:instrText xml:space="preserve"> SAVEDATE \@ "yyyy-MM-dd" \* MERGEFORMAT </w:instrText>
+                      </w:r>
+                      <w:r>
+                        <w:rPr>
+                          <w:rFonts w:asciiTheme="majorHAnsi" w:hAnsiTheme="majorHAnsi"/>
+                          <w:color w:val="FFFFFF" w:themeColor="background1"/>
+                          <w:sz w:val="22"/>
+                          <w:szCs w:val="22"/>
+                        </w:rPr>
+                        <w:fldChar w:fldCharType="separate"/>
+                      </w:r>
+                      <w:r>
+                        <w:rPr>
+                          <w:rFonts w:asciiTheme="majorHAnsi" w:hAnsiTheme="majorHAnsi"/>
+                          <w:noProof/>
+                          <w:color w:val="FFFFFF" w:themeColor="background1"/>
+                          <w:sz w:val="22"/>
+                          <w:szCs w:val="22"/>
+                        </w:rPr>
+                        <w:t>2014-02-10</w:t>
+                      </w:r>
+                      <w:r>
+                        <w:rPr>
+                          <w:rFonts w:asciiTheme="majorHAnsi" w:hAnsiTheme="majorHAnsi"/>
+                          <w:color w:val="FFFFFF" w:themeColor="background1"/>
+                          <w:sz w:val="22"/>
+                          <w:szCs w:val="22"/>
+                        </w:rPr>
+                        <w:fldChar w:fldCharType="end"/>
+                      </w:r>
+                    </w:p>
+                    <w:p>
+                      <w:pPr>
+                        <w:tabs>
+                          <w:tab w:val="left" w:pos="1134"/>
+                        </w:tabs>
+                        <w:spacing w:after="0"/>
+                        <w:ind w:left="1134" w:hanging="1134"/>
+                        <w:rPr>
+                          <w:rFonts w:asciiTheme="majorHAnsi" w:hAnsiTheme="majorHAnsi"/>
+                          <w:color w:val="FFFFFF" w:themeColor="background1"/>
+                          <w:sz w:val="22"/>
+                          <w:szCs w:val="22"/>
+                        </w:rPr>
+                      </w:pPr>
+                      <w:r>
+                        <w:rPr>
+                          <w:rFonts w:asciiTheme="majorHAnsi" w:hAnsiTheme="majorHAnsi"/>
+                          <w:color w:val="FFFFFF" w:themeColor="background1"/>
+                          <w:sz w:val="22"/>
+                          <w:szCs w:val="22"/>
+                        </w:rPr>
+                        <w:t>Version:</w:t>
+                      </w:r>
+                      <w:r>
+                        <w:rPr>
+                          <w:rFonts w:asciiTheme="majorHAnsi" w:hAnsiTheme="majorHAnsi"/>
+                          <w:color w:val="FFFFFF" w:themeColor="background1"/>
+                          <w:sz w:val="22"/>
+                          <w:szCs w:val="22"/>
+                        </w:rPr>
+                        <w:tab/>
+                      </w:r>
+                      <w:r>
+                        <w:rPr>
+                          <w:rFonts w:asciiTheme="majorHAnsi" w:hAnsiTheme="majorHAnsi"/>
+                          <w:color w:val="FFFFFF" w:themeColor="background1"/>
+                          <w:sz w:val="22"/>
+                          <w:szCs w:val="22"/>
+                        </w:rPr>
+                        <w:fldChar w:fldCharType="begin"/>
+                      </w:r>
+                      <w:r>
+                        <w:rPr>
+                          <w:rFonts w:asciiTheme="majorHAnsi" w:hAnsiTheme="majorHAnsi"/>
+                          <w:color w:val="FFFFFF" w:themeColor="background1"/>
+                          <w:sz w:val="22"/>
+                          <w:szCs w:val="22"/>
+                        </w:rPr>
+                        <w:instrText xml:space="preserve"> REVNUM  \* MERGEFORMAT </w:instrText>
+                      </w:r>
+                      <w:r>
+                        <w:rPr>
+                          <w:rFonts w:asciiTheme="majorHAnsi" w:hAnsiTheme="majorHAnsi"/>
+                          <w:color w:val="FFFFFF" w:themeColor="background1"/>
+                          <w:sz w:val="22"/>
+                          <w:szCs w:val="22"/>
+                        </w:rPr>
+                        <w:fldChar w:fldCharType="separate"/>
+                      </w:r>
+                      <w:r>
+                        <w:rPr>
+                          <w:rFonts w:asciiTheme="majorHAnsi" w:hAnsiTheme="majorHAnsi"/>
+                          <w:noProof/>
+                          <w:color w:val="FFFFFF" w:themeColor="background1"/>
+                          <w:sz w:val="22"/>
+                          <w:szCs w:val="22"/>
+                        </w:rPr>
+                        <w:t>29</w:t>
+                      </w:r>
+                      <w:r>
+                        <w:rPr>
+                          <w:rFonts w:asciiTheme="majorHAnsi" w:hAnsiTheme="majorHAnsi"/>
+                          <w:color w:val="FFFFFF" w:themeColor="background1"/>
+                          <w:sz w:val="22"/>
+                          <w:szCs w:val="22"/>
+                        </w:rPr>
+                        <w:fldChar w:fldCharType="end"/>
+                      </w:r>
+                    </w:p>
+                  </w:txbxContent>
+                </v:textbox>
+                <w10:wrap type="square"/>
+              </v:shape>
+            </w:pict>
+          </mc:Fallback>
+        </mc:AlternateContent>
+      </w:r>
       <w:r>
         <w:br w:type="page"/>
       </w:r>
-      <w:bookmarkStart w:id="0" w:name="_GoBack"/>
-      <w:bookmarkEnd w:id="0"/>
     </w:p>
     <w:p>
       <w:pPr>
@@ -343,7 +1481,7 @@
                     <pic:cNvPicPr/>
                   </pic:nvPicPr>
                   <pic:blipFill>
-                    <a:blip r:embed="rId8"/>
+                    <a:blip r:embed="rId10"/>
                     <a:stretch>
                       <a:fillRect/>
                     </a:stretch>
@@ -374,10 +1512,10 @@
     </w:p>
     <w:p/>
     <w:sectPr>
-      <w:headerReference w:type="default" r:id="rId9"/>
-      <w:footerReference w:type="default" r:id="rId10"/>
-      <w:headerReference w:type="first" r:id="rId11"/>
-      <w:footerReference w:type="first" r:id="rId12"/>
+      <w:headerReference w:type="default" r:id="rId11"/>
+      <w:footerReference w:type="default" r:id="rId12"/>
+      <w:headerReference w:type="first" r:id="rId13"/>
+      <w:footerReference w:type="first" r:id="rId14"/>
       <w:pgSz w:w="11900" w:h="16840"/>
       <w:pgMar w:top="1417" w:right="1417" w:bottom="1134" w:left="1417" w:header="708" w:footer="708" w:gutter="0"/>
       <w:cols w:space="708"/>
@@ -613,10 +1751,13 @@
 <w:ftr xmlns:wpc="http://schemas.microsoft.com/office/word/2010/wordprocessingCanvas" xmlns:mo="http://schemas.microsoft.com/office/mac/office/2008/main" xmlns:mc="http://schemas.openxmlformats.org/markup-compatibility/2006" xmlns:mv="urn:schemas-microsoft-com:mac:vml" xmlns:o="urn:schemas-microsoft-com:office:office" xmlns:r="http://schemas.openxmlformats.org/officeDocument/2006/relationships" xmlns:m="http://schemas.openxmlformats.org/officeDocument/2006/math" xmlns:v="urn:schemas-microsoft-com:vml" xmlns:wp14="http://schemas.microsoft.com/office/word/2010/wordprocessingDrawing" xmlns:wp="http://schemas.openxmlformats.org/drawingml/2006/wordprocessingDrawing" xmlns:w10="urn:schemas-microsoft-com:office:word" xmlns:w="http://schemas.openxmlformats.org/wordprocessingml/2006/main" xmlns:w14="http://schemas.microsoft.com/office/word/2010/wordml" xmlns:wpg="http://schemas.microsoft.com/office/word/2010/wordprocessingGroup" xmlns:wpi="http://schemas.microsoft.com/office/word/2010/wordprocessingInk" xmlns:wne="http://schemas.microsoft.com/office/word/2006/wordml" xmlns:wps="http://schemas.microsoft.com/office/word/2010/wordprocessingShape" mc:Ignorable="w14 wp14">
   <w:p>
     <w:pPr>
+      <w:tabs>
+        <w:tab w:val="left" w:pos="5387"/>
+      </w:tabs>
       <w:autoSpaceDE w:val="0"/>
       <w:autoSpaceDN w:val="0"/>
       <w:adjustRightInd w:val="0"/>
-      <w:ind w:left="2552" w:right="2643"/>
+      <w:ind w:left="1560" w:right="3679"/>
       <w:jc w:val="both"/>
       <w:rPr>
         <w:rFonts w:eastAsia="SimSun" w:cs="Avenir-Heavy"/>
@@ -630,10 +1771,13 @@
   </w:p>
   <w:p>
     <w:pPr>
+      <w:tabs>
+        <w:tab w:val="left" w:pos="5387"/>
+      </w:tabs>
       <w:autoSpaceDE w:val="0"/>
       <w:autoSpaceDN w:val="0"/>
       <w:adjustRightInd w:val="0"/>
-      <w:ind w:left="2552" w:right="2643"/>
+      <w:ind w:left="1560" w:right="3679"/>
       <w:jc w:val="both"/>
       <w:rPr>
         <w:rFonts w:eastAsia="SimSun" w:cs="Avenir-Book"/>
@@ -1114,6 +2258,11 @@
   <w:p>
     <w:pPr>
       <w:pStyle w:val="Kopfzeile"/>
+      <w:tabs>
+        <w:tab w:val="clear" w:pos="4536"/>
+        <w:tab w:val="clear" w:pos="9072"/>
+      </w:tabs>
+      <w:ind w:left="1560" w:right="3679"/>
       <w:jc w:val="center"/>
     </w:pPr>
     <w:r>
@@ -1122,9 +2271,9 @@
         <w:lang w:eastAsia="de-DE"/>
       </w:rPr>
       <w:drawing>
-        <wp:inline distT="0" distB="0" distL="0" distR="0" wp14:anchorId="712B8653" wp14:editId="2DCD12AB">
-          <wp:extent cx="1457325" cy="1210945"/>
-          <wp:effectExtent l="0" t="0" r="0" b="8255"/>
+        <wp:inline distT="0" distB="0" distL="0" distR="0" wp14:anchorId="712B8653" wp14:editId="4421B902">
+          <wp:extent cx="1933575" cy="1606678"/>
+          <wp:effectExtent l="0" t="0" r="0" b="0"/>
           <wp:docPr id="2" name="Grafik 0" descr="denkbar_logo_ev.wmf"/>
           <wp:cNvGraphicFramePr/>
           <a:graphic xmlns:a="http://schemas.openxmlformats.org/drawingml/2006/main">
@@ -1143,7 +2292,7 @@
                 <pic:spPr>
                   <a:xfrm>
                     <a:off x="0" y="0"/>
-                    <a:ext cx="1457325" cy="1210945"/>
+                    <a:ext cx="1933775" cy="1606844"/>
                   </a:xfrm>
                   <a:prstGeom prst="rect">
                     <a:avLst/>

</xml_diff>

<commit_message>
* removed some non-used fields from "Section" class * added usage of bullet-items before include: the included sections are preceded by a header of the used depth
</commit_message>
<xml_diff>
--- a/KnowWE/KnowWE-Plugin-Include/src/main/resources/de/knowwe/include/export/template.docx
+++ b/KnowWE/KnowWE-Plugin-Include/src/main/resources/de/knowwe/include/export/template.docx
@@ -69,7 +69,6 @@
                       </wps:style>
                       <wps:txbx>
                         <w:txbxContent>
-                          <w:bookmarkStart w:id="0" w:name="_GoBack"/>
                           <w:p>
                             <w:pPr>
                               <w:jc w:val="right"/>
@@ -125,7 +124,6 @@
                               <w:fldChar w:fldCharType="end"/>
                             </w:r>
                           </w:p>
-                          <w:bookmarkEnd w:id="0"/>
                         </w:txbxContent>
                       </wps:txbx>
                       <wps:bodyPr rot="0" spcFirstLastPara="0" vertOverflow="overflow" horzOverflow="overflow" vert="horz" wrap="square" lIns="2" tIns="45720" rIns="91440" bIns="45720" numCol="1" spcCol="0" rtlCol="0" fromWordArt="0" anchor="ctr" anchorCtr="0" forceAA="0" compatLnSpc="1">
@@ -155,7 +153,6 @@
               <v:shape id="Textfeld 6" o:spid="_x0000_s1026" type="#_x0000_t202" style="position:absolute;margin-left:-70.8pt;margin-top:38.9pt;width:531pt;height:108pt;z-index:251662336;visibility:visible;mso-wrap-style:square;mso-width-percent:0;mso-height-percent:0;mso-wrap-distance-left:9pt;mso-wrap-distance-top:0;mso-wrap-distance-right:9pt;mso-wrap-distance-bottom:0;mso-position-horizontal:absolute;mso-position-horizontal-relative:text;mso-position-vertical:absolute;mso-position-vertical-relative:text;mso-width-percent:0;mso-height-percent:0;mso-width-relative:margin;mso-height-relative:margin;v-text-anchor:middle" o:gfxdata="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" fillcolor="#bfbfbf [2412]" strokecolor="white [3212]" strokeweight="2.25pt">
                 <v:textbox inset="2emu">
                   <w:txbxContent>
-                    <w:bookmarkStart w:id="1" w:name="_GoBack"/>
                     <w:p>
                       <w:pPr>
                         <w:jc w:val="right"/>
@@ -211,7 +208,6 @@
                         <w:fldChar w:fldCharType="end"/>
                       </w:r>
                     </w:p>
-                    <w:bookmarkEnd w:id="1"/>
                   </w:txbxContent>
                 </v:textbox>
                 <w10:wrap type="square"/>
@@ -1213,6 +1209,86 @@
       <w:r>
         <w:t xml:space="preserve"> 3</w:t>
       </w:r>
+      <w:bookmarkStart w:id="0" w:name="_GoBack"/>
+      <w:bookmarkEnd w:id="0"/>
+    </w:p>
+    <w:p>
+      <w:pPr>
+        <w:pStyle w:val="Heading4"/>
+      </w:pPr>
+      <w:proofErr w:type="spellStart"/>
+      <w:r>
+        <w:t>Heading</w:t>
+      </w:r>
+      <w:proofErr w:type="spellEnd"/>
+      <w:r>
+        <w:t xml:space="preserve"> 4</w:t>
+      </w:r>
+    </w:p>
+    <w:p>
+      <w:pPr>
+        <w:pStyle w:val="Heading5"/>
+      </w:pPr>
+      <w:proofErr w:type="spellStart"/>
+      <w:r>
+        <w:t>Heading</w:t>
+      </w:r>
+      <w:proofErr w:type="spellEnd"/>
+      <w:r>
+        <w:t xml:space="preserve"> 5</w:t>
+      </w:r>
+    </w:p>
+    <w:p>
+      <w:pPr>
+        <w:pStyle w:val="Heading6"/>
+      </w:pPr>
+      <w:proofErr w:type="spellStart"/>
+      <w:r>
+        <w:t>Heading</w:t>
+      </w:r>
+      <w:proofErr w:type="spellEnd"/>
+      <w:r>
+        <w:t xml:space="preserve"> 6</w:t>
+      </w:r>
+    </w:p>
+    <w:p>
+      <w:pPr>
+        <w:pStyle w:val="Heading7"/>
+      </w:pPr>
+      <w:proofErr w:type="spellStart"/>
+      <w:r>
+        <w:t>Heading</w:t>
+      </w:r>
+      <w:proofErr w:type="spellEnd"/>
+      <w:r>
+        <w:t xml:space="preserve"> 7</w:t>
+      </w:r>
+    </w:p>
+    <w:p>
+      <w:pPr>
+        <w:pStyle w:val="Heading8"/>
+      </w:pPr>
+      <w:proofErr w:type="spellStart"/>
+      <w:r>
+        <w:t>Heading</w:t>
+      </w:r>
+      <w:proofErr w:type="spellEnd"/>
+      <w:r>
+        <w:t xml:space="preserve"> 8</w:t>
+      </w:r>
+    </w:p>
+    <w:p>
+      <w:pPr>
+        <w:pStyle w:val="Heading9"/>
+      </w:pPr>
+      <w:proofErr w:type="spellStart"/>
+      <w:r>
+        <w:t>Heading</w:t>
+      </w:r>
+      <w:proofErr w:type="spellEnd"/>
+      <w:r>
+        <w:t xml:space="preserve"> 9</w:t>
+      </w:r>
     </w:p>
     <w:p>
       <w:pPr>
@@ -1684,7 +1760,7 @@
         <w:sz w:val="18"/>
         <w:szCs w:val="18"/>
       </w:rPr>
-      <w:t>2</w:t>
+      <w:t>3</w:t>
     </w:r>
     <w:r>
       <w:rPr>
@@ -1733,7 +1809,7 @@
         <w:sz w:val="18"/>
         <w:szCs w:val="18"/>
       </w:rPr>
-      <w:t>2</w:t>
+      <w:t>3</w:t>
     </w:r>
     <w:r>
       <w:rPr>
@@ -2056,16 +2132,7 @@
               <w:szCs w:val="18"/>
               <w:lang w:eastAsia="de-DE"/>
             </w:rPr>
-            <w:t>,</w:t>
-          </w:r>
-          <w:r>
-            <w:rPr>
-              <w:noProof/>
-              <w:sz w:val="18"/>
-              <w:szCs w:val="18"/>
-              <w:lang w:eastAsia="de-DE"/>
-            </w:rPr>
-            <w:t xml:space="preserve"> </w:t>
+            <w:t xml:space="preserve">, </w:t>
           </w:r>
           <w:r>
             <w:rPr>
@@ -2119,25 +2186,7 @@
               <w:szCs w:val="18"/>
               <w:lang w:eastAsia="de-DE"/>
             </w:rPr>
-            <w:t>,</w:t>
-          </w:r>
-          <w:r>
-            <w:rPr>
-              <w:noProof/>
-              <w:sz w:val="18"/>
-              <w:szCs w:val="18"/>
-              <w:lang w:eastAsia="de-DE"/>
-            </w:rPr>
-            <w:t xml:space="preserve"> Version</w:t>
-          </w:r>
-          <w:r>
-            <w:rPr>
-              <w:noProof/>
-              <w:sz w:val="18"/>
-              <w:szCs w:val="18"/>
-              <w:lang w:eastAsia="de-DE"/>
-            </w:rPr>
-            <w:t xml:space="preserve"> </w:t>
+            <w:t xml:space="preserve">, Version </w:t>
           </w:r>
           <w:r>
             <w:rPr>
@@ -3042,12 +3091,125 @@
     </w:lvl>
   </w:abstractNum>
   <w:abstractNum w:abstractNumId="15">
+    <w:nsid w:val="3E1D148F"/>
+    <w:multiLevelType w:val="multilevel"/>
+    <w:tmpl w:val="88B649D6"/>
+    <w:lvl w:ilvl="0">
+      <w:start w:val="1"/>
+      <w:numFmt w:val="decimal"/>
+      <w:lvlText w:val="%1"/>
+      <w:lvlJc w:val="left"/>
+      <w:pPr>
+        <w:ind w:left="624" w:hanging="624"/>
+      </w:pPr>
+      <w:rPr>
+        <w:rFonts w:hint="default"/>
+      </w:rPr>
+    </w:lvl>
+    <w:lvl w:ilvl="1">
+      <w:start w:val="1"/>
+      <w:numFmt w:val="decimal"/>
+      <w:lvlText w:val="%1.%2"/>
+      <w:lvlJc w:val="left"/>
+      <w:pPr>
+        <w:ind w:left="624" w:hanging="624"/>
+      </w:pPr>
+      <w:rPr>
+        <w:rFonts w:hint="default"/>
+      </w:rPr>
+    </w:lvl>
+    <w:lvl w:ilvl="2">
+      <w:start w:val="1"/>
+      <w:numFmt w:val="decimal"/>
+      <w:lvlText w:val="%1.%2.%3"/>
+      <w:lvlJc w:val="left"/>
+      <w:pPr>
+        <w:ind w:left="624" w:hanging="624"/>
+      </w:pPr>
+      <w:rPr>
+        <w:rFonts w:hint="default"/>
+      </w:rPr>
+    </w:lvl>
+    <w:lvl w:ilvl="3">
+      <w:start w:val="1"/>
+      <w:numFmt w:val="decimal"/>
+      <w:lvlText w:val="%1.%2.%3.%4"/>
+      <w:lvlJc w:val="left"/>
+      <w:pPr>
+        <w:ind w:left="2880" w:hanging="2880"/>
+      </w:pPr>
+      <w:rPr>
+        <w:rFonts w:hint="default"/>
+      </w:rPr>
+    </w:lvl>
+    <w:lvl w:ilvl="4">
+      <w:start w:val="1"/>
+      <w:numFmt w:val="lowerLetter"/>
+      <w:lvlText w:val="%5."/>
+      <w:lvlJc w:val="left"/>
+      <w:pPr>
+        <w:ind w:left="3600" w:hanging="360"/>
+      </w:pPr>
+      <w:rPr>
+        <w:rFonts w:hint="default"/>
+      </w:rPr>
+    </w:lvl>
+    <w:lvl w:ilvl="5">
+      <w:start w:val="1"/>
+      <w:numFmt w:val="lowerRoman"/>
+      <w:lvlText w:val="%6."/>
+      <w:lvlJc w:val="right"/>
+      <w:pPr>
+        <w:ind w:left="4320" w:hanging="180"/>
+      </w:pPr>
+      <w:rPr>
+        <w:rFonts w:hint="default"/>
+      </w:rPr>
+    </w:lvl>
+    <w:lvl w:ilvl="6">
+      <w:start w:val="1"/>
+      <w:numFmt w:val="decimal"/>
+      <w:lvlText w:val="%7."/>
+      <w:lvlJc w:val="left"/>
+      <w:pPr>
+        <w:ind w:left="5040" w:hanging="360"/>
+      </w:pPr>
+      <w:rPr>
+        <w:rFonts w:hint="default"/>
+      </w:rPr>
+    </w:lvl>
+    <w:lvl w:ilvl="7">
+      <w:start w:val="1"/>
+      <w:numFmt w:val="lowerLetter"/>
+      <w:lvlText w:val="%8."/>
+      <w:lvlJc w:val="left"/>
+      <w:pPr>
+        <w:ind w:left="5760" w:hanging="360"/>
+      </w:pPr>
+      <w:rPr>
+        <w:rFonts w:hint="default"/>
+      </w:rPr>
+    </w:lvl>
+    <w:lvl w:ilvl="8">
+      <w:start w:val="1"/>
+      <w:numFmt w:val="lowerRoman"/>
+      <w:lvlText w:val="%9."/>
+      <w:lvlJc w:val="right"/>
+      <w:pPr>
+        <w:ind w:left="6480" w:hanging="180"/>
+      </w:pPr>
+      <w:rPr>
+        <w:rFonts w:hint="default"/>
+      </w:rPr>
+    </w:lvl>
+  </w:abstractNum>
+  <w:abstractNum w:abstractNumId="16">
     <w:nsid w:val="3E9D4A1A"/>
     <w:multiLevelType w:val="multilevel"/>
     <w:tmpl w:val="13D42506"/>
     <w:numStyleLink w:val="OrderedList"/>
   </w:abstractNum>
-  <w:abstractNum w:abstractNumId="16">
+  <w:abstractNum w:abstractNumId="17">
     <w:nsid w:val="3FFC5731"/>
     <w:multiLevelType w:val="multilevel"/>
     <w:tmpl w:val="5686AFE0"/>
@@ -3161,7 +3323,7 @@
       </w:rPr>
     </w:lvl>
   </w:abstractNum>
-  <w:abstractNum w:abstractNumId="17">
+  <w:abstractNum w:abstractNumId="18">
     <w:nsid w:val="43060105"/>
     <w:multiLevelType w:val="multilevel"/>
     <w:tmpl w:val="B1B879AE"/>
@@ -3275,7 +3437,7 @@
       </w:rPr>
     </w:lvl>
   </w:abstractNum>
-  <w:abstractNum w:abstractNumId="18">
+  <w:abstractNum w:abstractNumId="19">
     <w:nsid w:val="485F3933"/>
     <w:multiLevelType w:val="multilevel"/>
     <w:tmpl w:val="B1B879AE"/>
@@ -3388,7 +3550,7 @@
       </w:rPr>
     </w:lvl>
   </w:abstractNum>
-  <w:abstractNum w:abstractNumId="19">
+  <w:abstractNum w:abstractNumId="20">
     <w:nsid w:val="52002373"/>
     <w:multiLevelType w:val="multilevel"/>
     <w:tmpl w:val="9A1EE30E"/>
@@ -3501,7 +3663,7 @@
       </w:rPr>
     </w:lvl>
   </w:abstractNum>
-  <w:abstractNum w:abstractNumId="20">
+  <w:abstractNum w:abstractNumId="21">
     <w:nsid w:val="5C0D22DF"/>
     <w:multiLevelType w:val="multilevel"/>
     <w:tmpl w:val="B1B879AE"/>
@@ -3614,16 +3776,129 @@
       </w:rPr>
     </w:lvl>
   </w:abstractNum>
-  <w:abstractNum w:abstractNumId="21">
+  <w:abstractNum w:abstractNumId="22">
     <w:nsid w:val="6412649E"/>
     <w:multiLevelType w:val="multilevel"/>
     <w:tmpl w:val="B1B879AE"/>
     <w:numStyleLink w:val="UnorderedList"/>
   </w:abstractNum>
-  <w:abstractNum w:abstractNumId="22">
+  <w:abstractNum w:abstractNumId="23">
+    <w:nsid w:val="661C0EA7"/>
+    <w:multiLevelType w:val="multilevel"/>
+    <w:tmpl w:val="88B649D6"/>
+    <w:lvl w:ilvl="0">
+      <w:start w:val="1"/>
+      <w:numFmt w:val="decimal"/>
+      <w:lvlText w:val="%1"/>
+      <w:lvlJc w:val="left"/>
+      <w:pPr>
+        <w:ind w:left="624" w:hanging="624"/>
+      </w:pPr>
+      <w:rPr>
+        <w:rFonts w:hint="default"/>
+      </w:rPr>
+    </w:lvl>
+    <w:lvl w:ilvl="1">
+      <w:start w:val="1"/>
+      <w:numFmt w:val="decimal"/>
+      <w:lvlText w:val="%1.%2"/>
+      <w:lvlJc w:val="left"/>
+      <w:pPr>
+        <w:ind w:left="624" w:hanging="624"/>
+      </w:pPr>
+      <w:rPr>
+        <w:rFonts w:hint="default"/>
+      </w:rPr>
+    </w:lvl>
+    <w:lvl w:ilvl="2">
+      <w:start w:val="1"/>
+      <w:numFmt w:val="decimal"/>
+      <w:lvlText w:val="%1.%2.%3"/>
+      <w:lvlJc w:val="left"/>
+      <w:pPr>
+        <w:ind w:left="624" w:hanging="624"/>
+      </w:pPr>
+      <w:rPr>
+        <w:rFonts w:hint="default"/>
+      </w:rPr>
+    </w:lvl>
+    <w:lvl w:ilvl="3">
+      <w:start w:val="1"/>
+      <w:numFmt w:val="decimal"/>
+      <w:lvlText w:val="%1.%2.%3.%4"/>
+      <w:lvlJc w:val="left"/>
+      <w:pPr>
+        <w:ind w:left="2880" w:hanging="2880"/>
+      </w:pPr>
+      <w:rPr>
+        <w:rFonts w:hint="default"/>
+      </w:rPr>
+    </w:lvl>
+    <w:lvl w:ilvl="4">
+      <w:start w:val="1"/>
+      <w:numFmt w:val="lowerLetter"/>
+      <w:lvlText w:val="%5."/>
+      <w:lvlJc w:val="left"/>
+      <w:pPr>
+        <w:ind w:left="3600" w:hanging="360"/>
+      </w:pPr>
+      <w:rPr>
+        <w:rFonts w:hint="default"/>
+      </w:rPr>
+    </w:lvl>
+    <w:lvl w:ilvl="5">
+      <w:start w:val="1"/>
+      <w:numFmt w:val="lowerRoman"/>
+      <w:lvlText w:val="%6."/>
+      <w:lvlJc w:val="right"/>
+      <w:pPr>
+        <w:ind w:left="4320" w:hanging="180"/>
+      </w:pPr>
+      <w:rPr>
+        <w:rFonts w:hint="default"/>
+      </w:rPr>
+    </w:lvl>
+    <w:lvl w:ilvl="6">
+      <w:start w:val="1"/>
+      <w:numFmt w:val="decimal"/>
+      <w:lvlText w:val="%7."/>
+      <w:lvlJc w:val="left"/>
+      <w:pPr>
+        <w:ind w:left="5040" w:hanging="360"/>
+      </w:pPr>
+      <w:rPr>
+        <w:rFonts w:hint="default"/>
+      </w:rPr>
+    </w:lvl>
+    <w:lvl w:ilvl="7">
+      <w:start w:val="1"/>
+      <w:numFmt w:val="lowerLetter"/>
+      <w:lvlText w:val="%8."/>
+      <w:lvlJc w:val="left"/>
+      <w:pPr>
+        <w:ind w:left="5760" w:hanging="360"/>
+      </w:pPr>
+      <w:rPr>
+        <w:rFonts w:hint="default"/>
+      </w:rPr>
+    </w:lvl>
+    <w:lvl w:ilvl="8">
+      <w:start w:val="1"/>
+      <w:numFmt w:val="lowerRoman"/>
+      <w:lvlText w:val="%9."/>
+      <w:lvlJc w:val="right"/>
+      <w:pPr>
+        <w:ind w:left="6480" w:hanging="180"/>
+      </w:pPr>
+      <w:rPr>
+        <w:rFonts w:hint="default"/>
+      </w:rPr>
+    </w:lvl>
+  </w:abstractNum>
+  <w:abstractNum w:abstractNumId="24">
     <w:nsid w:val="6AAB6A92"/>
     <w:multiLevelType w:val="multilevel"/>
-    <w:tmpl w:val="FF6C79BC"/>
+    <w:tmpl w:val="BF06ECAA"/>
     <w:lvl w:ilvl="0">
       <w:start w:val="1"/>
       <w:numFmt w:val="decimal"/>
@@ -3653,7 +3928,7 @@
     <w:lvl w:ilvl="2">
       <w:start w:val="1"/>
       <w:numFmt w:val="decimal"/>
-      <w:pStyle w:val="Heading3"/>
+      <w:pStyle w:val="Heading4"/>
       <w:lvlText w:val="%1.%2.%3"/>
       <w:lvlJc w:val="left"/>
       <w:pPr>
@@ -3666,10 +3941,11 @@
     <w:lvl w:ilvl="3">
       <w:start w:val="1"/>
       <w:numFmt w:val="decimal"/>
+      <w:pStyle w:val="Heading4"/>
       <w:lvlText w:val="%1.%2.%3.%4"/>
       <w:lvlJc w:val="left"/>
       <w:pPr>
-        <w:ind w:left="2880" w:hanging="2880"/>
+        <w:ind w:left="624" w:hanging="624"/>
       </w:pPr>
       <w:rPr>
         <w:rFonts w:hint="default"/>
@@ -3677,11 +3953,12 @@
     </w:lvl>
     <w:lvl w:ilvl="4">
       <w:start w:val="1"/>
-      <w:numFmt w:val="lowerLetter"/>
-      <w:lvlText w:val="%5."/>
-      <w:lvlJc w:val="left"/>
-      <w:pPr>
-        <w:ind w:left="3600" w:hanging="360"/>
+      <w:numFmt w:val="decimal"/>
+      <w:pStyle w:val="Heading5"/>
+      <w:lvlText w:val="%1.%2.%3.%4.%5"/>
+      <w:lvlJc w:val="left"/>
+      <w:pPr>
+        <w:ind w:left="794" w:hanging="794"/>
       </w:pPr>
       <w:rPr>
         <w:rFonts w:hint="default"/>
@@ -3689,11 +3966,15 @@
     </w:lvl>
     <w:lvl w:ilvl="5">
       <w:start w:val="1"/>
-      <w:numFmt w:val="lowerRoman"/>
-      <w:lvlText w:val="%6."/>
-      <w:lvlJc w:val="right"/>
-      <w:pPr>
-        <w:ind w:left="4320" w:hanging="180"/>
+      <w:numFmt w:val="decimal"/>
+      <w:pStyle w:val="Heading6"/>
+      <w:lvlText w:val="%1.%2.%3.%4.%5.%6"/>
+      <w:lvlJc w:val="left"/>
+      <w:pPr>
+        <w:tabs>
+          <w:tab w:val="num" w:pos="964"/>
+        </w:tabs>
+        <w:ind w:left="964" w:hanging="964"/>
       </w:pPr>
       <w:rPr>
         <w:rFonts w:hint="default"/>
@@ -3702,10 +3983,14 @@
     <w:lvl w:ilvl="6">
       <w:start w:val="1"/>
       <w:numFmt w:val="decimal"/>
-      <w:lvlText w:val="%7."/>
-      <w:lvlJc w:val="left"/>
-      <w:pPr>
-        <w:ind w:left="5040" w:hanging="360"/>
+      <w:pStyle w:val="Heading7"/>
+      <w:lvlText w:val="%1.%2.%3.%4.%5.%6.%7"/>
+      <w:lvlJc w:val="left"/>
+      <w:pPr>
+        <w:tabs>
+          <w:tab w:val="num" w:pos="1134"/>
+        </w:tabs>
+        <w:ind w:left="1134" w:hanging="1134"/>
       </w:pPr>
       <w:rPr>
         <w:rFonts w:hint="default"/>
@@ -3713,11 +3998,15 @@
     </w:lvl>
     <w:lvl w:ilvl="7">
       <w:start w:val="1"/>
-      <w:numFmt w:val="lowerLetter"/>
-      <w:lvlText w:val="%8."/>
-      <w:lvlJc w:val="left"/>
-      <w:pPr>
-        <w:ind w:left="5760" w:hanging="360"/>
+      <w:numFmt w:val="decimal"/>
+      <w:pStyle w:val="Heading8"/>
+      <w:lvlText w:val="%1.%2.%3.%4.%5.%6.%7.%8"/>
+      <w:lvlJc w:val="left"/>
+      <w:pPr>
+        <w:tabs>
+          <w:tab w:val="num" w:pos="1304"/>
+        </w:tabs>
+        <w:ind w:left="1304" w:hanging="1304"/>
       </w:pPr>
       <w:rPr>
         <w:rFonts w:hint="default"/>
@@ -3725,18 +4014,22 @@
     </w:lvl>
     <w:lvl w:ilvl="8">
       <w:start w:val="1"/>
-      <w:numFmt w:val="lowerRoman"/>
-      <w:lvlText w:val="%9."/>
-      <w:lvlJc w:val="right"/>
-      <w:pPr>
-        <w:ind w:left="6480" w:hanging="180"/>
+      <w:numFmt w:val="decimal"/>
+      <w:pStyle w:val="Heading9"/>
+      <w:lvlText w:val="%1.%2.%3.%4.%5.%6.%7.%8.%9"/>
+      <w:lvlJc w:val="left"/>
+      <w:pPr>
+        <w:tabs>
+          <w:tab w:val="num" w:pos="1474"/>
+        </w:tabs>
+        <w:ind w:left="1474" w:hanging="1474"/>
       </w:pPr>
       <w:rPr>
         <w:rFonts w:hint="default"/>
       </w:rPr>
     </w:lvl>
   </w:abstractNum>
-  <w:abstractNum w:abstractNumId="23">
+  <w:abstractNum w:abstractNumId="25">
     <w:nsid w:val="79CC55CC"/>
     <w:multiLevelType w:val="multilevel"/>
     <w:tmpl w:val="72FC92D2"/>
@@ -3850,25 +4143,25 @@
     </w:lvl>
   </w:abstractNum>
   <w:num w:numId="1">
-    <w:abstractNumId w:val="19"/>
+    <w:abstractNumId w:val="20"/>
   </w:num>
   <w:num w:numId="2">
-    <w:abstractNumId w:val="22"/>
+    <w:abstractNumId w:val="24"/>
   </w:num>
   <w:num w:numId="3">
-    <w:abstractNumId w:val="23"/>
+    <w:abstractNumId w:val="25"/>
   </w:num>
   <w:num w:numId="4">
     <w:abstractNumId w:val="12"/>
   </w:num>
   <w:num w:numId="5">
-    <w:abstractNumId w:val="18"/>
+    <w:abstractNumId w:val="19"/>
   </w:num>
   <w:num w:numId="6">
     <w:abstractNumId w:val="14"/>
   </w:num>
   <w:num w:numId="7">
-    <w:abstractNumId w:val="16"/>
+    <w:abstractNumId w:val="17"/>
   </w:num>
   <w:num w:numId="8">
     <w:abstractNumId w:val="10"/>
@@ -3904,22 +4197,28 @@
     <w:abstractNumId w:val="0"/>
   </w:num>
   <w:num w:numId="19">
-    <w:abstractNumId w:val="20"/>
+    <w:abstractNumId w:val="21"/>
   </w:num>
   <w:num w:numId="20">
-    <w:abstractNumId w:val="15"/>
+    <w:abstractNumId w:val="16"/>
   </w:num>
   <w:num w:numId="21">
     <w:abstractNumId w:val="11"/>
   </w:num>
   <w:num w:numId="22">
-    <w:abstractNumId w:val="17"/>
+    <w:abstractNumId w:val="18"/>
   </w:num>
   <w:num w:numId="23">
-    <w:abstractNumId w:val="21"/>
+    <w:abstractNumId w:val="22"/>
   </w:num>
   <w:num w:numId="24">
     <w:abstractNumId w:val="13"/>
+  </w:num>
+  <w:num w:numId="25">
+    <w:abstractNumId w:val="15"/>
+  </w:num>
+  <w:num w:numId="26">
+    <w:abstractNumId w:val="23"/>
   </w:num>
 </w:numbering>
 </file>
@@ -4282,7 +4581,7 @@
     <w:basedOn w:val="Listenabsatz"/>
     <w:next w:val="TextBody"/>
     <w:qFormat/>
-    <w:rsid w:val="00BF2E4B"/>
+    <w:rsid w:val="009B69B6"/>
     <w:pPr>
       <w:keepNext/>
       <w:keepLines/>
@@ -4290,7 +4589,6 @@
         <w:numId w:val="2"/>
       </w:numPr>
       <w:spacing w:before="480" w:after="360"/>
-      <w:ind w:left="993" w:hanging="993"/>
       <w:contextualSpacing w:val="0"/>
       <w:outlineLvl w:val="0"/>
     </w:pPr>
@@ -4515,6 +4813,73 @@
     <w:rPr>
       <w:i/>
     </w:rPr>
+  </w:style>
+  <w:style w:type="paragraph" w:customStyle="1" w:styleId="Heading4">
+    <w:name w:val="Heading 4"/>
+    <w:basedOn w:val="Heading3"/>
+    <w:next w:val="TextBody"/>
+    <w:qFormat/>
+    <w:rsid w:val="009B69B6"/>
+    <w:pPr>
+      <w:numPr>
+        <w:ilvl w:val="3"/>
+      </w:numPr>
+    </w:pPr>
+  </w:style>
+  <w:style w:type="paragraph" w:customStyle="1" w:styleId="Heading5">
+    <w:name w:val="Heading 5"/>
+    <w:basedOn w:val="Heading4"/>
+    <w:next w:val="TextBody"/>
+    <w:qFormat/>
+    <w:rsid w:val="0080714F"/>
+    <w:pPr>
+      <w:numPr>
+        <w:ilvl w:val="4"/>
+      </w:numPr>
+    </w:pPr>
+  </w:style>
+  <w:style w:type="paragraph" w:customStyle="1" w:styleId="Heading6">
+    <w:name w:val="Heading 6"/>
+    <w:basedOn w:val="Heading5"/>
+    <w:next w:val="TextBody"/>
+    <w:rsid w:val="0080714F"/>
+    <w:pPr>
+      <w:numPr>
+        <w:ilvl w:val="5"/>
+      </w:numPr>
+    </w:pPr>
+  </w:style>
+  <w:style w:type="paragraph" w:customStyle="1" w:styleId="Heading7">
+    <w:name w:val="Heading 7"/>
+    <w:basedOn w:val="Heading6"/>
+    <w:next w:val="TextBody"/>
+    <w:rsid w:val="0080714F"/>
+    <w:pPr>
+      <w:numPr>
+        <w:ilvl w:val="6"/>
+      </w:numPr>
+    </w:pPr>
+  </w:style>
+  <w:style w:type="paragraph" w:customStyle="1" w:styleId="Heading8">
+    <w:name w:val="Heading 8"/>
+    <w:basedOn w:val="Heading7"/>
+    <w:next w:val="TextBody"/>
+    <w:rsid w:val="0080714F"/>
+    <w:pPr>
+      <w:numPr>
+        <w:ilvl w:val="7"/>
+      </w:numPr>
+    </w:pPr>
+  </w:style>
+  <w:style w:type="paragraph" w:customStyle="1" w:styleId="Heading9">
+    <w:name w:val="Heading 9"/>
+    <w:basedOn w:val="Heading8"/>
+    <w:rsid w:val="0080714F"/>
+    <w:pPr>
+      <w:numPr>
+        <w:ilvl w:val="8"/>
+      </w:numPr>
+    </w:pPr>
   </w:style>
 </w:styles>
 </file>
@@ -4877,7 +5242,7 @@
     <w:basedOn w:val="Listenabsatz"/>
     <w:next w:val="TextBody"/>
     <w:qFormat/>
-    <w:rsid w:val="00BF2E4B"/>
+    <w:rsid w:val="009B69B6"/>
     <w:pPr>
       <w:keepNext/>
       <w:keepLines/>
@@ -4885,7 +5250,6 @@
         <w:numId w:val="2"/>
       </w:numPr>
       <w:spacing w:before="480" w:after="360"/>
-      <w:ind w:left="993" w:hanging="993"/>
       <w:contextualSpacing w:val="0"/>
       <w:outlineLvl w:val="0"/>
     </w:pPr>
@@ -5110,6 +5474,73 @@
     <w:rPr>
       <w:i/>
     </w:rPr>
+  </w:style>
+  <w:style w:type="paragraph" w:customStyle="1" w:styleId="Heading4">
+    <w:name w:val="Heading 4"/>
+    <w:basedOn w:val="Heading3"/>
+    <w:next w:val="TextBody"/>
+    <w:qFormat/>
+    <w:rsid w:val="009B69B6"/>
+    <w:pPr>
+      <w:numPr>
+        <w:ilvl w:val="3"/>
+      </w:numPr>
+    </w:pPr>
+  </w:style>
+  <w:style w:type="paragraph" w:customStyle="1" w:styleId="Heading5">
+    <w:name w:val="Heading 5"/>
+    <w:basedOn w:val="Heading4"/>
+    <w:next w:val="TextBody"/>
+    <w:qFormat/>
+    <w:rsid w:val="0080714F"/>
+    <w:pPr>
+      <w:numPr>
+        <w:ilvl w:val="4"/>
+      </w:numPr>
+    </w:pPr>
+  </w:style>
+  <w:style w:type="paragraph" w:customStyle="1" w:styleId="Heading6">
+    <w:name w:val="Heading 6"/>
+    <w:basedOn w:val="Heading5"/>
+    <w:next w:val="TextBody"/>
+    <w:rsid w:val="0080714F"/>
+    <w:pPr>
+      <w:numPr>
+        <w:ilvl w:val="5"/>
+      </w:numPr>
+    </w:pPr>
+  </w:style>
+  <w:style w:type="paragraph" w:customStyle="1" w:styleId="Heading7">
+    <w:name w:val="Heading 7"/>
+    <w:basedOn w:val="Heading6"/>
+    <w:next w:val="TextBody"/>
+    <w:rsid w:val="0080714F"/>
+    <w:pPr>
+      <w:numPr>
+        <w:ilvl w:val="6"/>
+      </w:numPr>
+    </w:pPr>
+  </w:style>
+  <w:style w:type="paragraph" w:customStyle="1" w:styleId="Heading8">
+    <w:name w:val="Heading 8"/>
+    <w:basedOn w:val="Heading7"/>
+    <w:next w:val="TextBody"/>
+    <w:rsid w:val="0080714F"/>
+    <w:pPr>
+      <w:numPr>
+        <w:ilvl w:val="7"/>
+      </w:numPr>
+    </w:pPr>
+  </w:style>
+  <w:style w:type="paragraph" w:customStyle="1" w:styleId="Heading9">
+    <w:name w:val="Heading 9"/>
+    <w:basedOn w:val="Heading8"/>
+    <w:rsid w:val="0080714F"/>
+    <w:pPr>
+      <w:numPr>
+        <w:ilvl w:val="8"/>
+      </w:numPr>
+    </w:pPr>
   </w:style>
 </w:styles>
 </file>

</xml_diff>

<commit_message>
enabled document properties in word download (title, author, project)
</commit_message>
<xml_diff>
--- a/KnowWE/KnowWE-Plugin-Include/src/main/resources/de/knowwe/include/export/template.docx
+++ b/KnowWE/KnowWE-Plugin-Include/src/main/resources/de/knowwe/include/export/template.docx
@@ -71,7 +71,15 @@
                         <w:txbxContent>
                           <w:p>
                             <w:pPr>
+                              <w:spacing w:after="120"/>
                               <w:jc w:val="right"/>
+                              <w:rPr>
+                                <w:rFonts w:eastAsiaTheme="majorEastAsia" w:cstheme="majorBidi"/>
+                                <w:color w:val="FFFFFF" w:themeColor="background1"/>
+                                <w:sz w:val="72"/>
+                                <w:szCs w:val="72"/>
+                                <w:lang w:eastAsia="en-US"/>
+                              </w:rPr>
                             </w:pPr>
                             <w:r>
                               <w:rPr>
@@ -91,7 +99,27 @@
                                 <w:szCs w:val="72"/>
                                 <w:lang w:eastAsia="en-US"/>
                               </w:rPr>
-                              <w:instrText xml:space="preserve"> TITLE  \* MERGEFORMAT </w:instrText>
+                              <w:instrText xml:space="preserve"> </w:instrText>
+                            </w:r>
+                            <w:r>
+                              <w:rPr>
+                                <w:rFonts w:eastAsiaTheme="majorEastAsia" w:cstheme="majorBidi"/>
+                                <w:color w:val="FFFFFF" w:themeColor="background1"/>
+                                <w:sz w:val="72"/>
+                                <w:szCs w:val="72"/>
+                                <w:lang w:eastAsia="en-US"/>
+                              </w:rPr>
+                              <w:instrText>SUBJECT</w:instrText>
+                            </w:r>
+                            <w:r>
+                              <w:rPr>
+                                <w:rFonts w:eastAsiaTheme="majorEastAsia" w:cstheme="majorBidi"/>
+                                <w:color w:val="FFFFFF" w:themeColor="background1"/>
+                                <w:sz w:val="72"/>
+                                <w:szCs w:val="72"/>
+                                <w:lang w:eastAsia="en-US"/>
+                              </w:rPr>
+                              <w:instrText xml:space="preserve"> \* MERGEFORMAT </w:instrText>
                             </w:r>
                             <w:r>
                               <w:rPr>
@@ -111,11 +139,129 @@
                                 <w:szCs w:val="72"/>
                                 <w:lang w:eastAsia="en-US"/>
                               </w:rPr>
-                              <w:t>Titel</w:t>
+                              <w:t>&lt;Field 'Pr</w:t>
+                            </w:r>
+                            <w:bookmarkStart w:id="0" w:name="_GoBack"/>
+                            <w:bookmarkEnd w:id="0"/>
+                            <w:r>
+                              <w:rPr>
+                                <w:rFonts w:eastAsiaTheme="majorEastAsia" w:cstheme="majorBidi"/>
+                                <w:color w:val="FFFFFF" w:themeColor="background1"/>
+                                <w:sz w:val="72"/>
+                                <w:szCs w:val="72"/>
+                                <w:lang w:eastAsia="en-US"/>
+                              </w:rPr>
+                              <w:t>oject/</w:t>
+                            </w:r>
+                            <w:proofErr w:type="spellStart"/>
+                            <w:r>
+                              <w:rPr>
+                                <w:rFonts w:eastAsiaTheme="majorEastAsia" w:cstheme="majorBidi"/>
+                                <w:color w:val="FFFFFF" w:themeColor="background1"/>
+                                <w:sz w:val="72"/>
+                                <w:szCs w:val="72"/>
+                                <w:lang w:eastAsia="en-US"/>
+                              </w:rPr>
+                              <w:t>Subject</w:t>
+                            </w:r>
+                            <w:proofErr w:type="spellEnd"/>
+                            <w:r>
+                              <w:rPr>
+                                <w:rFonts w:eastAsiaTheme="majorEastAsia" w:cstheme="majorBidi"/>
+                                <w:color w:val="FFFFFF" w:themeColor="background1"/>
+                                <w:sz w:val="72"/>
+                                <w:szCs w:val="72"/>
+                                <w:lang w:eastAsia="en-US"/>
+                              </w:rPr>
+                              <w:t>'&gt;</w:t>
                             </w:r>
                             <w:r>
                               <w:rPr>
                                 <w:rFonts w:eastAsiaTheme="majorEastAsia" w:cstheme="majorBidi"/>
+                                <w:color w:val="FFFFFF" w:themeColor="background1"/>
+                                <w:sz w:val="72"/>
+                                <w:szCs w:val="72"/>
+                                <w:lang w:eastAsia="en-US"/>
+                              </w:rPr>
+                              <w:fldChar w:fldCharType="end"/>
+                            </w:r>
+                            <w:r>
+                              <w:rPr>
+                                <w:rFonts w:eastAsiaTheme="majorEastAsia" w:cstheme="majorBidi"/>
+                                <w:color w:val="FFFFFF" w:themeColor="background1"/>
+                                <w:sz w:val="72"/>
+                                <w:szCs w:val="72"/>
+                                <w:lang w:eastAsia="en-US"/>
+                              </w:rPr>
+                              <w:t xml:space="preserve"> </w:t>
+                            </w:r>
+                          </w:p>
+                          <w:p>
+                            <w:pPr>
+                              <w:jc w:val="right"/>
+                              <w:rPr>
+                                <w:b/>
+                              </w:rPr>
+                            </w:pPr>
+                            <w:r>
+                              <w:rPr>
+                                <w:rFonts w:eastAsiaTheme="majorEastAsia" w:cstheme="majorBidi"/>
+                                <w:b/>
+                                <w:color w:val="FFFFFF" w:themeColor="background1"/>
+                                <w:sz w:val="72"/>
+                                <w:szCs w:val="72"/>
+                                <w:lang w:eastAsia="en-US"/>
+                              </w:rPr>
+                              <w:t xml:space="preserve"> </w:t>
+                            </w:r>
+                            <w:r>
+                              <w:rPr>
+                                <w:rFonts w:eastAsiaTheme="majorEastAsia" w:cstheme="majorBidi"/>
+                                <w:b/>
+                                <w:color w:val="FFFFFF" w:themeColor="background1"/>
+                                <w:sz w:val="72"/>
+                                <w:szCs w:val="72"/>
+                                <w:lang w:eastAsia="en-US"/>
+                              </w:rPr>
+                              <w:fldChar w:fldCharType="begin"/>
+                            </w:r>
+                            <w:r>
+                              <w:rPr>
+                                <w:rFonts w:eastAsiaTheme="majorEastAsia" w:cstheme="majorBidi"/>
+                                <w:b/>
+                                <w:color w:val="FFFFFF" w:themeColor="background1"/>
+                                <w:sz w:val="72"/>
+                                <w:szCs w:val="72"/>
+                                <w:lang w:eastAsia="en-US"/>
+                              </w:rPr>
+                              <w:instrText xml:space="preserve"> TITLE  \* MERGEFORMAT </w:instrText>
+                            </w:r>
+                            <w:r>
+                              <w:rPr>
+                                <w:rFonts w:eastAsiaTheme="majorEastAsia" w:cstheme="majorBidi"/>
+                                <w:b/>
+                                <w:color w:val="FFFFFF" w:themeColor="background1"/>
+                                <w:sz w:val="72"/>
+                                <w:szCs w:val="72"/>
+                                <w:lang w:eastAsia="en-US"/>
+                              </w:rPr>
+                              <w:fldChar w:fldCharType="separate"/>
+                            </w:r>
+                            <w:r>
+                              <w:rPr>
+                                <w:rFonts w:eastAsiaTheme="majorEastAsia" w:cstheme="majorBidi"/>
+                                <w:b/>
+                                <w:color w:val="FFFFFF" w:themeColor="background1"/>
+                                <w:sz w:val="72"/>
+                                <w:szCs w:val="72"/>
+                                <w:lang w:eastAsia="en-US"/>
+                              </w:rPr>
+                              <w:t>&lt;Field 'Titel'&gt;</w:t>
+                            </w:r>
+                            <w:r>
+                              <w:rPr>
+                                <w:rFonts w:eastAsiaTheme="majorEastAsia" w:cstheme="majorBidi"/>
+                                <w:b/>
                                 <w:color w:val="FFFFFF" w:themeColor="background1"/>
                                 <w:sz w:val="72"/>
                                 <w:szCs w:val="72"/>
@@ -155,7 +301,15 @@
                   <w:txbxContent>
                     <w:p>
                       <w:pPr>
+                        <w:spacing w:after="120"/>
                         <w:jc w:val="right"/>
+                        <w:rPr>
+                          <w:rFonts w:eastAsiaTheme="majorEastAsia" w:cstheme="majorBidi"/>
+                          <w:color w:val="FFFFFF" w:themeColor="background1"/>
+                          <w:sz w:val="72"/>
+                          <w:szCs w:val="72"/>
+                          <w:lang w:eastAsia="en-US"/>
+                        </w:rPr>
                       </w:pPr>
                       <w:r>
                         <w:rPr>
@@ -175,7 +329,27 @@
                           <w:szCs w:val="72"/>
                           <w:lang w:eastAsia="en-US"/>
                         </w:rPr>
-                        <w:instrText xml:space="preserve"> TITLE  \* MERGEFORMAT </w:instrText>
+                        <w:instrText xml:space="preserve"> </w:instrText>
+                      </w:r>
+                      <w:r>
+                        <w:rPr>
+                          <w:rFonts w:eastAsiaTheme="majorEastAsia" w:cstheme="majorBidi"/>
+                          <w:color w:val="FFFFFF" w:themeColor="background1"/>
+                          <w:sz w:val="72"/>
+                          <w:szCs w:val="72"/>
+                          <w:lang w:eastAsia="en-US"/>
+                        </w:rPr>
+                        <w:instrText>SUBJECT</w:instrText>
+                      </w:r>
+                      <w:r>
+                        <w:rPr>
+                          <w:rFonts w:eastAsiaTheme="majorEastAsia" w:cstheme="majorBidi"/>
+                          <w:color w:val="FFFFFF" w:themeColor="background1"/>
+                          <w:sz w:val="72"/>
+                          <w:szCs w:val="72"/>
+                          <w:lang w:eastAsia="en-US"/>
+                        </w:rPr>
+                        <w:instrText xml:space="preserve"> \* MERGEFORMAT </w:instrText>
                       </w:r>
                       <w:r>
                         <w:rPr>
@@ -195,11 +369,129 @@
                           <w:szCs w:val="72"/>
                           <w:lang w:eastAsia="en-US"/>
                         </w:rPr>
-                        <w:t>Titel</w:t>
+                        <w:t>&lt;Field 'Pr</w:t>
+                      </w:r>
+                      <w:bookmarkStart w:id="1" w:name="_GoBack"/>
+                      <w:bookmarkEnd w:id="1"/>
+                      <w:r>
+                        <w:rPr>
+                          <w:rFonts w:eastAsiaTheme="majorEastAsia" w:cstheme="majorBidi"/>
+                          <w:color w:val="FFFFFF" w:themeColor="background1"/>
+                          <w:sz w:val="72"/>
+                          <w:szCs w:val="72"/>
+                          <w:lang w:eastAsia="en-US"/>
+                        </w:rPr>
+                        <w:t>oject/</w:t>
+                      </w:r>
+                      <w:proofErr w:type="spellStart"/>
+                      <w:r>
+                        <w:rPr>
+                          <w:rFonts w:eastAsiaTheme="majorEastAsia" w:cstheme="majorBidi"/>
+                          <w:color w:val="FFFFFF" w:themeColor="background1"/>
+                          <w:sz w:val="72"/>
+                          <w:szCs w:val="72"/>
+                          <w:lang w:eastAsia="en-US"/>
+                        </w:rPr>
+                        <w:t>Subject</w:t>
+                      </w:r>
+                      <w:proofErr w:type="spellEnd"/>
+                      <w:r>
+                        <w:rPr>
+                          <w:rFonts w:eastAsiaTheme="majorEastAsia" w:cstheme="majorBidi"/>
+                          <w:color w:val="FFFFFF" w:themeColor="background1"/>
+                          <w:sz w:val="72"/>
+                          <w:szCs w:val="72"/>
+                          <w:lang w:eastAsia="en-US"/>
+                        </w:rPr>
+                        <w:t>'&gt;</w:t>
                       </w:r>
                       <w:r>
                         <w:rPr>
                           <w:rFonts w:eastAsiaTheme="majorEastAsia" w:cstheme="majorBidi"/>
+                          <w:color w:val="FFFFFF" w:themeColor="background1"/>
+                          <w:sz w:val="72"/>
+                          <w:szCs w:val="72"/>
+                          <w:lang w:eastAsia="en-US"/>
+                        </w:rPr>
+                        <w:fldChar w:fldCharType="end"/>
+                      </w:r>
+                      <w:r>
+                        <w:rPr>
+                          <w:rFonts w:eastAsiaTheme="majorEastAsia" w:cstheme="majorBidi"/>
+                          <w:color w:val="FFFFFF" w:themeColor="background1"/>
+                          <w:sz w:val="72"/>
+                          <w:szCs w:val="72"/>
+                          <w:lang w:eastAsia="en-US"/>
+                        </w:rPr>
+                        <w:t xml:space="preserve"> </w:t>
+                      </w:r>
+                    </w:p>
+                    <w:p>
+                      <w:pPr>
+                        <w:jc w:val="right"/>
+                        <w:rPr>
+                          <w:b/>
+                        </w:rPr>
+                      </w:pPr>
+                      <w:r>
+                        <w:rPr>
+                          <w:rFonts w:eastAsiaTheme="majorEastAsia" w:cstheme="majorBidi"/>
+                          <w:b/>
+                          <w:color w:val="FFFFFF" w:themeColor="background1"/>
+                          <w:sz w:val="72"/>
+                          <w:szCs w:val="72"/>
+                          <w:lang w:eastAsia="en-US"/>
+                        </w:rPr>
+                        <w:t xml:space="preserve"> </w:t>
+                      </w:r>
+                      <w:r>
+                        <w:rPr>
+                          <w:rFonts w:eastAsiaTheme="majorEastAsia" w:cstheme="majorBidi"/>
+                          <w:b/>
+                          <w:color w:val="FFFFFF" w:themeColor="background1"/>
+                          <w:sz w:val="72"/>
+                          <w:szCs w:val="72"/>
+                          <w:lang w:eastAsia="en-US"/>
+                        </w:rPr>
+                        <w:fldChar w:fldCharType="begin"/>
+                      </w:r>
+                      <w:r>
+                        <w:rPr>
+                          <w:rFonts w:eastAsiaTheme="majorEastAsia" w:cstheme="majorBidi"/>
+                          <w:b/>
+                          <w:color w:val="FFFFFF" w:themeColor="background1"/>
+                          <w:sz w:val="72"/>
+                          <w:szCs w:val="72"/>
+                          <w:lang w:eastAsia="en-US"/>
+                        </w:rPr>
+                        <w:instrText xml:space="preserve"> TITLE  \* MERGEFORMAT </w:instrText>
+                      </w:r>
+                      <w:r>
+                        <w:rPr>
+                          <w:rFonts w:eastAsiaTheme="majorEastAsia" w:cstheme="majorBidi"/>
+                          <w:b/>
+                          <w:color w:val="FFFFFF" w:themeColor="background1"/>
+                          <w:sz w:val="72"/>
+                          <w:szCs w:val="72"/>
+                          <w:lang w:eastAsia="en-US"/>
+                        </w:rPr>
+                        <w:fldChar w:fldCharType="separate"/>
+                      </w:r>
+                      <w:r>
+                        <w:rPr>
+                          <w:rFonts w:eastAsiaTheme="majorEastAsia" w:cstheme="majorBidi"/>
+                          <w:b/>
+                          <w:color w:val="FFFFFF" w:themeColor="background1"/>
+                          <w:sz w:val="72"/>
+                          <w:szCs w:val="72"/>
+                          <w:lang w:eastAsia="en-US"/>
+                        </w:rPr>
+                        <w:t>&lt;Field 'Titel'&gt;</w:t>
+                      </w:r>
+                      <w:r>
+                        <w:rPr>
+                          <w:rFonts w:eastAsiaTheme="majorEastAsia" w:cstheme="majorBidi"/>
+                          <w:b/>
                           <w:color w:val="FFFFFF" w:themeColor="background1"/>
                           <w:sz w:val="72"/>
                           <w:szCs w:val="72"/>
@@ -703,7 +995,7 @@
                                 <w:sz w:val="22"/>
                                 <w:szCs w:val="22"/>
                               </w:rPr>
-                              <w:t>Volker Belli</w:t>
+                              <w:t>&lt;Field 'Author'&gt;</w:t>
                             </w:r>
                             <w:r>
                               <w:rPr>
@@ -782,7 +1074,7 @@
                                 <w:sz w:val="22"/>
                                 <w:szCs w:val="22"/>
                               </w:rPr>
-                              <w:t>2014-02-10</w:t>
+                              <w:t>2014-02-11</w:t>
                             </w:r>
                             <w:r>
                               <w:rPr>
@@ -861,7 +1153,7 @@
                                 <w:sz w:val="22"/>
                                 <w:szCs w:val="22"/>
                               </w:rPr>
-                              <w:t>29</w:t>
+                              <w:t>39</w:t>
                             </w:r>
                             <w:r>
                               <w:rPr>
@@ -962,7 +1254,7 @@
                           <w:sz w:val="22"/>
                           <w:szCs w:val="22"/>
                         </w:rPr>
-                        <w:t>Volker Belli</w:t>
+                        <w:t>&lt;Field 'Author'&gt;</w:t>
                       </w:r>
                       <w:r>
                         <w:rPr>
@@ -1041,7 +1333,7 @@
                           <w:sz w:val="22"/>
                           <w:szCs w:val="22"/>
                         </w:rPr>
-                        <w:t>2014-02-10</w:t>
+                        <w:t>2014-02-11</w:t>
                       </w:r>
                       <w:r>
                         <w:rPr>
@@ -1120,7 +1412,7 @@
                           <w:sz w:val="22"/>
                           <w:szCs w:val="22"/>
                         </w:rPr>
-                        <w:t>29</w:t>
+                        <w:t>39</w:t>
                       </w:r>
                       <w:r>
                         <w:rPr>
@@ -1209,8 +1501,6 @@
       <w:r>
         <w:t xml:space="preserve"> 3</w:t>
       </w:r>
-      <w:bookmarkStart w:id="0" w:name="_GoBack"/>
-      <w:bookmarkEnd w:id="0"/>
     </w:p>
     <w:p>
       <w:pPr>
@@ -1703,7 +1993,7 @@
         <w:szCs w:val="18"/>
         <w:lang w:eastAsia="de-DE"/>
       </w:rPr>
-      <w:t>Volker Belli</w:t>
+      <w:t>&lt;Field 'Author'&gt;</w:t>
     </w:r>
     <w:r>
       <w:rPr>
@@ -1760,7 +2050,7 @@
         <w:sz w:val="18"/>
         <w:szCs w:val="18"/>
       </w:rPr>
-      <w:t>3</w:t>
+      <w:t>2</w:t>
     </w:r>
     <w:r>
       <w:rPr>
@@ -2096,6 +2386,78 @@
               <w:szCs w:val="18"/>
               <w:lang w:eastAsia="de-DE"/>
             </w:rPr>
+            <w:instrText xml:space="preserve"> </w:instrText>
+          </w:r>
+          <w:r>
+            <w:rPr>
+              <w:noProof/>
+              <w:sz w:val="18"/>
+              <w:szCs w:val="18"/>
+              <w:lang w:eastAsia="de-DE"/>
+            </w:rPr>
+            <w:instrText>SUBJECT</w:instrText>
+          </w:r>
+          <w:r>
+            <w:rPr>
+              <w:noProof/>
+              <w:sz w:val="18"/>
+              <w:szCs w:val="18"/>
+              <w:lang w:eastAsia="de-DE"/>
+            </w:rPr>
+            <w:instrText xml:space="preserve"> \* MERGEFORMAT </w:instrText>
+          </w:r>
+          <w:r>
+            <w:rPr>
+              <w:noProof/>
+              <w:sz w:val="18"/>
+              <w:szCs w:val="18"/>
+              <w:lang w:eastAsia="de-DE"/>
+            </w:rPr>
+            <w:fldChar w:fldCharType="separate"/>
+          </w:r>
+          <w:r>
+            <w:rPr>
+              <w:noProof/>
+              <w:sz w:val="18"/>
+              <w:szCs w:val="18"/>
+              <w:lang w:eastAsia="de-DE"/>
+            </w:rPr>
+            <w:t>&lt;Field 'Project/Subject'&gt;</w:t>
+          </w:r>
+          <w:r>
+            <w:rPr>
+              <w:noProof/>
+              <w:sz w:val="18"/>
+              <w:szCs w:val="18"/>
+              <w:lang w:eastAsia="de-DE"/>
+            </w:rPr>
+            <w:fldChar w:fldCharType="end"/>
+          </w:r>
+          <w:r>
+            <w:rPr>
+              <w:noProof/>
+              <w:sz w:val="18"/>
+              <w:szCs w:val="18"/>
+              <w:lang w:eastAsia="de-DE"/>
+            </w:rPr>
+            <w:t xml:space="preserve"> – </w:t>
+          </w:r>
+          <w:r>
+            <w:rPr>
+              <w:noProof/>
+              <w:sz w:val="18"/>
+              <w:szCs w:val="18"/>
+              <w:lang w:eastAsia="de-DE"/>
+            </w:rPr>
+            <w:fldChar w:fldCharType="begin"/>
+          </w:r>
+          <w:r>
+            <w:rPr>
+              <w:noProof/>
+              <w:sz w:val="18"/>
+              <w:szCs w:val="18"/>
+              <w:lang w:eastAsia="de-DE"/>
+            </w:rPr>
             <w:instrText xml:space="preserve"> TITLE  \* MERGEFORMAT </w:instrText>
           </w:r>
           <w:r>
@@ -2114,7 +2476,7 @@
               <w:szCs w:val="18"/>
               <w:lang w:eastAsia="de-DE"/>
             </w:rPr>
-            <w:t>Titel</w:t>
+            <w:t>&lt;Field 'Titel'&gt;</w:t>
           </w:r>
           <w:r>
             <w:rPr>
@@ -2168,7 +2530,7 @@
               <w:szCs w:val="18"/>
               <w:lang w:eastAsia="de-DE"/>
             </w:rPr>
-            <w:t>2014-02-10</w:t>
+            <w:t>2014-02-11</w:t>
           </w:r>
           <w:r>
             <w:rPr>
@@ -2222,7 +2584,7 @@
               <w:szCs w:val="18"/>
               <w:lang w:eastAsia="de-DE"/>
             </w:rPr>
-            <w:t>17</w:t>
+            <w:t>38</w:t>
           </w:r>
           <w:r>
             <w:rPr>

</xml_diff>

<commit_message>
some more work on include: * fields for author, project, title * prepared field for template * improved rendering and styling * enabled suppression of included headers * suppressing unwanted markups * exporting links
</commit_message>
<xml_diff>
--- a/KnowWE/KnowWE-Plugin-Include/src/main/resources/de/knowwe/include/export/template.docx
+++ b/KnowWE/KnowWE-Plugin-Include/src/main/resources/de/knowwe/include/export/template.docx
@@ -139,19 +139,7 @@
                                 <w:szCs w:val="72"/>
                                 <w:lang w:eastAsia="en-US"/>
                               </w:rPr>
-                              <w:t>&lt;Field 'Pr</w:t>
-                            </w:r>
-                            <w:bookmarkStart w:id="0" w:name="_GoBack"/>
-                            <w:bookmarkEnd w:id="0"/>
-                            <w:r>
-                              <w:rPr>
-                                <w:rFonts w:eastAsiaTheme="majorEastAsia" w:cstheme="majorBidi"/>
-                                <w:color w:val="FFFFFF" w:themeColor="background1"/>
-                                <w:sz w:val="72"/>
-                                <w:szCs w:val="72"/>
-                                <w:lang w:eastAsia="en-US"/>
-                              </w:rPr>
-                              <w:t>oject/</w:t>
+                              <w:t>&lt;Field 'Project/</w:t>
                             </w:r>
                             <w:proofErr w:type="spellStart"/>
                             <w:r>
@@ -369,19 +357,7 @@
                           <w:szCs w:val="72"/>
                           <w:lang w:eastAsia="en-US"/>
                         </w:rPr>
-                        <w:t>&lt;Field 'Pr</w:t>
-                      </w:r>
-                      <w:bookmarkStart w:id="1" w:name="_GoBack"/>
-                      <w:bookmarkEnd w:id="1"/>
-                      <w:r>
-                        <w:rPr>
-                          <w:rFonts w:eastAsiaTheme="majorEastAsia" w:cstheme="majorBidi"/>
-                          <w:color w:val="FFFFFF" w:themeColor="background1"/>
-                          <w:sz w:val="72"/>
-                          <w:szCs w:val="72"/>
-                          <w:lang w:eastAsia="en-US"/>
-                        </w:rPr>
-                        <w:t>oject/</w:t>
+                        <w:t>&lt;Field 'Project/</w:t>
                       </w:r>
                       <w:proofErr w:type="spellStart"/>
                       <w:r>
@@ -1447,7 +1423,56 @@
       </w:r>
       <w:proofErr w:type="spellEnd"/>
       <w:r>
-        <w:t xml:space="preserve"> Page – will </w:t>
+        <w:t xml:space="preserve"> Page</w:t>
+      </w:r>
+      <w:r>
+        <w:t>s</w:t>
+      </w:r>
+      <w:r>
+        <w:t xml:space="preserve"> – </w:t>
+      </w:r>
+      <w:r>
+        <w:t xml:space="preserve">all </w:t>
+      </w:r>
+      <w:proofErr w:type="spellStart"/>
+      <w:r>
+        <w:t>content</w:t>
+      </w:r>
+      <w:proofErr w:type="spellEnd"/>
+      <w:r>
+        <w:t xml:space="preserve"> </w:t>
+      </w:r>
+      <w:proofErr w:type="spellStart"/>
+      <w:r>
+        <w:t>be</w:t>
+      </w:r>
+      <w:bookmarkStart w:id="0" w:name="_GoBack"/>
+      <w:bookmarkEnd w:id="0"/>
+      <w:r>
+        <w:t>yond</w:t>
+      </w:r>
+      <w:proofErr w:type="spellEnd"/>
+      <w:r>
+        <w:t xml:space="preserve"> </w:t>
+      </w:r>
+      <w:proofErr w:type="spellStart"/>
+      <w:r>
+        <w:t>this</w:t>
+      </w:r>
+      <w:proofErr w:type="spellEnd"/>
+      <w:r>
+        <w:t xml:space="preserve"> </w:t>
+      </w:r>
+      <w:proofErr w:type="spellStart"/>
+      <w:r>
+        <w:t>point</w:t>
+      </w:r>
+      <w:proofErr w:type="spellEnd"/>
+      <w:r>
+        <w:t xml:space="preserve"> </w:t>
+      </w:r>
+      <w:r>
+        <w:t xml:space="preserve">will </w:t>
       </w:r>
       <w:proofErr w:type="spellStart"/>
       <w:r>
@@ -2099,7 +2124,7 @@
         <w:sz w:val="18"/>
         <w:szCs w:val="18"/>
       </w:rPr>
-      <w:t>3</w:t>
+      <w:t>4</w:t>
     </w:r>
     <w:r>
       <w:rPr>
@@ -4943,10 +4968,11 @@
     <w:basedOn w:val="Listenabsatz"/>
     <w:next w:val="TextBody"/>
     <w:qFormat/>
-    <w:rsid w:val="009B69B6"/>
+    <w:rsid w:val="009D766D"/>
     <w:pPr>
       <w:keepNext/>
       <w:keepLines/>
+      <w:pageBreakBefore/>
       <w:numPr>
         <w:numId w:val="2"/>
       </w:numPr>
@@ -4977,12 +5003,13 @@
     <w:basedOn w:val="Heading1"/>
     <w:next w:val="TextBody"/>
     <w:qFormat/>
-    <w:rsid w:val="00BF2E4B"/>
+    <w:rsid w:val="009D766D"/>
     <w:pPr>
+      <w:pageBreakBefore w:val="0"/>
       <w:numPr>
         <w:ilvl w:val="1"/>
       </w:numPr>
-      <w:ind w:left="993" w:hanging="993"/>
+      <w:ind w:left="992" w:hanging="992"/>
       <w:outlineLvl w:val="1"/>
     </w:pPr>
     <w:rPr>
@@ -5604,10 +5631,11 @@
     <w:basedOn w:val="Listenabsatz"/>
     <w:next w:val="TextBody"/>
     <w:qFormat/>
-    <w:rsid w:val="009B69B6"/>
+    <w:rsid w:val="009D766D"/>
     <w:pPr>
       <w:keepNext/>
       <w:keepLines/>
+      <w:pageBreakBefore/>
       <w:numPr>
         <w:numId w:val="2"/>
       </w:numPr>
@@ -5638,12 +5666,13 @@
     <w:basedOn w:val="Heading1"/>
     <w:next w:val="TextBody"/>
     <w:qFormat/>
-    <w:rsid w:val="00BF2E4B"/>
+    <w:rsid w:val="009D766D"/>
     <w:pPr>
+      <w:pageBreakBefore w:val="0"/>
       <w:numPr>
         <w:ilvl w:val="1"/>
       </w:numPr>
-      <w:ind w:left="993" w:hanging="993"/>
+      <w:ind w:left="992" w:hanging="992"/>
       <w:outlineLvl w:val="1"/>
     </w:pPr>
     <w:rPr>

</xml_diff>

<commit_message>
Now introduced inline-definitions: instead of ";def:explain" you can use ";;def:explain" to create a definition that is inlined in the text. Additionally some other work is done: * added method to RenderResult to append sections directly * using this method where appropriate * avoid undesired returns in word export * added word export for definition lists and inline-definitions * fixed wrong word template usage for bullet lists * fixed paragraph indent in multi-paragraph bullet lists * added jsp-wiki support for inline definitions * some minor improvements in template
</commit_message>
<xml_diff>
--- a/KnowWE/KnowWE-Plugin-Include/src/main/resources/de/knowwe/include/export/template.docx
+++ b/KnowWE/KnowWE-Plugin-Include/src/main/resources/de/knowwe/include/export/template.docx
@@ -1050,7 +1050,7 @@
                                 <w:sz w:val="22"/>
                                 <w:szCs w:val="22"/>
                               </w:rPr>
-                              <w:t>2014-02-11</w:t>
+                              <w:t>2014-02-12</w:t>
                             </w:r>
                             <w:r>
                               <w:rPr>
@@ -1309,7 +1309,7 @@
                           <w:sz w:val="22"/>
                           <w:szCs w:val="22"/>
                         </w:rPr>
-                        <w:t>2014-02-11</w:t>
+                        <w:t>2014-02-12</w:t>
                       </w:r>
                       <w:r>
                         <w:rPr>
@@ -1444,12 +1444,7 @@
       </w:r>
       <w:proofErr w:type="spellStart"/>
       <w:r>
-        <w:t>be</w:t>
-      </w:r>
-      <w:bookmarkStart w:id="0" w:name="_GoBack"/>
-      <w:bookmarkEnd w:id="0"/>
-      <w:r>
-        <w:t>yond</w:t>
+        <w:t>beyond</w:t>
       </w:r>
       <w:proofErr w:type="spellEnd"/>
       <w:r>
@@ -1804,6 +1799,7 @@
             <w:pPr>
               <w:pStyle w:val="TableHeader"/>
             </w:pPr>
+            <w:bookmarkStart w:id="0" w:name="_GoBack"/>
             <w:proofErr w:type="spellStart"/>
             <w:r>
               <w:t>TableHeader</w:t>
@@ -1822,6 +1818,7 @@
           </w:p>
         </w:tc>
       </w:tr>
+      <w:bookmarkEnd w:id="0"/>
       <w:tr>
         <w:tc>
           <w:tcPr>
@@ -2075,7 +2072,7 @@
         <w:sz w:val="18"/>
         <w:szCs w:val="18"/>
       </w:rPr>
-      <w:t>2</w:t>
+      <w:t>4</w:t>
     </w:r>
     <w:r>
       <w:rPr>
@@ -2555,7 +2552,7 @@
               <w:szCs w:val="18"/>
               <w:lang w:eastAsia="de-DE"/>
             </w:rPr>
-            <w:t>2014-02-11</w:t>
+            <w:t>2014-02-12</w:t>
           </w:r>
           <w:r>
             <w:rPr>
@@ -5090,8 +5087,9 @@
     <w:name w:val="Table Body"/>
     <w:basedOn w:val="Standard"/>
     <w:qFormat/>
-    <w:rsid w:val="005B5474"/>
+    <w:rsid w:val="004832AE"/>
     <w:pPr>
+      <w:keepLines/>
       <w:spacing w:before="60" w:after="60"/>
     </w:pPr>
   </w:style>
@@ -5099,7 +5097,10 @@
     <w:name w:val="Table Header"/>
     <w:basedOn w:val="TableBody"/>
     <w:qFormat/>
-    <w:rsid w:val="005B5474"/>
+    <w:rsid w:val="004832AE"/>
+    <w:pPr>
+      <w:keepNext/>
+    </w:pPr>
     <w:rPr>
       <w:b/>
     </w:rPr>
@@ -5753,8 +5754,9 @@
     <w:name w:val="Table Body"/>
     <w:basedOn w:val="Standard"/>
     <w:qFormat/>
-    <w:rsid w:val="005B5474"/>
+    <w:rsid w:val="004832AE"/>
     <w:pPr>
+      <w:keepLines/>
       <w:spacing w:before="60" w:after="60"/>
     </w:pPr>
   </w:style>
@@ -5762,7 +5764,10 @@
     <w:name w:val="Table Header"/>
     <w:basedOn w:val="TableBody"/>
     <w:qFormat/>
-    <w:rsid w:val="005B5474"/>
+    <w:rsid w:val="004832AE"/>
+    <w:pPr>
+      <w:keepNext/>
+    </w:pPr>
     <w:rPr>
       <w:b/>
     </w:rPr>

</xml_diff>

<commit_message>
fixed header indention of specification template
</commit_message>
<xml_diff>
--- a/KnowWE/KnowWE-Plugin-Include/src/main/resources/de/knowwe/include/export/template.docx
+++ b/KnowWE/KnowWE-Plugin-Include/src/main/resources/de/knowwe/include/export/template.docx
@@ -1050,7 +1050,7 @@
                                 <w:sz w:val="22"/>
                                 <w:szCs w:val="22"/>
                               </w:rPr>
-                              <w:t>2014-02-12</w:t>
+                              <w:t>2014-02-15</w:t>
                             </w:r>
                             <w:r>
                               <w:rPr>
@@ -1309,7 +1309,7 @@
                           <w:sz w:val="22"/>
                           <w:szCs w:val="22"/>
                         </w:rPr>
-                        <w:t>2014-02-12</w:t>
+                        <w:t>2014-02-15</w:t>
                       </w:r>
                       <w:r>
                         <w:rPr>
@@ -1586,6 +1586,8 @@
       <w:r>
         <w:t xml:space="preserve"> 8</w:t>
       </w:r>
+      <w:bookmarkStart w:id="0" w:name="_GoBack"/>
+      <w:bookmarkEnd w:id="0"/>
     </w:p>
     <w:p>
       <w:pPr>
@@ -1799,7 +1801,6 @@
             <w:pPr>
               <w:pStyle w:val="TableHeader"/>
             </w:pPr>
-            <w:bookmarkStart w:id="0" w:name="_GoBack"/>
             <w:proofErr w:type="spellStart"/>
             <w:r>
               <w:t>TableHeader</w:t>
@@ -1818,7 +1819,6 @@
           </w:p>
         </w:tc>
       </w:tr>
-      <w:bookmarkEnd w:id="0"/>
       <w:tr>
         <w:tc>
           <w:tcPr>
@@ -2552,7 +2552,7 @@
               <w:szCs w:val="18"/>
               <w:lang w:eastAsia="de-DE"/>
             </w:rPr>
-            <w:t>2014-02-12</w:t>
+            <w:t>2014-02-15</w:t>
           </w:r>
           <w:r>
             <w:rPr>
@@ -4282,7 +4282,7 @@
   <w:abstractNum w:abstractNumId="24">
     <w:nsid w:val="6AAB6A92"/>
     <w:multiLevelType w:val="multilevel"/>
-    <w:tmpl w:val="BF06ECAA"/>
+    <w:tmpl w:val="95F8C9E0"/>
     <w:lvl w:ilvl="0">
       <w:start w:val="1"/>
       <w:numFmt w:val="decimal"/>
@@ -4312,7 +4312,7 @@
     <w:lvl w:ilvl="2">
       <w:start w:val="1"/>
       <w:numFmt w:val="decimal"/>
-      <w:pStyle w:val="Heading4"/>
+      <w:pStyle w:val="Heading3"/>
       <w:lvlText w:val="%1.%2.%3"/>
       <w:lvlJc w:val="left"/>
       <w:pPr>
@@ -4771,7 +4771,6 @@
   <w:style w:type="character" w:default="1" w:styleId="Absatzstandardschriftart">
     <w:name w:val="Default Paragraph Font"/>
     <w:uiPriority w:val="1"/>
-    <w:semiHidden/>
     <w:unhideWhenUsed/>
   </w:style>
   <w:style w:type="table" w:default="1" w:styleId="NormaleTabelle">
@@ -5018,7 +5017,7 @@
     <w:basedOn w:val="Heading2"/>
     <w:next w:val="TextBody"/>
     <w:qFormat/>
-    <w:rsid w:val="00BE6C7B"/>
+    <w:rsid w:val="004A37E7"/>
     <w:pPr>
       <w:numPr>
         <w:ilvl w:val="2"/>
@@ -5209,11 +5208,12 @@
     <w:basedOn w:val="Heading3"/>
     <w:next w:val="TextBody"/>
     <w:qFormat/>
-    <w:rsid w:val="009B69B6"/>
+    <w:rsid w:val="004A37E7"/>
     <w:pPr>
       <w:numPr>
         <w:ilvl w:val="3"/>
       </w:numPr>
+      <w:ind w:left="993" w:hanging="993"/>
     </w:pPr>
   </w:style>
   <w:style w:type="paragraph" w:customStyle="1" w:styleId="Heading5">
@@ -5221,50 +5221,65 @@
     <w:basedOn w:val="Heading4"/>
     <w:next w:val="TextBody"/>
     <w:qFormat/>
-    <w:rsid w:val="0080714F"/>
+    <w:rsid w:val="004A37E7"/>
     <w:pPr>
       <w:numPr>
         <w:ilvl w:val="4"/>
       </w:numPr>
+      <w:ind w:left="1418" w:hanging="1418"/>
     </w:pPr>
   </w:style>
   <w:style w:type="paragraph" w:customStyle="1" w:styleId="Heading6">
     <w:name w:val="Heading 6"/>
     <w:basedOn w:val="Heading5"/>
     <w:next w:val="TextBody"/>
-    <w:rsid w:val="0080714F"/>
+    <w:rsid w:val="004A37E7"/>
     <w:pPr>
       <w:numPr>
         <w:ilvl w:val="5"/>
       </w:numPr>
+      <w:tabs>
+        <w:tab w:val="clear" w:pos="964"/>
+        <w:tab w:val="num" w:pos="1418"/>
+      </w:tabs>
+      <w:ind w:left="1418" w:hanging="1418"/>
     </w:pPr>
   </w:style>
   <w:style w:type="paragraph" w:customStyle="1" w:styleId="Heading7">
     <w:name w:val="Heading 7"/>
     <w:basedOn w:val="Heading6"/>
     <w:next w:val="TextBody"/>
-    <w:rsid w:val="0080714F"/>
+    <w:rsid w:val="004A37E7"/>
     <w:pPr>
       <w:numPr>
         <w:ilvl w:val="6"/>
       </w:numPr>
+      <w:tabs>
+        <w:tab w:val="clear" w:pos="1134"/>
+        <w:tab w:val="num" w:pos="1701"/>
+      </w:tabs>
+      <w:ind w:left="1701" w:hanging="1701"/>
     </w:pPr>
   </w:style>
   <w:style w:type="paragraph" w:customStyle="1" w:styleId="Heading8">
     <w:name w:val="Heading 8"/>
     <w:basedOn w:val="Heading7"/>
     <w:next w:val="TextBody"/>
-    <w:rsid w:val="0080714F"/>
+    <w:rsid w:val="004A37E7"/>
     <w:pPr>
       <w:numPr>
         <w:ilvl w:val="7"/>
       </w:numPr>
+      <w:tabs>
+        <w:tab w:val="clear" w:pos="1304"/>
+      </w:tabs>
+      <w:ind w:left="1843" w:hanging="1843"/>
     </w:pPr>
   </w:style>
   <w:style w:type="paragraph" w:customStyle="1" w:styleId="Heading9">
     <w:name w:val="Heading 9"/>
     <w:basedOn w:val="Heading8"/>
-    <w:rsid w:val="0080714F"/>
+    <w:rsid w:val="004A37E7"/>
     <w:pPr>
       <w:numPr>
         <w:ilvl w:val="8"/>
@@ -5438,7 +5453,6 @@
   <w:style w:type="character" w:default="1" w:styleId="Absatzstandardschriftart">
     <w:name w:val="Default Paragraph Font"/>
     <w:uiPriority w:val="1"/>
-    <w:semiHidden/>
     <w:unhideWhenUsed/>
   </w:style>
   <w:style w:type="table" w:default="1" w:styleId="NormaleTabelle">
@@ -5685,7 +5699,7 @@
     <w:basedOn w:val="Heading2"/>
     <w:next w:val="TextBody"/>
     <w:qFormat/>
-    <w:rsid w:val="00BE6C7B"/>
+    <w:rsid w:val="004A37E7"/>
     <w:pPr>
       <w:numPr>
         <w:ilvl w:val="2"/>
@@ -5876,11 +5890,12 @@
     <w:basedOn w:val="Heading3"/>
     <w:next w:val="TextBody"/>
     <w:qFormat/>
-    <w:rsid w:val="009B69B6"/>
+    <w:rsid w:val="004A37E7"/>
     <w:pPr>
       <w:numPr>
         <w:ilvl w:val="3"/>
       </w:numPr>
+      <w:ind w:left="993" w:hanging="993"/>
     </w:pPr>
   </w:style>
   <w:style w:type="paragraph" w:customStyle="1" w:styleId="Heading5">
@@ -5888,50 +5903,65 @@
     <w:basedOn w:val="Heading4"/>
     <w:next w:val="TextBody"/>
     <w:qFormat/>
-    <w:rsid w:val="0080714F"/>
+    <w:rsid w:val="004A37E7"/>
     <w:pPr>
       <w:numPr>
         <w:ilvl w:val="4"/>
       </w:numPr>
+      <w:ind w:left="1418" w:hanging="1418"/>
     </w:pPr>
   </w:style>
   <w:style w:type="paragraph" w:customStyle="1" w:styleId="Heading6">
     <w:name w:val="Heading 6"/>
     <w:basedOn w:val="Heading5"/>
     <w:next w:val="TextBody"/>
-    <w:rsid w:val="0080714F"/>
+    <w:rsid w:val="004A37E7"/>
     <w:pPr>
       <w:numPr>
         <w:ilvl w:val="5"/>
       </w:numPr>
+      <w:tabs>
+        <w:tab w:val="clear" w:pos="964"/>
+        <w:tab w:val="num" w:pos="1418"/>
+      </w:tabs>
+      <w:ind w:left="1418" w:hanging="1418"/>
     </w:pPr>
   </w:style>
   <w:style w:type="paragraph" w:customStyle="1" w:styleId="Heading7">
     <w:name w:val="Heading 7"/>
     <w:basedOn w:val="Heading6"/>
     <w:next w:val="TextBody"/>
-    <w:rsid w:val="0080714F"/>
+    <w:rsid w:val="004A37E7"/>
     <w:pPr>
       <w:numPr>
         <w:ilvl w:val="6"/>
       </w:numPr>
+      <w:tabs>
+        <w:tab w:val="clear" w:pos="1134"/>
+        <w:tab w:val="num" w:pos="1701"/>
+      </w:tabs>
+      <w:ind w:left="1701" w:hanging="1701"/>
     </w:pPr>
   </w:style>
   <w:style w:type="paragraph" w:customStyle="1" w:styleId="Heading8">
     <w:name w:val="Heading 8"/>
     <w:basedOn w:val="Heading7"/>
     <w:next w:val="TextBody"/>
-    <w:rsid w:val="0080714F"/>
+    <w:rsid w:val="004A37E7"/>
     <w:pPr>
       <w:numPr>
         <w:ilvl w:val="7"/>
       </w:numPr>
+      <w:tabs>
+        <w:tab w:val="clear" w:pos="1304"/>
+      </w:tabs>
+      <w:ind w:left="1843" w:hanging="1843"/>
     </w:pPr>
   </w:style>
   <w:style w:type="paragraph" w:customStyle="1" w:styleId="Heading9">
     <w:name w:val="Heading 9"/>
     <w:basedOn w:val="Heading8"/>
-    <w:rsid w:val="0080714F"/>
+    <w:rsid w:val="004A37E7"/>
     <w:pPr>
       <w:numPr>
         <w:ilvl w:val="8"/>

</xml_diff>

<commit_message>
* removed additional paragraph before footnote * added style template for footnote
</commit_message>
<xml_diff>
--- a/KnowWE/KnowWE-Plugin-Include/src/main/resources/de/knowwe/include/export/template.docx
+++ b/KnowWE/KnowWE-Plugin-Include/src/main/resources/de/knowwe/include/export/template.docx
@@ -3,6 +3,8 @@
 <w:document xmlns:wpc="http://schemas.microsoft.com/office/word/2010/wordprocessingCanvas" xmlns:mo="http://schemas.microsoft.com/office/mac/office/2008/main" xmlns:mc="http://schemas.openxmlformats.org/markup-compatibility/2006" xmlns:mv="urn:schemas-microsoft-com:mac:vml" xmlns:o="urn:schemas-microsoft-com:office:office" xmlns:r="http://schemas.openxmlformats.org/officeDocument/2006/relationships" xmlns:m="http://schemas.openxmlformats.org/officeDocument/2006/math" xmlns:v="urn:schemas-microsoft-com:vml" xmlns:wp14="http://schemas.microsoft.com/office/word/2010/wordprocessingDrawing" xmlns:wp="http://schemas.openxmlformats.org/drawingml/2006/wordprocessingDrawing" xmlns:w10="urn:schemas-microsoft-com:office:word" xmlns:w="http://schemas.openxmlformats.org/wordprocessingml/2006/main" xmlns:w14="http://schemas.microsoft.com/office/word/2010/wordml" xmlns:wpg="http://schemas.microsoft.com/office/word/2010/wordprocessingGroup" xmlns:wpi="http://schemas.microsoft.com/office/word/2010/wordprocessingInk" xmlns:wne="http://schemas.microsoft.com/office/word/2006/wordml" xmlns:wps="http://schemas.microsoft.com/office/word/2010/wordprocessingShape" mc:Ignorable="w14 wp14">
   <w:body>
     <w:p>
+      <w:bookmarkStart w:id="0" w:name="_GoBack"/>
+      <w:bookmarkEnd w:id="0"/>
       <w:r>
         <w:rPr>
           <w:noProof/>
@@ -1050,7 +1052,7 @@
                                 <w:sz w:val="22"/>
                                 <w:szCs w:val="22"/>
                               </w:rPr>
-                              <w:t>2014-02-15</w:t>
+                              <w:t>2014-02-24</w:t>
                             </w:r>
                             <w:r>
                               <w:rPr>
@@ -1309,7 +1311,7 @@
                           <w:sz w:val="22"/>
                           <w:szCs w:val="22"/>
                         </w:rPr>
-                        <w:t>2014-02-15</w:t>
+                        <w:t>2014-02-24</w:t>
                       </w:r>
                       <w:r>
                         <w:rPr>
@@ -1586,8 +1588,6 @@
       <w:r>
         <w:t xml:space="preserve"> 8</w:t>
       </w:r>
-      <w:bookmarkStart w:id="0" w:name="_GoBack"/>
-      <w:bookmarkEnd w:id="0"/>
     </w:p>
     <w:p>
       <w:pPr>
@@ -2552,7 +2552,7 @@
               <w:szCs w:val="18"/>
               <w:lang w:eastAsia="de-DE"/>
             </w:rPr>
-            <w:t>2014-02-15</w:t>
+            <w:t>2014-02-24</w:t>
           </w:r>
           <w:r>
             <w:rPr>
@@ -4771,6 +4771,7 @@
   <w:style w:type="character" w:default="1" w:styleId="Absatzstandardschriftart">
     <w:name w:val="Default Paragraph Font"/>
     <w:uiPriority w:val="1"/>
+    <w:semiHidden/>
     <w:unhideWhenUsed/>
   </w:style>
   <w:style w:type="table" w:default="1" w:styleId="NormaleTabelle">
@@ -5285,6 +5286,12 @@
         <w:ilvl w:val="8"/>
       </w:numPr>
     </w:pPr>
+  </w:style>
+  <w:style w:type="paragraph" w:customStyle="1" w:styleId="Footnote">
+    <w:name w:val="Footnote"/>
+    <w:basedOn w:val="Standard"/>
+    <w:qFormat/>
+    <w:rsid w:val="0059198C"/>
   </w:style>
 </w:styles>
 </file>
@@ -5453,6 +5460,7 @@
   <w:style w:type="character" w:default="1" w:styleId="Absatzstandardschriftart">
     <w:name w:val="Default Paragraph Font"/>
     <w:uiPriority w:val="1"/>
+    <w:semiHidden/>
     <w:unhideWhenUsed/>
   </w:style>
   <w:style w:type="table" w:default="1" w:styleId="NormaleTabelle">
@@ -5967,6 +5975,12 @@
         <w:ilvl w:val="8"/>
       </w:numPr>
     </w:pPr>
+  </w:style>
+  <w:style w:type="paragraph" w:customStyle="1" w:styleId="Footnote">
+    <w:name w:val="Footnote"/>
+    <w:basedOn w:val="Standard"/>
+    <w:qFormat/>
+    <w:rsid w:val="0059198C"/>
   </w:style>
 </w:styles>
 </file>

</xml_diff>

<commit_message>
some changes on word export: * now supports version numbers consisting of decimals and dots to separate major and minor versions of any depth ("xx", "xx.yy", "xx.yy.zz", ...) * no longer set document revision (only allows decimals to be set, so version number with "." in between) * updated template to allow hyphenation * updated denkbares template to add Joba * changed creation of TOC to allow hyperlinks
</commit_message>
<xml_diff>
--- a/KnowWE/KnowWE-Plugin-Include/src/main/resources/de/knowwe/include/export/template.docx
+++ b/KnowWE/KnowWE-Plugin-Include/src/main/resources/de/knowwe/include/export/template.docx
@@ -3,8 +3,6 @@
 <w:document xmlns:wpc="http://schemas.microsoft.com/office/word/2010/wordprocessingCanvas" xmlns:mo="http://schemas.microsoft.com/office/mac/office/2008/main" xmlns:mc="http://schemas.openxmlformats.org/markup-compatibility/2006" xmlns:mv="urn:schemas-microsoft-com:mac:vml" xmlns:o="urn:schemas-microsoft-com:office:office" xmlns:r="http://schemas.openxmlformats.org/officeDocument/2006/relationships" xmlns:m="http://schemas.openxmlformats.org/officeDocument/2006/math" xmlns:v="urn:schemas-microsoft-com:vml" xmlns:wp14="http://schemas.microsoft.com/office/word/2010/wordprocessingDrawing" xmlns:wp="http://schemas.openxmlformats.org/drawingml/2006/wordprocessingDrawing" xmlns:w10="urn:schemas-microsoft-com:office:word" xmlns:w="http://schemas.openxmlformats.org/wordprocessingml/2006/main" xmlns:w14="http://schemas.microsoft.com/office/word/2010/wordml" xmlns:wpg="http://schemas.microsoft.com/office/word/2010/wordprocessingGroup" xmlns:wpi="http://schemas.microsoft.com/office/word/2010/wordprocessingInk" xmlns:wne="http://schemas.microsoft.com/office/word/2006/wordml" xmlns:wps="http://schemas.microsoft.com/office/word/2010/wordprocessingShape" mc:Ignorable="w14 wp14">
   <w:body>
     <w:p>
-      <w:bookmarkStart w:id="0" w:name="_GoBack"/>
-      <w:bookmarkEnd w:id="0"/>
       <w:r>
         <w:rPr>
           <w:noProof/>
@@ -101,27 +99,7 @@
                                 <w:szCs w:val="72"/>
                                 <w:lang w:eastAsia="en-US"/>
                               </w:rPr>
-                              <w:instrText xml:space="preserve"> </w:instrText>
-                            </w:r>
-                            <w:r>
-                              <w:rPr>
-                                <w:rFonts w:eastAsiaTheme="majorEastAsia" w:cstheme="majorBidi"/>
-                                <w:color w:val="FFFFFF" w:themeColor="background1"/>
-                                <w:sz w:val="72"/>
-                                <w:szCs w:val="72"/>
-                                <w:lang w:eastAsia="en-US"/>
-                              </w:rPr>
-                              <w:instrText>SUBJECT</w:instrText>
-                            </w:r>
-                            <w:r>
-                              <w:rPr>
-                                <w:rFonts w:eastAsiaTheme="majorEastAsia" w:cstheme="majorBidi"/>
-                                <w:color w:val="FFFFFF" w:themeColor="background1"/>
-                                <w:sz w:val="72"/>
-                                <w:szCs w:val="72"/>
-                                <w:lang w:eastAsia="en-US"/>
-                              </w:rPr>
-                              <w:instrText xml:space="preserve"> \* MERGEFORMAT </w:instrText>
+                              <w:instrText xml:space="preserve"> SUBJECT \* MERGEFORMAT </w:instrText>
                             </w:r>
                             <w:r>
                               <w:rPr>
@@ -319,27 +297,7 @@
                           <w:szCs w:val="72"/>
                           <w:lang w:eastAsia="en-US"/>
                         </w:rPr>
-                        <w:instrText xml:space="preserve"> </w:instrText>
-                      </w:r>
-                      <w:r>
-                        <w:rPr>
-                          <w:rFonts w:eastAsiaTheme="majorEastAsia" w:cstheme="majorBidi"/>
-                          <w:color w:val="FFFFFF" w:themeColor="background1"/>
-                          <w:sz w:val="72"/>
-                          <w:szCs w:val="72"/>
-                          <w:lang w:eastAsia="en-US"/>
-                        </w:rPr>
-                        <w:instrText>SUBJECT</w:instrText>
-                      </w:r>
-                      <w:r>
-                        <w:rPr>
-                          <w:rFonts w:eastAsiaTheme="majorEastAsia" w:cstheme="majorBidi"/>
-                          <w:color w:val="FFFFFF" w:themeColor="background1"/>
-                          <w:sz w:val="72"/>
-                          <w:szCs w:val="72"/>
-                          <w:lang w:eastAsia="en-US"/>
-                        </w:rPr>
-                        <w:instrText xml:space="preserve"> \* MERGEFORMAT </w:instrText>
+                        <w:instrText xml:space="preserve"> SUBJECT \* MERGEFORMAT </w:instrText>
                       </w:r>
                       <w:r>
                         <w:rPr>
@@ -1052,7 +1010,7 @@
                                 <w:sz w:val="22"/>
                                 <w:szCs w:val="22"/>
                               </w:rPr>
-                              <w:t>2014-02-24</w:t>
+                              <w:t>2014-03-04</w:t>
                             </w:r>
                             <w:r>
                               <w:rPr>
@@ -1099,6 +1057,7 @@
                             <w:r>
                               <w:rPr>
                                 <w:rFonts w:asciiTheme="majorHAnsi" w:hAnsiTheme="majorHAnsi"/>
+                                <w:noProof/>
                                 <w:color w:val="FFFFFF" w:themeColor="background1"/>
                                 <w:sz w:val="22"/>
                                 <w:szCs w:val="22"/>
@@ -1108,15 +1067,17 @@
                             <w:r>
                               <w:rPr>
                                 <w:rFonts w:asciiTheme="majorHAnsi" w:hAnsiTheme="majorHAnsi"/>
+                                <w:noProof/>
                                 <w:color w:val="FFFFFF" w:themeColor="background1"/>
                                 <w:sz w:val="22"/>
                                 <w:szCs w:val="22"/>
                               </w:rPr>
-                              <w:instrText xml:space="preserve"> REVNUM  \* MERGEFORMAT </w:instrText>
+                              <w:instrText xml:space="preserve"> DOCPROPERTY "Version"  \* MERGEFORMAT </w:instrText>
                             </w:r>
                             <w:r>
                               <w:rPr>
                                 <w:rFonts w:asciiTheme="majorHAnsi" w:hAnsiTheme="majorHAnsi"/>
+                                <w:noProof/>
                                 <w:color w:val="FFFFFF" w:themeColor="background1"/>
                                 <w:sz w:val="22"/>
                                 <w:szCs w:val="22"/>
@@ -1131,11 +1092,12 @@
                                 <w:sz w:val="22"/>
                                 <w:szCs w:val="22"/>
                               </w:rPr>
-                              <w:t>39</w:t>
+                              <w:t>0.xx</w:t>
                             </w:r>
                             <w:r>
                               <w:rPr>
                                 <w:rFonts w:asciiTheme="majorHAnsi" w:hAnsiTheme="majorHAnsi"/>
+                                <w:noProof/>
                                 <w:color w:val="FFFFFF" w:themeColor="background1"/>
                                 <w:sz w:val="22"/>
                                 <w:szCs w:val="22"/>
@@ -1311,7 +1273,7 @@
                           <w:sz w:val="22"/>
                           <w:szCs w:val="22"/>
                         </w:rPr>
-                        <w:t>2014-02-24</w:t>
+                        <w:t>2014-03-04</w:t>
                       </w:r>
                       <w:r>
                         <w:rPr>
@@ -1358,6 +1320,7 @@
                       <w:r>
                         <w:rPr>
                           <w:rFonts w:asciiTheme="majorHAnsi" w:hAnsiTheme="majorHAnsi"/>
+                          <w:noProof/>
                           <w:color w:val="FFFFFF" w:themeColor="background1"/>
                           <w:sz w:val="22"/>
                           <w:szCs w:val="22"/>
@@ -1367,15 +1330,17 @@
                       <w:r>
                         <w:rPr>
                           <w:rFonts w:asciiTheme="majorHAnsi" w:hAnsiTheme="majorHAnsi"/>
+                          <w:noProof/>
                           <w:color w:val="FFFFFF" w:themeColor="background1"/>
                           <w:sz w:val="22"/>
                           <w:szCs w:val="22"/>
                         </w:rPr>
-                        <w:instrText xml:space="preserve"> REVNUM  \* MERGEFORMAT </w:instrText>
+                        <w:instrText xml:space="preserve"> DOCPROPERTY "Version"  \* MERGEFORMAT </w:instrText>
                       </w:r>
                       <w:r>
                         <w:rPr>
                           <w:rFonts w:asciiTheme="majorHAnsi" w:hAnsiTheme="majorHAnsi"/>
+                          <w:noProof/>
                           <w:color w:val="FFFFFF" w:themeColor="background1"/>
                           <w:sz w:val="22"/>
                           <w:szCs w:val="22"/>
@@ -1390,11 +1355,12 @@
                           <w:sz w:val="22"/>
                           <w:szCs w:val="22"/>
                         </w:rPr>
-                        <w:t>39</w:t>
+                        <w:t>0.xx</w:t>
                       </w:r>
                       <w:r>
                         <w:rPr>
                           <w:rFonts w:asciiTheme="majorHAnsi" w:hAnsiTheme="majorHAnsi"/>
+                          <w:noProof/>
                           <w:color w:val="FFFFFF" w:themeColor="background1"/>
                           <w:sz w:val="22"/>
                           <w:szCs w:val="22"/>
@@ -1491,6 +1457,7 @@
       </w:pPr>
       <w:proofErr w:type="spellStart"/>
       <w:r>
+        <w:lastRenderedPageBreak/>
         <w:t>Heading</w:t>
       </w:r>
       <w:proofErr w:type="spellEnd"/>
@@ -1738,6 +1705,7 @@
     <w:p>
       <w:pPr>
         <w:pStyle w:val="Code"/>
+        <w:suppressAutoHyphens/>
       </w:pPr>
       <w:r>
         <w:t xml:space="preserve">Little </w:t>
@@ -1767,6 +1735,7 @@
     <w:p>
       <w:pPr>
         <w:pStyle w:val="Code"/>
+        <w:suppressAutoHyphens/>
       </w:pPr>
       <w:proofErr w:type="spellStart"/>
       <w:r>
@@ -1803,6 +1772,7 @@
             </w:pPr>
             <w:proofErr w:type="spellStart"/>
             <w:r>
+              <w:lastRenderedPageBreak/>
               <w:t>TableHeader</w:t>
             </w:r>
             <w:proofErr w:type="spellEnd"/>
@@ -1828,6 +1798,7 @@
             <w:pPr>
               <w:pStyle w:val="TableBody"/>
             </w:pPr>
+            <w:bookmarkStart w:id="0" w:name="_GoBack"/>
             <w:proofErr w:type="spellStart"/>
             <w:r>
               <w:t>TableBody</w:t>
@@ -1846,6 +1817,7 @@
           </w:p>
         </w:tc>
       </w:tr>
+      <w:bookmarkEnd w:id="0"/>
     </w:tbl>
     <w:p/>
     <w:p>
@@ -2151,62 +2123,17 @@
         <w:rFonts w:eastAsia="SimSun" w:cs="Avenir-Heavy"/>
         <w:b/>
         <w:color w:val="000000"/>
-        <w:sz w:val="15"/>
-        <w:szCs w:val="15"/>
+        <w:sz w:val="18"/>
+        <w:szCs w:val="18"/>
         <w:lang w:eastAsia="de-DE"/>
       </w:rPr>
     </w:pPr>
   </w:p>
   <w:p>
     <w:pPr>
-      <w:tabs>
-        <w:tab w:val="left" w:pos="5387"/>
-      </w:tabs>
-      <w:autoSpaceDE w:val="0"/>
-      <w:autoSpaceDN w:val="0"/>
-      <w:adjustRightInd w:val="0"/>
-      <w:ind w:left="1560" w:right="3679"/>
+      <w:pStyle w:val="Fuzeile"/>
+      <w:ind w:left="1560" w:right="3351"/>
       <w:jc w:val="both"/>
-      <w:rPr>
-        <w:rFonts w:eastAsia="SimSun" w:cs="Avenir-Book"/>
-        <w:color w:val="000000"/>
-        <w:sz w:val="2"/>
-        <w:szCs w:val="2"/>
-        <w:lang w:eastAsia="de-DE"/>
-      </w:rPr>
-    </w:pPr>
-    <w:r>
-      <w:rPr>
-        <w:rFonts w:eastAsia="SimSun" w:cs="Avenir-Heavy"/>
-        <w:b/>
-        <w:color w:val="000000"/>
-        <w:sz w:val="18"/>
-        <w:szCs w:val="18"/>
-        <w:lang w:eastAsia="de-DE"/>
-      </w:rPr>
-      <w:t>denkbares GmbH</w:t>
-    </w:r>
-    <w:r>
-      <w:rPr>
-        <w:rFonts w:eastAsia="SimSun" w:cs="Avenir-Heavy"/>
-        <w:color w:val="000000"/>
-        <w:sz w:val="18"/>
-        <w:szCs w:val="18"/>
-        <w:lang w:eastAsia="de-DE"/>
-      </w:rPr>
-      <w:t xml:space="preserve"> </w:t>
-    </w:r>
-    <w:r>
-      <w:rPr>
-        <w:rFonts w:eastAsia="SimSun" w:cs="Avenir-Light"/>
-        <w:color w:val="005ADA"/>
-        <w:sz w:val="18"/>
-        <w:szCs w:val="18"/>
-        <w:lang w:eastAsia="de-DE"/>
-      </w:rPr>
-      <w:t>•</w:t>
-    </w:r>
-    <w:r>
       <w:rPr>
         <w:rFonts w:eastAsia="SimSun" w:cs="Avenir-Book"/>
         <w:color w:val="000000"/>
@@ -2214,108 +2141,89 @@
         <w:szCs w:val="18"/>
         <w:lang w:eastAsia="de-DE"/>
       </w:rPr>
-      <w:t xml:space="preserve"> http://www.denkbares.com</w:t>
+    </w:pPr>
+    <w:r>
+      <w:rPr>
+        <w:b/>
+        <w:color w:val="1F497D" w:themeColor="text2"/>
+        <w:sz w:val="18"/>
+        <w:szCs w:val="18"/>
+      </w:rPr>
+      <w:t xml:space="preserve">denkbares GmbH </w:t>
     </w:r>
     <w:r>
       <w:rPr>
-        <w:rFonts w:eastAsia="SimSun" w:cs="Avenir-Book"/>
-        <w:color w:val="000000"/>
+        <w:color w:val="1F497D" w:themeColor="text2"/>
         <w:sz w:val="18"/>
         <w:szCs w:val="18"/>
-        <w:lang w:eastAsia="de-DE"/>
-      </w:rPr>
-      <w:br/>
-      <w:t xml:space="preserve">info@denkbares.com </w:t>
+      </w:rPr>
+      <w:t>• http://www.denkbares.com</w:t>
     </w:r>
     <w:r>
       <w:rPr>
-        <w:rFonts w:eastAsia="SimSun" w:cs="Avenir-Light"/>
-        <w:color w:val="005ADA"/>
+        <w:color w:val="1F497D" w:themeColor="text2"/>
         <w:sz w:val="18"/>
         <w:szCs w:val="18"/>
-        <w:lang w:eastAsia="de-DE"/>
-      </w:rPr>
-      <w:t xml:space="preserve">• </w:t>
+      </w:rPr>
+      <w:br/>
+      <w:t>info@denkbares.com • Fon: +49 931 30513551</w:t>
     </w:r>
     <w:r>
       <w:rPr>
-        <w:rFonts w:eastAsia="SimSun" w:cs="Avenir-Book"/>
-        <w:color w:val="000000"/>
+        <w:color w:val="1F497D" w:themeColor="text2"/>
         <w:sz w:val="18"/>
         <w:szCs w:val="18"/>
-        <w:lang w:eastAsia="de-DE"/>
-      </w:rPr>
-      <w:t>Fon: +49 931 30513551</w:t>
+      </w:rPr>
+      <w:br/>
+      <w:t>Friedrich-Bergius-Ring 15 • 97076 Würzburg</w:t>
     </w:r>
     <w:r>
       <w:rPr>
-        <w:rFonts w:eastAsia="SimSun" w:cs="Avenir-Book"/>
-        <w:color w:val="000000"/>
+        <w:color w:val="1F497D" w:themeColor="text2"/>
         <w:sz w:val="18"/>
         <w:szCs w:val="18"/>
-        <w:lang w:eastAsia="de-DE"/>
       </w:rPr>
       <w:br/>
-      <w:t xml:space="preserve">Friedrich-Bergius-Ring 15 </w:t>
+      <w:t>Registergericht Amtsgericht Wür</w:t>
     </w:r>
     <w:r>
       <w:rPr>
-        <w:rFonts w:eastAsia="SimSun" w:cs="Avenir-Light"/>
-        <w:color w:val="005ADA"/>
+        <w:color w:val="1F497D" w:themeColor="text2"/>
         <w:sz w:val="18"/>
         <w:szCs w:val="18"/>
-        <w:lang w:eastAsia="de-DE"/>
-      </w:rPr>
-      <w:t>•</w:t>
+      </w:rPr>
+      <w:t>zburg HRB10160</w:t>
     </w:r>
     <w:r>
       <w:rPr>
-        <w:rFonts w:eastAsia="SimSun" w:cs="Avenir-Book"/>
-        <w:color w:val="000000"/>
+        <w:color w:val="1F497D" w:themeColor="text2"/>
         <w:sz w:val="18"/>
         <w:szCs w:val="18"/>
-        <w:lang w:eastAsia="de-DE"/>
-      </w:rPr>
-      <w:t xml:space="preserve"> 97076 Würzburg</w:t>
+      </w:rPr>
+      <w:br/>
+      <w:t xml:space="preserve">Geschäftsführung </w:t>
     </w:r>
     <w:r>
       <w:rPr>
-        <w:rFonts w:eastAsia="SimSun" w:cs="Avenir-Book"/>
-        <w:color w:val="000000"/>
+        <w:color w:val="1F497D" w:themeColor="text2"/>
         <w:sz w:val="18"/>
         <w:szCs w:val="18"/>
-        <w:lang w:eastAsia="de-DE"/>
-      </w:rPr>
-      <w:br/>
-      <w:t xml:space="preserve">Geschäftsführung Volker Belli </w:t>
+      </w:rPr>
+      <w:t>Vo</w:t>
     </w:r>
     <w:r>
       <w:rPr>
-        <w:rFonts w:eastAsia="SimSun" w:cs="Avenir-Light"/>
-        <w:color w:val="005ADA"/>
+        <w:color w:val="1F497D" w:themeColor="text2"/>
         <w:sz w:val="18"/>
         <w:szCs w:val="18"/>
-        <w:lang w:eastAsia="de-DE"/>
-      </w:rPr>
-      <w:t xml:space="preserve">• </w:t>
+      </w:rPr>
+      <w:t xml:space="preserve">lker Belli, Joachim Baumeister </w:t>
     </w:r>
     <w:r>
       <w:rPr>
-        <w:rFonts w:eastAsia="SimSun" w:cs="Avenir-Book"/>
-        <w:color w:val="000000"/>
+        <w:color w:val="1F497D" w:themeColor="text2"/>
         <w:sz w:val="18"/>
         <w:szCs w:val="18"/>
-        <w:lang w:eastAsia="de-DE"/>
-      </w:rPr>
-      <w:t>HRB10160</w:t>
-    </w:r>
-    <w:r>
-      <w:rPr>
-        <w:rFonts w:eastAsia="SimSun" w:cs="Avenir-Book"/>
-        <w:color w:val="000000"/>
-        <w:sz w:val="18"/>
-        <w:szCs w:val="18"/>
-        <w:lang w:eastAsia="de-DE"/>
       </w:rPr>
       <w:br/>
     </w:r>
@@ -2408,25 +2316,7 @@
               <w:szCs w:val="18"/>
               <w:lang w:eastAsia="de-DE"/>
             </w:rPr>
-            <w:instrText xml:space="preserve"> </w:instrText>
-          </w:r>
-          <w:r>
-            <w:rPr>
-              <w:noProof/>
-              <w:sz w:val="18"/>
-              <w:szCs w:val="18"/>
-              <w:lang w:eastAsia="de-DE"/>
-            </w:rPr>
-            <w:instrText>SUBJECT</w:instrText>
-          </w:r>
-          <w:r>
-            <w:rPr>
-              <w:noProof/>
-              <w:sz w:val="18"/>
-              <w:szCs w:val="18"/>
-              <w:lang w:eastAsia="de-DE"/>
-            </w:rPr>
-            <w:instrText xml:space="preserve"> \* MERGEFORMAT </w:instrText>
+            <w:instrText xml:space="preserve"> SUBJECT \* MERGEFORMAT </w:instrText>
           </w:r>
           <w:r>
             <w:rPr>
@@ -2552,7 +2442,7 @@
               <w:szCs w:val="18"/>
               <w:lang w:eastAsia="de-DE"/>
             </w:rPr>
-            <w:t>2014-02-24</w:t>
+            <w:t>2014-03-04</w:t>
           </w:r>
           <w:r>
             <w:rPr>
@@ -2588,7 +2478,7 @@
               <w:szCs w:val="18"/>
               <w:lang w:eastAsia="de-DE"/>
             </w:rPr>
-            <w:instrText xml:space="preserve"> REVNUM  \* MERGEFORMAT </w:instrText>
+            <w:instrText xml:space="preserve"> DOCPROPERTY "Version"  \* MERGEFORMAT </w:instrText>
           </w:r>
           <w:r>
             <w:rPr>
@@ -2606,7 +2496,7 @@
               <w:szCs w:val="18"/>
               <w:lang w:eastAsia="de-DE"/>
             </w:rPr>
-            <w:t>38</w:t>
+            <w:t>0.xx</w:t>
           </w:r>
           <w:r>
             <w:rPr>
@@ -4644,6 +4534,7 @@
     <w:lsdException w:name="toc 7" w:uiPriority="39"/>
     <w:lsdException w:name="toc 8" w:uiPriority="39"/>
     <w:lsdException w:name="toc 9" w:uiPriority="39"/>
+    <w:lsdException w:name="footer" w:uiPriority="0"/>
     <w:lsdException w:name="caption" w:uiPriority="35" w:qFormat="1"/>
     <w:lsdException w:name="Title" w:semiHidden="0" w:uiPriority="10" w:unhideWhenUsed="0" w:qFormat="1"/>
     <w:lsdException w:name="Default Paragraph Font" w:uiPriority="1"/>
@@ -4955,8 +4846,9 @@
     <w:name w:val="Text Body"/>
     <w:basedOn w:val="Standard"/>
     <w:qFormat/>
-    <w:rsid w:val="00362696"/>
+    <w:rsid w:val="00EE44C1"/>
     <w:pPr>
+      <w:suppressAutoHyphens/>
       <w:jc w:val="both"/>
     </w:pPr>
   </w:style>
@@ -5057,7 +4949,6 @@
     <w:name w:val="footer"/>
     <w:basedOn w:val="Standard"/>
     <w:link w:val="FuzeileZeichen"/>
-    <w:uiPriority w:val="99"/>
     <w:unhideWhenUsed/>
     <w:rsid w:val="00C91821"/>
     <w:pPr>
@@ -5072,7 +4963,6 @@
     <w:name w:val="Fußzeile Zeichen"/>
     <w:basedOn w:val="Absatzstandardschriftart"/>
     <w:link w:val="Fuzeile"/>
-    <w:uiPriority w:val="99"/>
     <w:rsid w:val="00C91821"/>
   </w:style>
   <w:style w:type="character" w:styleId="Seitenzahl">
@@ -5087,7 +4977,7 @@
     <w:name w:val="Table Body"/>
     <w:basedOn w:val="Standard"/>
     <w:qFormat/>
-    <w:rsid w:val="004832AE"/>
+    <w:rsid w:val="00214601"/>
     <w:pPr>
       <w:keepLines/>
       <w:spacing w:before="60" w:after="60"/>
@@ -5333,6 +5223,7 @@
     <w:lsdException w:name="toc 7" w:uiPriority="39"/>
     <w:lsdException w:name="toc 8" w:uiPriority="39"/>
     <w:lsdException w:name="toc 9" w:uiPriority="39"/>
+    <w:lsdException w:name="footer" w:uiPriority="0"/>
     <w:lsdException w:name="caption" w:uiPriority="35" w:qFormat="1"/>
     <w:lsdException w:name="Title" w:semiHidden="0" w:uiPriority="10" w:unhideWhenUsed="0" w:qFormat="1"/>
     <w:lsdException w:name="Default Paragraph Font" w:uiPriority="1"/>
@@ -5644,8 +5535,9 @@
     <w:name w:val="Text Body"/>
     <w:basedOn w:val="Standard"/>
     <w:qFormat/>
-    <w:rsid w:val="00362696"/>
+    <w:rsid w:val="00EE44C1"/>
     <w:pPr>
+      <w:suppressAutoHyphens/>
       <w:jc w:val="both"/>
     </w:pPr>
   </w:style>
@@ -5746,7 +5638,6 @@
     <w:name w:val="footer"/>
     <w:basedOn w:val="Standard"/>
     <w:link w:val="FuzeileZeichen"/>
-    <w:uiPriority w:val="99"/>
     <w:unhideWhenUsed/>
     <w:rsid w:val="00C91821"/>
     <w:pPr>
@@ -5761,7 +5652,6 @@
     <w:name w:val="Fußzeile Zeichen"/>
     <w:basedOn w:val="Absatzstandardschriftart"/>
     <w:link w:val="Fuzeile"/>
-    <w:uiPriority w:val="99"/>
     <w:rsid w:val="00C91821"/>
   </w:style>
   <w:style w:type="character" w:styleId="Seitenzahl">
@@ -5776,7 +5666,7 @@
     <w:name w:val="Table Body"/>
     <w:basedOn w:val="Standard"/>
     <w:qFormat/>
-    <w:rsid w:val="004832AE"/>
+    <w:rsid w:val="00214601"/>
     <w:pPr>
       <w:keepLines/>
       <w:spacing w:before="60" w:after="60"/>

</xml_diff>

<commit_message>
replaced jar-embedded template by common, company unspecific template that may serve as a basis for user-owned templates.
(@albi: go!)
</commit_message>
<xml_diff>
--- a/KnowWE/KnowWE-Plugin-Include/src/main/resources/de/knowwe/include/export/template.docx
+++ b/KnowWE/KnowWE-Plugin-Include/src/main/resources/de/knowwe/include/export/template.docx
@@ -3,1385 +3,303 @@
 <w:document xmlns:wpc="http://schemas.microsoft.com/office/word/2010/wordprocessingCanvas" xmlns:mo="http://schemas.microsoft.com/office/mac/office/2008/main" xmlns:mc="http://schemas.openxmlformats.org/markup-compatibility/2006" xmlns:mv="urn:schemas-microsoft-com:mac:vml" xmlns:o="urn:schemas-microsoft-com:office:office" xmlns:r="http://schemas.openxmlformats.org/officeDocument/2006/relationships" xmlns:m="http://schemas.openxmlformats.org/officeDocument/2006/math" xmlns:v="urn:schemas-microsoft-com:vml" xmlns:wp14="http://schemas.microsoft.com/office/word/2010/wordprocessingDrawing" xmlns:wp="http://schemas.openxmlformats.org/drawingml/2006/wordprocessingDrawing" xmlns:w10="urn:schemas-microsoft-com:office:word" xmlns:w="http://schemas.openxmlformats.org/wordprocessingml/2006/main" xmlns:w14="http://schemas.microsoft.com/office/word/2010/wordml" xmlns:wpg="http://schemas.microsoft.com/office/word/2010/wordprocessingGroup" xmlns:wpi="http://schemas.microsoft.com/office/word/2010/wordprocessingInk" xmlns:wne="http://schemas.microsoft.com/office/word/2006/wordml" xmlns:wps="http://schemas.microsoft.com/office/word/2010/wordprocessingShape" mc:Ignorable="w14 wp14">
   <w:body>
     <w:p>
+      <w:pPr>
+        <w:tabs>
+          <w:tab w:val="left" w:pos="284"/>
+          <w:tab w:val="left" w:pos="2127"/>
+        </w:tabs>
+        <w:rPr>
+          <w:rFonts w:asciiTheme="majorHAnsi" w:hAnsiTheme="majorHAnsi"/>
+          <w:sz w:val="40"/>
+          <w:szCs w:val="40"/>
+        </w:rPr>
+      </w:pPr>
+      <w:r>
+        <w:rPr>
+          <w:rFonts w:asciiTheme="majorHAnsi" w:hAnsiTheme="majorHAnsi"/>
+          <w:sz w:val="40"/>
+          <w:szCs w:val="40"/>
+        </w:rPr>
+        <w:t>Project:</w:t>
+      </w:r>
+      <w:r>
+        <w:rPr>
+          <w:rFonts w:asciiTheme="majorHAnsi" w:hAnsiTheme="majorHAnsi"/>
+          <w:sz w:val="40"/>
+          <w:szCs w:val="40"/>
+        </w:rPr>
+        <w:tab/>
+      </w:r>
+      <w:r>
+        <w:rPr>
+          <w:rFonts w:asciiTheme="majorHAnsi" w:hAnsiTheme="majorHAnsi"/>
+          <w:sz w:val="40"/>
+          <w:szCs w:val="40"/>
+        </w:rPr>
+        <w:fldChar w:fldCharType="begin"/>
+      </w:r>
+      <w:r>
+        <w:rPr>
+          <w:rFonts w:asciiTheme="majorHAnsi" w:hAnsiTheme="majorHAnsi"/>
+          <w:sz w:val="40"/>
+          <w:szCs w:val="40"/>
+        </w:rPr>
+        <w:instrText xml:space="preserve"> SUBJECT \* MERGEFORMAT </w:instrText>
+      </w:r>
+      <w:r>
+        <w:rPr>
+          <w:rFonts w:asciiTheme="majorHAnsi" w:hAnsiTheme="majorHAnsi"/>
+          <w:sz w:val="40"/>
+          <w:szCs w:val="40"/>
+        </w:rPr>
+        <w:fldChar w:fldCharType="separate"/>
+      </w:r>
+      <w:r>
+        <w:rPr>
+          <w:rFonts w:asciiTheme="majorHAnsi" w:hAnsiTheme="majorHAnsi"/>
+          <w:sz w:val="40"/>
+          <w:szCs w:val="40"/>
+        </w:rPr>
+        <w:t>&lt;Field 'Project/</w:t>
+      </w:r>
+      <w:proofErr w:type="spellStart"/>
+      <w:r>
+        <w:rPr>
+          <w:rFonts w:asciiTheme="majorHAnsi" w:hAnsiTheme="majorHAnsi"/>
+          <w:sz w:val="40"/>
+          <w:szCs w:val="40"/>
+        </w:rPr>
+        <w:t>Subject</w:t>
+      </w:r>
+      <w:proofErr w:type="spellEnd"/>
+      <w:r>
+        <w:rPr>
+          <w:rFonts w:asciiTheme="majorHAnsi" w:hAnsiTheme="majorHAnsi"/>
+          <w:sz w:val="40"/>
+          <w:szCs w:val="40"/>
+        </w:rPr>
+        <w:t>'&gt;</w:t>
+      </w:r>
+      <w:r>
+        <w:rPr>
+          <w:rFonts w:asciiTheme="majorHAnsi" w:hAnsiTheme="majorHAnsi"/>
+          <w:sz w:val="40"/>
+          <w:szCs w:val="40"/>
+        </w:rPr>
+        <w:fldChar w:fldCharType="end"/>
+      </w:r>
+      <w:r>
+        <w:rPr>
+          <w:rFonts w:asciiTheme="majorHAnsi" w:hAnsiTheme="majorHAnsi"/>
+          <w:sz w:val="40"/>
+          <w:szCs w:val="40"/>
+        </w:rPr>
+        <w:t xml:space="preserve"> </w:t>
+      </w:r>
+    </w:p>
+    <w:p>
+      <w:pPr>
+        <w:tabs>
+          <w:tab w:val="left" w:pos="284"/>
+          <w:tab w:val="left" w:pos="2127"/>
+        </w:tabs>
+        <w:rPr>
+          <w:rFonts w:asciiTheme="majorHAnsi" w:hAnsiTheme="majorHAnsi"/>
+          <w:sz w:val="40"/>
+          <w:szCs w:val="40"/>
+        </w:rPr>
+      </w:pPr>
+      <w:proofErr w:type="spellStart"/>
+      <w:r>
+        <w:rPr>
+          <w:rFonts w:asciiTheme="majorHAnsi" w:hAnsiTheme="majorHAnsi"/>
+          <w:b/>
+          <w:sz w:val="40"/>
+          <w:szCs w:val="40"/>
+        </w:rPr>
+        <w:t>Document</w:t>
+      </w:r>
+      <w:proofErr w:type="spellEnd"/>
+      <w:r>
+        <w:rPr>
+          <w:rFonts w:asciiTheme="majorHAnsi" w:hAnsiTheme="majorHAnsi"/>
+          <w:b/>
+          <w:sz w:val="40"/>
+          <w:szCs w:val="40"/>
+        </w:rPr>
+        <w:t>:</w:t>
+      </w:r>
+      <w:r>
+        <w:rPr>
+          <w:rFonts w:asciiTheme="majorHAnsi" w:hAnsiTheme="majorHAnsi"/>
+          <w:b/>
+          <w:sz w:val="40"/>
+          <w:szCs w:val="40"/>
+        </w:rPr>
+        <w:tab/>
+      </w:r>
+      <w:r>
+        <w:rPr>
+          <w:rFonts w:asciiTheme="majorHAnsi" w:hAnsiTheme="majorHAnsi"/>
+          <w:b/>
+          <w:sz w:val="40"/>
+          <w:szCs w:val="40"/>
+        </w:rPr>
+        <w:fldChar w:fldCharType="begin"/>
+      </w:r>
+      <w:r>
+        <w:rPr>
+          <w:rFonts w:asciiTheme="majorHAnsi" w:hAnsiTheme="majorHAnsi"/>
+          <w:b/>
+          <w:sz w:val="40"/>
+          <w:szCs w:val="40"/>
+        </w:rPr>
+        <w:instrText xml:space="preserve"> TITLE  \* MERGEFORMAT </w:instrText>
+      </w:r>
+      <w:r>
+        <w:rPr>
+          <w:rFonts w:asciiTheme="majorHAnsi" w:hAnsiTheme="majorHAnsi"/>
+          <w:b/>
+          <w:sz w:val="40"/>
+          <w:szCs w:val="40"/>
+        </w:rPr>
+        <w:fldChar w:fldCharType="separate"/>
+      </w:r>
+      <w:r>
+        <w:rPr>
+          <w:rFonts w:asciiTheme="majorHAnsi" w:hAnsiTheme="majorHAnsi"/>
+          <w:b/>
+          <w:sz w:val="40"/>
+          <w:szCs w:val="40"/>
+        </w:rPr>
+        <w:t>&lt;Field 'Titel'&gt;</w:t>
+      </w:r>
+      <w:r>
+        <w:rPr>
+          <w:rFonts w:asciiTheme="majorHAnsi" w:hAnsiTheme="majorHAnsi"/>
+          <w:sz w:val="40"/>
+          <w:szCs w:val="40"/>
+        </w:rPr>
+        <w:fldChar w:fldCharType="end"/>
+      </w:r>
+    </w:p>
+    <w:p/>
+    <w:p/>
+    <w:p/>
+    <w:p>
+      <w:pPr>
+        <w:tabs>
+          <w:tab w:val="left" w:pos="1276"/>
+        </w:tabs>
+      </w:pPr>
+      <w:r>
+        <w:t>Autor:</w:t>
+      </w:r>
+      <w:r>
+        <w:tab/>
+      </w:r>
+      <w:r>
+        <w:fldChar w:fldCharType="begin"/>
+      </w:r>
+      <w:r>
+        <w:instrText xml:space="preserve"> AUTHOR  \* MERGEFORMAT </w:instrText>
+      </w:r>
+      <w:r>
+        <w:fldChar w:fldCharType="separate"/>
+      </w:r>
       <w:r>
         <w:rPr>
           <w:noProof/>
-          <w:lang w:eastAsia="de-DE"/>
         </w:rPr>
-        <mc:AlternateContent>
-          <mc:Choice Requires="wps">
-            <w:drawing>
-              <wp:anchor distT="0" distB="0" distL="114300" distR="114300" simplePos="0" relativeHeight="251662336" behindDoc="0" locked="0" layoutInCell="1" allowOverlap="1" wp14:anchorId="4BDB0DA1" wp14:editId="31A765BB">
-                <wp:simplePos x="0" y="0"/>
-                <wp:positionH relativeFrom="column">
-                  <wp:posOffset>-899795</wp:posOffset>
-                </wp:positionH>
-                <wp:positionV relativeFrom="paragraph">
-                  <wp:posOffset>494030</wp:posOffset>
-                </wp:positionV>
-                <wp:extent cx="6743700" cy="1371600"/>
-                <wp:effectExtent l="0" t="0" r="38100" b="25400"/>
-                <wp:wrapSquare wrapText="bothSides"/>
-                <wp:docPr id="6" name="Textfeld 6"/>
-                <wp:cNvGraphicFramePr/>
-                <a:graphic xmlns:a="http://schemas.openxmlformats.org/drawingml/2006/main">
-                  <a:graphicData uri="http://schemas.microsoft.com/office/word/2010/wordprocessingShape">
-                    <wps:wsp>
-                      <wps:cNvSpPr txBox="1"/>
-                      <wps:spPr>
-                        <a:xfrm>
-                          <a:off x="0" y="0"/>
-                          <a:ext cx="6743700" cy="1371600"/>
-                        </a:xfrm>
-                        <a:prstGeom prst="rect">
-                          <a:avLst/>
-                        </a:prstGeom>
-                        <a:solidFill>
-                          <a:schemeClr val="bg1">
-                            <a:lumMod val="75000"/>
-                          </a:schemeClr>
-                        </a:solidFill>
-                        <a:ln w="28575" cmpd="sng">
-                          <a:solidFill>
-                            <a:schemeClr val="bg1"/>
-                          </a:solidFill>
-                        </a:ln>
-                        <a:effectLst/>
-                        <a:extLst>
-                          <a:ext uri="{C572A759-6A51-4108-AA02-DFA0A04FC94B}">
-                            <ma14:wrappingTextBoxFlag xmlns:ma14="http://schemas.microsoft.com/office/mac/drawingml/2011/main"/>
-                          </a:ext>
-                        </a:extLst>
-                      </wps:spPr>
-                      <wps:style>
-                        <a:lnRef idx="0">
-                          <a:schemeClr val="accent1"/>
-                        </a:lnRef>
-                        <a:fillRef idx="0">
-                          <a:schemeClr val="accent1"/>
-                        </a:fillRef>
-                        <a:effectRef idx="0">
-                          <a:schemeClr val="accent1"/>
-                        </a:effectRef>
-                        <a:fontRef idx="minor">
-                          <a:schemeClr val="dk1"/>
-                        </a:fontRef>
-                      </wps:style>
-                      <wps:txbx>
-                        <w:txbxContent>
-                          <w:p>
-                            <w:pPr>
-                              <w:spacing w:after="120"/>
-                              <w:jc w:val="right"/>
-                              <w:rPr>
-                                <w:rFonts w:eastAsiaTheme="majorEastAsia" w:cstheme="majorBidi"/>
-                                <w:color w:val="FFFFFF" w:themeColor="background1"/>
-                                <w:sz w:val="72"/>
-                                <w:szCs w:val="72"/>
-                                <w:lang w:eastAsia="en-US"/>
-                              </w:rPr>
-                            </w:pPr>
-                            <w:r>
-                              <w:rPr>
-                                <w:rFonts w:eastAsiaTheme="majorEastAsia" w:cstheme="majorBidi"/>
-                                <w:color w:val="FFFFFF" w:themeColor="background1"/>
-                                <w:sz w:val="72"/>
-                                <w:szCs w:val="72"/>
-                                <w:lang w:eastAsia="en-US"/>
-                              </w:rPr>
-                              <w:fldChar w:fldCharType="begin"/>
-                            </w:r>
-                            <w:r>
-                              <w:rPr>
-                                <w:rFonts w:eastAsiaTheme="majorEastAsia" w:cstheme="majorBidi"/>
-                                <w:color w:val="FFFFFF" w:themeColor="background1"/>
-                                <w:sz w:val="72"/>
-                                <w:szCs w:val="72"/>
-                                <w:lang w:eastAsia="en-US"/>
-                              </w:rPr>
-                              <w:instrText xml:space="preserve"> SUBJECT \* MERGEFORMAT </w:instrText>
-                            </w:r>
-                            <w:r>
-                              <w:rPr>
-                                <w:rFonts w:eastAsiaTheme="majorEastAsia" w:cstheme="majorBidi"/>
-                                <w:color w:val="FFFFFF" w:themeColor="background1"/>
-                                <w:sz w:val="72"/>
-                                <w:szCs w:val="72"/>
-                                <w:lang w:eastAsia="en-US"/>
-                              </w:rPr>
-                              <w:fldChar w:fldCharType="separate"/>
-                            </w:r>
-                            <w:r>
-                              <w:rPr>
-                                <w:rFonts w:eastAsiaTheme="majorEastAsia" w:cstheme="majorBidi"/>
-                                <w:color w:val="FFFFFF" w:themeColor="background1"/>
-                                <w:sz w:val="72"/>
-                                <w:szCs w:val="72"/>
-                                <w:lang w:eastAsia="en-US"/>
-                              </w:rPr>
-                              <w:t>&lt;Field 'Project/</w:t>
-                            </w:r>
-                            <w:proofErr w:type="spellStart"/>
-                            <w:r>
-                              <w:rPr>
-                                <w:rFonts w:eastAsiaTheme="majorEastAsia" w:cstheme="majorBidi"/>
-                                <w:color w:val="FFFFFF" w:themeColor="background1"/>
-                                <w:sz w:val="72"/>
-                                <w:szCs w:val="72"/>
-                                <w:lang w:eastAsia="en-US"/>
-                              </w:rPr>
-                              <w:t>Subject</w:t>
-                            </w:r>
-                            <w:proofErr w:type="spellEnd"/>
-                            <w:r>
-                              <w:rPr>
-                                <w:rFonts w:eastAsiaTheme="majorEastAsia" w:cstheme="majorBidi"/>
-                                <w:color w:val="FFFFFF" w:themeColor="background1"/>
-                                <w:sz w:val="72"/>
-                                <w:szCs w:val="72"/>
-                                <w:lang w:eastAsia="en-US"/>
-                              </w:rPr>
-                              <w:t>'&gt;</w:t>
-                            </w:r>
-                            <w:r>
-                              <w:rPr>
-                                <w:rFonts w:eastAsiaTheme="majorEastAsia" w:cstheme="majorBidi"/>
-                                <w:color w:val="FFFFFF" w:themeColor="background1"/>
-                                <w:sz w:val="72"/>
-                                <w:szCs w:val="72"/>
-                                <w:lang w:eastAsia="en-US"/>
-                              </w:rPr>
-                              <w:fldChar w:fldCharType="end"/>
-                            </w:r>
-                            <w:r>
-                              <w:rPr>
-                                <w:rFonts w:eastAsiaTheme="majorEastAsia" w:cstheme="majorBidi"/>
-                                <w:color w:val="FFFFFF" w:themeColor="background1"/>
-                                <w:sz w:val="72"/>
-                                <w:szCs w:val="72"/>
-                                <w:lang w:eastAsia="en-US"/>
-                              </w:rPr>
-                              <w:t xml:space="preserve"> </w:t>
-                            </w:r>
-                          </w:p>
-                          <w:p>
-                            <w:pPr>
-                              <w:jc w:val="right"/>
-                              <w:rPr>
-                                <w:b/>
-                              </w:rPr>
-                            </w:pPr>
-                            <w:r>
-                              <w:rPr>
-                                <w:rFonts w:eastAsiaTheme="majorEastAsia" w:cstheme="majorBidi"/>
-                                <w:b/>
-                                <w:color w:val="FFFFFF" w:themeColor="background1"/>
-                                <w:sz w:val="72"/>
-                                <w:szCs w:val="72"/>
-                                <w:lang w:eastAsia="en-US"/>
-                              </w:rPr>
-                              <w:t xml:space="preserve"> </w:t>
-                            </w:r>
-                            <w:r>
-                              <w:rPr>
-                                <w:rFonts w:eastAsiaTheme="majorEastAsia" w:cstheme="majorBidi"/>
-                                <w:b/>
-                                <w:color w:val="FFFFFF" w:themeColor="background1"/>
-                                <w:sz w:val="72"/>
-                                <w:szCs w:val="72"/>
-                                <w:lang w:eastAsia="en-US"/>
-                              </w:rPr>
-                              <w:fldChar w:fldCharType="begin"/>
-                            </w:r>
-                            <w:r>
-                              <w:rPr>
-                                <w:rFonts w:eastAsiaTheme="majorEastAsia" w:cstheme="majorBidi"/>
-                                <w:b/>
-                                <w:color w:val="FFFFFF" w:themeColor="background1"/>
-                                <w:sz w:val="72"/>
-                                <w:szCs w:val="72"/>
-                                <w:lang w:eastAsia="en-US"/>
-                              </w:rPr>
-                              <w:instrText xml:space="preserve"> TITLE  \* MERGEFORMAT </w:instrText>
-                            </w:r>
-                            <w:r>
-                              <w:rPr>
-                                <w:rFonts w:eastAsiaTheme="majorEastAsia" w:cstheme="majorBidi"/>
-                                <w:b/>
-                                <w:color w:val="FFFFFF" w:themeColor="background1"/>
-                                <w:sz w:val="72"/>
-                                <w:szCs w:val="72"/>
-                                <w:lang w:eastAsia="en-US"/>
-                              </w:rPr>
-                              <w:fldChar w:fldCharType="separate"/>
-                            </w:r>
-                            <w:r>
-                              <w:rPr>
-                                <w:rFonts w:eastAsiaTheme="majorEastAsia" w:cstheme="majorBidi"/>
-                                <w:b/>
-                                <w:color w:val="FFFFFF" w:themeColor="background1"/>
-                                <w:sz w:val="72"/>
-                                <w:szCs w:val="72"/>
-                                <w:lang w:eastAsia="en-US"/>
-                              </w:rPr>
-                              <w:t>&lt;Field 'Titel'&gt;</w:t>
-                            </w:r>
-                            <w:r>
-                              <w:rPr>
-                                <w:rFonts w:eastAsiaTheme="majorEastAsia" w:cstheme="majorBidi"/>
-                                <w:b/>
-                                <w:color w:val="FFFFFF" w:themeColor="background1"/>
-                                <w:sz w:val="72"/>
-                                <w:szCs w:val="72"/>
-                                <w:lang w:eastAsia="en-US"/>
-                              </w:rPr>
-                              <w:fldChar w:fldCharType="end"/>
-                            </w:r>
-                          </w:p>
-                        </w:txbxContent>
-                      </wps:txbx>
-                      <wps:bodyPr rot="0" spcFirstLastPara="0" vertOverflow="overflow" horzOverflow="overflow" vert="horz" wrap="square" lIns="2" tIns="45720" rIns="91440" bIns="45720" numCol="1" spcCol="0" rtlCol="0" fromWordArt="0" anchor="ctr" anchorCtr="0" forceAA="0" compatLnSpc="1">
-                        <a:prstTxWarp prst="textNoShape">
-                          <a:avLst/>
-                        </a:prstTxWarp>
-                        <a:noAutofit/>
-                      </wps:bodyPr>
-                    </wps:wsp>
-                  </a:graphicData>
-                </a:graphic>
-                <wp14:sizeRelH relativeFrom="margin">
-                  <wp14:pctWidth>0</wp14:pctWidth>
-                </wp14:sizeRelH>
-                <wp14:sizeRelV relativeFrom="margin">
-                  <wp14:pctHeight>0</wp14:pctHeight>
-                </wp14:sizeRelV>
-              </wp:anchor>
-            </w:drawing>
-          </mc:Choice>
-          <mc:Fallback>
-            <w:pict>
-              <v:shapetype id="_x0000_t202" coordsize="21600,21600" o:spt="202" path="m0,0l0,21600,21600,21600,21600,0xe">
-                <v:stroke joinstyle="miter"/>
-                <v:path gradientshapeok="t" o:connecttype="rect"/>
-              </v:shapetype>
-              <v:shape id="Textfeld 6" o:spid="_x0000_s1026" type="#_x0000_t202" style="position:absolute;margin-left:-70.8pt;margin-top:38.9pt;width:531pt;height:108pt;z-index:251662336;visibility:visible;mso-wrap-style:square;mso-width-percent:0;mso-height-percent:0;mso-wrap-distance-left:9pt;mso-wrap-distance-top:0;mso-wrap-distance-right:9pt;mso-wrap-distance-bottom:0;mso-position-horizontal:absolute;mso-position-horizontal-relative:text;mso-position-vertical:absolute;mso-position-vertical-relative:text;mso-width-percent:0;mso-height-percent:0;mso-width-relative:margin;mso-height-relative:margin;v-text-anchor:middle" o:gfxdata="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" fillcolor="#bfbfbf [2412]" strokecolor="white [3212]" strokeweight="2.25pt">
-                <v:textbox inset="2emu">
-                  <w:txbxContent>
-                    <w:p>
-                      <w:pPr>
-                        <w:spacing w:after="120"/>
-                        <w:jc w:val="right"/>
-                        <w:rPr>
-                          <w:rFonts w:eastAsiaTheme="majorEastAsia" w:cstheme="majorBidi"/>
-                          <w:color w:val="FFFFFF" w:themeColor="background1"/>
-                          <w:sz w:val="72"/>
-                          <w:szCs w:val="72"/>
-                          <w:lang w:eastAsia="en-US"/>
-                        </w:rPr>
-                      </w:pPr>
-                      <w:r>
-                        <w:rPr>
-                          <w:rFonts w:eastAsiaTheme="majorEastAsia" w:cstheme="majorBidi"/>
-                          <w:color w:val="FFFFFF" w:themeColor="background1"/>
-                          <w:sz w:val="72"/>
-                          <w:szCs w:val="72"/>
-                          <w:lang w:eastAsia="en-US"/>
-                        </w:rPr>
-                        <w:fldChar w:fldCharType="begin"/>
-                      </w:r>
-                      <w:r>
-                        <w:rPr>
-                          <w:rFonts w:eastAsiaTheme="majorEastAsia" w:cstheme="majorBidi"/>
-                          <w:color w:val="FFFFFF" w:themeColor="background1"/>
-                          <w:sz w:val="72"/>
-                          <w:szCs w:val="72"/>
-                          <w:lang w:eastAsia="en-US"/>
-                        </w:rPr>
-                        <w:instrText xml:space="preserve"> SUBJECT \* MERGEFORMAT </w:instrText>
-                      </w:r>
-                      <w:r>
-                        <w:rPr>
-                          <w:rFonts w:eastAsiaTheme="majorEastAsia" w:cstheme="majorBidi"/>
-                          <w:color w:val="FFFFFF" w:themeColor="background1"/>
-                          <w:sz w:val="72"/>
-                          <w:szCs w:val="72"/>
-                          <w:lang w:eastAsia="en-US"/>
-                        </w:rPr>
-                        <w:fldChar w:fldCharType="separate"/>
-                      </w:r>
-                      <w:r>
-                        <w:rPr>
-                          <w:rFonts w:eastAsiaTheme="majorEastAsia" w:cstheme="majorBidi"/>
-                          <w:color w:val="FFFFFF" w:themeColor="background1"/>
-                          <w:sz w:val="72"/>
-                          <w:szCs w:val="72"/>
-                          <w:lang w:eastAsia="en-US"/>
-                        </w:rPr>
-                        <w:t>&lt;Field 'Project/</w:t>
-                      </w:r>
-                      <w:proofErr w:type="spellStart"/>
-                      <w:r>
-                        <w:rPr>
-                          <w:rFonts w:eastAsiaTheme="majorEastAsia" w:cstheme="majorBidi"/>
-                          <w:color w:val="FFFFFF" w:themeColor="background1"/>
-                          <w:sz w:val="72"/>
-                          <w:szCs w:val="72"/>
-                          <w:lang w:eastAsia="en-US"/>
-                        </w:rPr>
-                        <w:t>Subject</w:t>
-                      </w:r>
-                      <w:proofErr w:type="spellEnd"/>
-                      <w:r>
-                        <w:rPr>
-                          <w:rFonts w:eastAsiaTheme="majorEastAsia" w:cstheme="majorBidi"/>
-                          <w:color w:val="FFFFFF" w:themeColor="background1"/>
-                          <w:sz w:val="72"/>
-                          <w:szCs w:val="72"/>
-                          <w:lang w:eastAsia="en-US"/>
-                        </w:rPr>
-                        <w:t>'&gt;</w:t>
-                      </w:r>
-                      <w:r>
-                        <w:rPr>
-                          <w:rFonts w:eastAsiaTheme="majorEastAsia" w:cstheme="majorBidi"/>
-                          <w:color w:val="FFFFFF" w:themeColor="background1"/>
-                          <w:sz w:val="72"/>
-                          <w:szCs w:val="72"/>
-                          <w:lang w:eastAsia="en-US"/>
-                        </w:rPr>
-                        <w:fldChar w:fldCharType="end"/>
-                      </w:r>
-                      <w:r>
-                        <w:rPr>
-                          <w:rFonts w:eastAsiaTheme="majorEastAsia" w:cstheme="majorBidi"/>
-                          <w:color w:val="FFFFFF" w:themeColor="background1"/>
-                          <w:sz w:val="72"/>
-                          <w:szCs w:val="72"/>
-                          <w:lang w:eastAsia="en-US"/>
-                        </w:rPr>
-                        <w:t xml:space="preserve"> </w:t>
-                      </w:r>
-                    </w:p>
-                    <w:p>
-                      <w:pPr>
-                        <w:jc w:val="right"/>
-                        <w:rPr>
-                          <w:b/>
-                        </w:rPr>
-                      </w:pPr>
-                      <w:r>
-                        <w:rPr>
-                          <w:rFonts w:eastAsiaTheme="majorEastAsia" w:cstheme="majorBidi"/>
-                          <w:b/>
-                          <w:color w:val="FFFFFF" w:themeColor="background1"/>
-                          <w:sz w:val="72"/>
-                          <w:szCs w:val="72"/>
-                          <w:lang w:eastAsia="en-US"/>
-                        </w:rPr>
-                        <w:t xml:space="preserve"> </w:t>
-                      </w:r>
-                      <w:r>
-                        <w:rPr>
-                          <w:rFonts w:eastAsiaTheme="majorEastAsia" w:cstheme="majorBidi"/>
-                          <w:b/>
-                          <w:color w:val="FFFFFF" w:themeColor="background1"/>
-                          <w:sz w:val="72"/>
-                          <w:szCs w:val="72"/>
-                          <w:lang w:eastAsia="en-US"/>
-                        </w:rPr>
-                        <w:fldChar w:fldCharType="begin"/>
-                      </w:r>
-                      <w:r>
-                        <w:rPr>
-                          <w:rFonts w:eastAsiaTheme="majorEastAsia" w:cstheme="majorBidi"/>
-                          <w:b/>
-                          <w:color w:val="FFFFFF" w:themeColor="background1"/>
-                          <w:sz w:val="72"/>
-                          <w:szCs w:val="72"/>
-                          <w:lang w:eastAsia="en-US"/>
-                        </w:rPr>
-                        <w:instrText xml:space="preserve"> TITLE  \* MERGEFORMAT </w:instrText>
-                      </w:r>
-                      <w:r>
-                        <w:rPr>
-                          <w:rFonts w:eastAsiaTheme="majorEastAsia" w:cstheme="majorBidi"/>
-                          <w:b/>
-                          <w:color w:val="FFFFFF" w:themeColor="background1"/>
-                          <w:sz w:val="72"/>
-                          <w:szCs w:val="72"/>
-                          <w:lang w:eastAsia="en-US"/>
-                        </w:rPr>
-                        <w:fldChar w:fldCharType="separate"/>
-                      </w:r>
-                      <w:r>
-                        <w:rPr>
-                          <w:rFonts w:eastAsiaTheme="majorEastAsia" w:cstheme="majorBidi"/>
-                          <w:b/>
-                          <w:color w:val="FFFFFF" w:themeColor="background1"/>
-                          <w:sz w:val="72"/>
-                          <w:szCs w:val="72"/>
-                          <w:lang w:eastAsia="en-US"/>
-                        </w:rPr>
-                        <w:t>&lt;Field 'Titel'&gt;</w:t>
-                      </w:r>
-                      <w:r>
-                        <w:rPr>
-                          <w:rFonts w:eastAsiaTheme="majorEastAsia" w:cstheme="majorBidi"/>
-                          <w:b/>
-                          <w:color w:val="FFFFFF" w:themeColor="background1"/>
-                          <w:sz w:val="72"/>
-                          <w:szCs w:val="72"/>
-                          <w:lang w:eastAsia="en-US"/>
-                        </w:rPr>
-                        <w:fldChar w:fldCharType="end"/>
-                      </w:r>
-                    </w:p>
-                  </w:txbxContent>
-                </v:textbox>
-                <w10:wrap type="square"/>
-              </v:shape>
-            </w:pict>
-          </mc:Fallback>
-        </mc:AlternateContent>
+        <w:t>&lt;Field 'Author'&gt;</w:t>
       </w:r>
       <w:r>
         <w:rPr>
           <w:noProof/>
-          <w:lang w:eastAsia="de-DE"/>
         </w:rPr>
-        <mc:AlternateContent>
-          <mc:Choice Requires="wps">
-            <w:drawing>
-              <wp:anchor distT="0" distB="0" distL="114300" distR="114300" simplePos="0" relativeHeight="251661312" behindDoc="0" locked="0" layoutInCell="1" allowOverlap="1" wp14:anchorId="5864B862" wp14:editId="3BF6C2F4">
-                <wp:simplePos x="0" y="0"/>
-                <wp:positionH relativeFrom="column">
-                  <wp:posOffset>4343400</wp:posOffset>
-                </wp:positionH>
-                <wp:positionV relativeFrom="paragraph">
-                  <wp:posOffset>-750570</wp:posOffset>
-                </wp:positionV>
-                <wp:extent cx="2286000" cy="685800"/>
-                <wp:effectExtent l="0" t="0" r="0" b="0"/>
-                <wp:wrapSquare wrapText="bothSides"/>
-                <wp:docPr id="5" name="Textfeld 5"/>
-                <wp:cNvGraphicFramePr/>
-                <a:graphic xmlns:a="http://schemas.openxmlformats.org/drawingml/2006/main">
-                  <a:graphicData uri="http://schemas.microsoft.com/office/word/2010/wordprocessingShape">
-                    <wps:wsp>
-                      <wps:cNvSpPr txBox="1"/>
-                      <wps:spPr>
-                        <a:xfrm>
-                          <a:off x="0" y="0"/>
-                          <a:ext cx="2286000" cy="685800"/>
-                        </a:xfrm>
-                        <a:prstGeom prst="rect">
-                          <a:avLst/>
-                        </a:prstGeom>
-                        <a:noFill/>
-                        <a:ln>
-                          <a:noFill/>
-                        </a:ln>
-                        <a:effectLst/>
-                        <a:extLst>
-                          <a:ext uri="{C572A759-6A51-4108-AA02-DFA0A04FC94B}">
-                            <ma14:wrappingTextBoxFlag xmlns:ma14="http://schemas.microsoft.com/office/mac/drawingml/2011/main"/>
-                          </a:ext>
-                        </a:extLst>
-                      </wps:spPr>
-                      <wps:style>
-                        <a:lnRef idx="0">
-                          <a:schemeClr val="accent1"/>
-                        </a:lnRef>
-                        <a:fillRef idx="0">
-                          <a:schemeClr val="accent1"/>
-                        </a:fillRef>
-                        <a:effectRef idx="0">
-                          <a:schemeClr val="accent1"/>
-                        </a:effectRef>
-                        <a:fontRef idx="minor">
-                          <a:schemeClr val="dk1"/>
-                        </a:fontRef>
-                      </wps:style>
-                      <wps:txbx>
-                        <w:txbxContent>
-                          <w:p>
-                            <w:pPr>
-                              <w:tabs>
-                                <w:tab w:val="left" w:pos="1134"/>
-                              </w:tabs>
-                              <w:spacing w:after="0"/>
-                              <w:ind w:left="1134" w:hanging="1134"/>
-                              <w:rPr>
-                                <w:b/>
-                                <w:color w:val="FFFFFF" w:themeColor="background1"/>
-                                <w:sz w:val="96"/>
-                                <w:szCs w:val="96"/>
-                              </w:rPr>
-                            </w:pPr>
-                            <w:r>
-                              <w:rPr>
-                                <w:b/>
-                                <w:color w:val="FFFFFF" w:themeColor="background1"/>
-                                <w:sz w:val="96"/>
-                                <w:szCs w:val="96"/>
-                              </w:rPr>
-                              <w:fldChar w:fldCharType="begin"/>
-                            </w:r>
-                            <w:r>
-                              <w:rPr>
-                                <w:b/>
-                                <w:color w:val="FFFFFF" w:themeColor="background1"/>
-                                <w:sz w:val="96"/>
-                                <w:szCs w:val="96"/>
-                              </w:rPr>
-                              <w:instrText xml:space="preserve"> SAVEDATE \@ "yyyy " \* MERGEFORMAT </w:instrText>
-                            </w:r>
-                            <w:r>
-                              <w:rPr>
-                                <w:b/>
-                                <w:color w:val="FFFFFF" w:themeColor="background1"/>
-                                <w:sz w:val="96"/>
-                                <w:szCs w:val="96"/>
-                              </w:rPr>
-                              <w:fldChar w:fldCharType="separate"/>
-                            </w:r>
-                            <w:r>
-                              <w:rPr>
-                                <w:b/>
-                                <w:noProof/>
-                                <w:color w:val="FFFFFF" w:themeColor="background1"/>
-                                <w:sz w:val="96"/>
-                                <w:szCs w:val="96"/>
-                              </w:rPr>
-                              <w:t xml:space="preserve">2014 </w:t>
-                            </w:r>
-                            <w:r>
-                              <w:rPr>
-                                <w:b/>
-                                <w:color w:val="FFFFFF" w:themeColor="background1"/>
-                                <w:sz w:val="96"/>
-                                <w:szCs w:val="96"/>
-                              </w:rPr>
-                              <w:fldChar w:fldCharType="end"/>
-                            </w:r>
-                          </w:p>
-                        </w:txbxContent>
-                      </wps:txbx>
-                      <wps:bodyPr rot="0" spcFirstLastPara="0" vertOverflow="overflow" horzOverflow="overflow" vert="horz" wrap="square" lIns="91440" tIns="0" rIns="91440" bIns="0" numCol="1" spcCol="0" rtlCol="0" fromWordArt="0" anchor="t" anchorCtr="0" forceAA="0" compatLnSpc="1">
-                        <a:prstTxWarp prst="textNoShape">
-                          <a:avLst/>
-                        </a:prstTxWarp>
-                        <a:noAutofit/>
-                      </wps:bodyPr>
-                    </wps:wsp>
-                  </a:graphicData>
-                </a:graphic>
-                <wp14:sizeRelH relativeFrom="margin">
-                  <wp14:pctWidth>0</wp14:pctWidth>
-                </wp14:sizeRelH>
-              </wp:anchor>
-            </w:drawing>
-          </mc:Choice>
-          <mc:Fallback>
-            <w:pict>
-              <v:shape id="Textfeld 5" o:spid="_x0000_s1027" type="#_x0000_t202" style="position:absolute;margin-left:342pt;margin-top:-59.05pt;width:180pt;height:54pt;z-index:251661312;visibility:visible;mso-wrap-style:square;mso-width-percent:0;mso-wrap-distance-left:9pt;mso-wrap-distance-top:0;mso-wrap-distance-right:9pt;mso-wrap-distance-bottom:0;mso-position-horizontal:absolute;mso-position-horizontal-relative:text;mso-position-vertical:absolute;mso-position-vertical-relative:text;mso-width-percent:0;mso-width-relative:margin;v-text-anchor:top" o:gfxdata="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" filled="f" stroked="f">
-                <v:textbox inset=",0,,0">
-                  <w:txbxContent>
-                    <w:p>
-                      <w:pPr>
-                        <w:tabs>
-                          <w:tab w:val="left" w:pos="1134"/>
-                        </w:tabs>
-                        <w:spacing w:after="0"/>
-                        <w:ind w:left="1134" w:hanging="1134"/>
-                        <w:rPr>
-                          <w:b/>
-                          <w:color w:val="FFFFFF" w:themeColor="background1"/>
-                          <w:sz w:val="96"/>
-                          <w:szCs w:val="96"/>
-                        </w:rPr>
-                      </w:pPr>
-                      <w:r>
-                        <w:rPr>
-                          <w:b/>
-                          <w:color w:val="FFFFFF" w:themeColor="background1"/>
-                          <w:sz w:val="96"/>
-                          <w:szCs w:val="96"/>
-                        </w:rPr>
-                        <w:fldChar w:fldCharType="begin"/>
-                      </w:r>
-                      <w:r>
-                        <w:rPr>
-                          <w:b/>
-                          <w:color w:val="FFFFFF" w:themeColor="background1"/>
-                          <w:sz w:val="96"/>
-                          <w:szCs w:val="96"/>
-                        </w:rPr>
-                        <w:instrText xml:space="preserve"> SAVEDATE \@ "yyyy " \* MERGEFORMAT </w:instrText>
-                      </w:r>
-                      <w:r>
-                        <w:rPr>
-                          <w:b/>
-                          <w:color w:val="FFFFFF" w:themeColor="background1"/>
-                          <w:sz w:val="96"/>
-                          <w:szCs w:val="96"/>
-                        </w:rPr>
-                        <w:fldChar w:fldCharType="separate"/>
-                      </w:r>
-                      <w:r>
-                        <w:rPr>
-                          <w:b/>
-                          <w:noProof/>
-                          <w:color w:val="FFFFFF" w:themeColor="background1"/>
-                          <w:sz w:val="96"/>
-                          <w:szCs w:val="96"/>
-                        </w:rPr>
-                        <w:t xml:space="preserve">2014 </w:t>
-                      </w:r>
-                      <w:r>
-                        <w:rPr>
-                          <w:b/>
-                          <w:color w:val="FFFFFF" w:themeColor="background1"/>
-                          <w:sz w:val="96"/>
-                          <w:szCs w:val="96"/>
-                        </w:rPr>
-                        <w:fldChar w:fldCharType="end"/>
-                      </w:r>
-                    </w:p>
-                  </w:txbxContent>
-                </v:textbox>
-                <w10:wrap type="square"/>
-              </v:shape>
-            </w:pict>
-          </mc:Fallback>
-        </mc:AlternateContent>
+        <w:fldChar w:fldCharType="end"/>
+      </w:r>
+    </w:p>
+    <w:p>
+      <w:pPr>
+        <w:tabs>
+          <w:tab w:val="left" w:pos="1276"/>
+        </w:tabs>
+      </w:pPr>
+      <w:proofErr w:type="spellStart"/>
+      <w:r>
+        <w:t>Modified</w:t>
+      </w:r>
+      <w:proofErr w:type="spellEnd"/>
+      <w:r>
+        <w:t>:</w:t>
+      </w:r>
+      <w:r>
+        <w:tab/>
+      </w:r>
+      <w:r>
+        <w:fldChar w:fldCharType="begin"/>
+      </w:r>
+      <w:r>
+        <w:instrText xml:space="preserve"> SAVEDATE \@ "yyyy-MM-dd" \* MERGEFORMAT </w:instrText>
+      </w:r>
+      <w:r>
+        <w:fldChar w:fldCharType="separate"/>
       </w:r>
       <w:r>
         <w:rPr>
           <w:noProof/>
-          <w:lang w:eastAsia="de-DE"/>
         </w:rPr>
-        <w:drawing>
-          <wp:anchor distT="0" distB="0" distL="114300" distR="114300" simplePos="0" relativeHeight="251658240" behindDoc="1" locked="0" layoutInCell="1" allowOverlap="1" wp14:anchorId="4804B321" wp14:editId="144C23BC">
-            <wp:simplePos x="0" y="0"/>
-            <wp:positionH relativeFrom="page">
-              <wp:align>right</wp:align>
-            </wp:positionH>
-            <wp:positionV relativeFrom="page">
-              <wp:align>top</wp:align>
-            </wp:positionV>
-            <wp:extent cx="2836291" cy="10729595"/>
-            <wp:effectExtent l="0" t="0" r="8890" b="0"/>
-            <wp:wrapNone/>
-            <wp:docPr id="9" name="Bild 9" descr="Macintosh HD:Users:volker_belli:Desktop:back.png"/>
-            <wp:cNvGraphicFramePr>
-              <a:graphicFrameLocks xmlns:a="http://schemas.openxmlformats.org/drawingml/2006/main"/>
-            </wp:cNvGraphicFramePr>
-            <a:graphic xmlns:a="http://schemas.openxmlformats.org/drawingml/2006/main">
-              <a:graphicData uri="http://schemas.openxmlformats.org/drawingml/2006/picture">
-                <pic:pic xmlns:pic="http://schemas.openxmlformats.org/drawingml/2006/picture">
-                  <pic:nvPicPr>
-                    <pic:cNvPr id="0" name="Picture 1" descr="Macintosh HD:Users:volker_belli:Desktop:back.png"/>
-                    <pic:cNvPicPr>
-                      <a:picLocks noChangeAspect="1" noChangeArrowheads="1"/>
-                    </pic:cNvPicPr>
-                  </pic:nvPicPr>
-                  <pic:blipFill>
-                    <a:blip r:embed="rId8">
-                      <a:extLst>
-                        <a:ext uri="{28A0092B-C50C-407E-A947-70E740481C1C}">
-                          <a14:useLocalDpi xmlns:a14="http://schemas.microsoft.com/office/drawing/2010/main" val="0"/>
-                        </a:ext>
-                      </a:extLst>
-                    </a:blip>
-                    <a:srcRect/>
-                    <a:stretch>
-                      <a:fillRect/>
-                    </a:stretch>
-                  </pic:blipFill>
-                  <pic:spPr bwMode="auto">
-                    <a:xfrm>
-                      <a:off x="0" y="0"/>
-                      <a:ext cx="2836291" cy="10729595"/>
-                    </a:xfrm>
-                    <a:prstGeom prst="rect">
-                      <a:avLst/>
-                    </a:prstGeom>
-                    <a:noFill/>
-                    <a:ln>
-                      <a:noFill/>
-                    </a:ln>
-                    <a:extLst>
-                      <a:ext uri="{FAA26D3D-D897-4be2-8F04-BA451C77F1D7}">
-                        <ma14:placeholderFlag xmlns:ma14="http://schemas.microsoft.com/office/mac/drawingml/2011/main"/>
-                      </a:ext>
-                    </a:extLst>
-                  </pic:spPr>
-                </pic:pic>
-              </a:graphicData>
-            </a:graphic>
-            <wp14:sizeRelH relativeFrom="page">
-              <wp14:pctWidth>0</wp14:pctWidth>
-            </wp14:sizeRelH>
-            <wp14:sizeRelV relativeFrom="page">
-              <wp14:pctHeight>0</wp14:pctHeight>
-            </wp14:sizeRelV>
-          </wp:anchor>
-        </w:drawing>
+        <w:t>2014-03-05</w:t>
+      </w:r>
+      <w:r>
+        <w:fldChar w:fldCharType="end"/>
       </w:r>
     </w:p>
     <w:p>
-      <w:r>
-        <w:rPr>
-          <w:noProof/>
-          <w:lang w:eastAsia="de-DE"/>
-        </w:rPr>
-        <w:drawing>
-          <wp:anchor distT="0" distB="0" distL="114300" distR="114300" simplePos="0" relativeHeight="251663360" behindDoc="1" locked="0" layoutInCell="1" allowOverlap="1" wp14:anchorId="359DD4E9" wp14:editId="21F67F57">
-            <wp:simplePos x="0" y="0"/>
-            <wp:positionH relativeFrom="page">
-              <wp:align>right</wp:align>
-            </wp:positionH>
-            <wp:positionV relativeFrom="paragraph">
-              <wp:posOffset>1102360</wp:posOffset>
-            </wp:positionV>
-            <wp:extent cx="5613400" cy="3619500"/>
-            <wp:effectExtent l="0" t="0" r="0" b="12700"/>
-            <wp:wrapNone/>
-            <wp:docPr id="7" name="Bild 7" descr="Macintosh HD:Users:volker_belli:Desktop:leonardo.jpg"/>
-            <wp:cNvGraphicFramePr>
-              <a:graphicFrameLocks xmlns:a="http://schemas.openxmlformats.org/drawingml/2006/main" noChangeAspect="1"/>
-            </wp:cNvGraphicFramePr>
-            <a:graphic xmlns:a="http://schemas.openxmlformats.org/drawingml/2006/main">
-              <a:graphicData uri="http://schemas.openxmlformats.org/drawingml/2006/picture">
-                <pic:pic xmlns:pic="http://schemas.openxmlformats.org/drawingml/2006/picture">
-                  <pic:nvPicPr>
-                    <pic:cNvPr id="0" name="Picture 1" descr="Macintosh HD:Users:volker_belli:Desktop:leonardo.jpg"/>
-                    <pic:cNvPicPr>
-                      <a:picLocks noChangeAspect="1" noChangeArrowheads="1"/>
-                    </pic:cNvPicPr>
-                  </pic:nvPicPr>
-                  <pic:blipFill>
-                    <a:blip r:embed="rId9">
-                      <a:extLst>
-                        <a:ext uri="{28A0092B-C50C-407E-A947-70E740481C1C}">
-                          <a14:useLocalDpi xmlns:a14="http://schemas.microsoft.com/office/drawing/2010/main" val="0"/>
-                        </a:ext>
-                      </a:extLst>
-                    </a:blip>
-                    <a:srcRect/>
-                    <a:stretch>
-                      <a:fillRect/>
-                    </a:stretch>
-                  </pic:blipFill>
-                  <pic:spPr bwMode="auto">
-                    <a:xfrm>
-                      <a:off x="0" y="0"/>
-                      <a:ext cx="5613400" cy="3619500"/>
-                    </a:xfrm>
-                    <a:prstGeom prst="rect">
-                      <a:avLst/>
-                    </a:prstGeom>
-                    <a:noFill/>
-                    <a:ln>
-                      <a:noFill/>
-                    </a:ln>
-                    <a:extLst>
-                      <a:ext uri="{FAA26D3D-D897-4be2-8F04-BA451C77F1D7}">
-                        <ma14:placeholderFlag xmlns:ma14="http://schemas.microsoft.com/office/mac/drawingml/2011/main"/>
-                      </a:ext>
-                    </a:extLst>
-                  </pic:spPr>
-                </pic:pic>
-              </a:graphicData>
-            </a:graphic>
-            <wp14:sizeRelH relativeFrom="page">
-              <wp14:pctWidth>0</wp14:pctWidth>
-            </wp14:sizeRelH>
-            <wp14:sizeRelV relativeFrom="page">
-              <wp14:pctHeight>0</wp14:pctHeight>
-            </wp14:sizeRelV>
-          </wp:anchor>
-        </w:drawing>
-      </w:r>
-      <w:r>
-        <w:rPr>
-          <w:noProof/>
-          <w:lang w:eastAsia="de-DE"/>
-        </w:rPr>
-        <mc:AlternateContent>
-          <mc:Choice Requires="wps">
-            <w:drawing>
-              <wp:anchor distT="0" distB="0" distL="114300" distR="114300" simplePos="0" relativeHeight="251659264" behindDoc="0" locked="0" layoutInCell="1" allowOverlap="1" wp14:anchorId="2B5AAD47" wp14:editId="2091A1BD">
-                <wp:simplePos x="0" y="0"/>
-                <wp:positionH relativeFrom="column">
-                  <wp:posOffset>4343400</wp:posOffset>
-                </wp:positionH>
-                <wp:positionV relativeFrom="paragraph">
-                  <wp:posOffset>7045960</wp:posOffset>
-                </wp:positionV>
-                <wp:extent cx="2286000" cy="685800"/>
-                <wp:effectExtent l="0" t="0" r="0" b="0"/>
-                <wp:wrapSquare wrapText="bothSides"/>
-                <wp:docPr id="4" name="Textfeld 4"/>
-                <wp:cNvGraphicFramePr/>
-                <a:graphic xmlns:a="http://schemas.openxmlformats.org/drawingml/2006/main">
-                  <a:graphicData uri="http://schemas.microsoft.com/office/word/2010/wordprocessingShape">
-                    <wps:wsp>
-                      <wps:cNvSpPr txBox="1"/>
-                      <wps:spPr>
-                        <a:xfrm>
-                          <a:off x="0" y="0"/>
-                          <a:ext cx="2286000" cy="685800"/>
-                        </a:xfrm>
-                        <a:prstGeom prst="rect">
-                          <a:avLst/>
-                        </a:prstGeom>
-                        <a:noFill/>
-                        <a:ln>
-                          <a:noFill/>
-                        </a:ln>
-                        <a:effectLst/>
-                        <a:extLst>
-                          <a:ext uri="{C572A759-6A51-4108-AA02-DFA0A04FC94B}">
-                            <ma14:wrappingTextBoxFlag xmlns:ma14="http://schemas.microsoft.com/office/mac/drawingml/2011/main"/>
-                          </a:ext>
-                        </a:extLst>
-                      </wps:spPr>
-                      <wps:style>
-                        <a:lnRef idx="0">
-                          <a:schemeClr val="accent1"/>
-                        </a:lnRef>
-                        <a:fillRef idx="0">
-                          <a:schemeClr val="accent1"/>
-                        </a:fillRef>
-                        <a:effectRef idx="0">
-                          <a:schemeClr val="accent1"/>
-                        </a:effectRef>
-                        <a:fontRef idx="minor">
-                          <a:schemeClr val="dk1"/>
-                        </a:fontRef>
-                      </wps:style>
-                      <wps:txbx>
-                        <w:txbxContent>
-                          <w:p>
-                            <w:pPr>
-                              <w:tabs>
-                                <w:tab w:val="left" w:pos="1134"/>
-                              </w:tabs>
-                              <w:spacing w:after="0"/>
-                              <w:ind w:left="1134" w:hanging="1134"/>
-                              <w:rPr>
-                                <w:rFonts w:asciiTheme="majorHAnsi" w:hAnsiTheme="majorHAnsi"/>
-                                <w:color w:val="FFFFFF" w:themeColor="background1"/>
-                                <w:sz w:val="22"/>
-                                <w:szCs w:val="22"/>
-                              </w:rPr>
-                            </w:pPr>
-                            <w:r>
-                              <w:rPr>
-                                <w:rFonts w:asciiTheme="majorHAnsi" w:hAnsiTheme="majorHAnsi"/>
-                                <w:color w:val="FFFFFF" w:themeColor="background1"/>
-                                <w:sz w:val="22"/>
-                                <w:szCs w:val="22"/>
-                              </w:rPr>
-                              <w:t>Autor:</w:t>
-                            </w:r>
-                            <w:r>
-                              <w:rPr>
-                                <w:rFonts w:asciiTheme="majorHAnsi" w:hAnsiTheme="majorHAnsi"/>
-                                <w:color w:val="FFFFFF" w:themeColor="background1"/>
-                                <w:sz w:val="22"/>
-                                <w:szCs w:val="22"/>
-                              </w:rPr>
-                              <w:tab/>
-                            </w:r>
-                            <w:r>
-                              <w:rPr>
-                                <w:rFonts w:asciiTheme="majorHAnsi" w:hAnsiTheme="majorHAnsi"/>
-                                <w:color w:val="FFFFFF" w:themeColor="background1"/>
-                                <w:sz w:val="22"/>
-                                <w:szCs w:val="22"/>
-                              </w:rPr>
-                              <w:fldChar w:fldCharType="begin"/>
-                            </w:r>
-                            <w:r>
-                              <w:rPr>
-                                <w:rFonts w:asciiTheme="majorHAnsi" w:hAnsiTheme="majorHAnsi"/>
-                                <w:color w:val="FFFFFF" w:themeColor="background1"/>
-                                <w:sz w:val="22"/>
-                                <w:szCs w:val="22"/>
-                              </w:rPr>
-                              <w:instrText xml:space="preserve"> AUTHOR  \* MERGEFORMAT </w:instrText>
-                            </w:r>
-                            <w:r>
-                              <w:rPr>
-                                <w:rFonts w:asciiTheme="majorHAnsi" w:hAnsiTheme="majorHAnsi"/>
-                                <w:color w:val="FFFFFF" w:themeColor="background1"/>
-                                <w:sz w:val="22"/>
-                                <w:szCs w:val="22"/>
-                              </w:rPr>
-                              <w:fldChar w:fldCharType="separate"/>
-                            </w:r>
-                            <w:r>
-                              <w:rPr>
-                                <w:rFonts w:asciiTheme="majorHAnsi" w:hAnsiTheme="majorHAnsi"/>
-                                <w:noProof/>
-                                <w:color w:val="FFFFFF" w:themeColor="background1"/>
-                                <w:sz w:val="22"/>
-                                <w:szCs w:val="22"/>
-                              </w:rPr>
-                              <w:t>&lt;Field 'Author'&gt;</w:t>
-                            </w:r>
-                            <w:r>
-                              <w:rPr>
-                                <w:rFonts w:asciiTheme="majorHAnsi" w:hAnsiTheme="majorHAnsi"/>
-                                <w:color w:val="FFFFFF" w:themeColor="background1"/>
-                                <w:sz w:val="22"/>
-                                <w:szCs w:val="22"/>
-                              </w:rPr>
-                              <w:fldChar w:fldCharType="end"/>
-                            </w:r>
-                          </w:p>
-                          <w:p>
-                            <w:pPr>
-                              <w:tabs>
-                                <w:tab w:val="left" w:pos="1134"/>
-                              </w:tabs>
-                              <w:spacing w:after="0"/>
-                              <w:ind w:left="1134" w:hanging="1134"/>
-                              <w:rPr>
-                                <w:rFonts w:asciiTheme="majorHAnsi" w:hAnsiTheme="majorHAnsi"/>
-                                <w:color w:val="FFFFFF" w:themeColor="background1"/>
-                                <w:sz w:val="22"/>
-                                <w:szCs w:val="22"/>
-                              </w:rPr>
-                            </w:pPr>
-                            <w:r>
-                              <w:rPr>
-                                <w:rFonts w:asciiTheme="majorHAnsi" w:hAnsiTheme="majorHAnsi"/>
-                                <w:color w:val="FFFFFF" w:themeColor="background1"/>
-                                <w:sz w:val="22"/>
-                                <w:szCs w:val="22"/>
-                              </w:rPr>
-                              <w:t>Geändert:</w:t>
-                            </w:r>
-                            <w:r>
-                              <w:rPr>
-                                <w:rFonts w:asciiTheme="majorHAnsi" w:hAnsiTheme="majorHAnsi"/>
-                                <w:color w:val="FFFFFF" w:themeColor="background1"/>
-                                <w:sz w:val="22"/>
-                                <w:szCs w:val="22"/>
-                              </w:rPr>
-                              <w:tab/>
-                            </w:r>
-                            <w:r>
-                              <w:rPr>
-                                <w:rFonts w:asciiTheme="majorHAnsi" w:hAnsiTheme="majorHAnsi"/>
-                                <w:color w:val="FFFFFF" w:themeColor="background1"/>
-                                <w:sz w:val="22"/>
-                                <w:szCs w:val="22"/>
-                              </w:rPr>
-                              <w:fldChar w:fldCharType="begin"/>
-                            </w:r>
-                            <w:r>
-                              <w:rPr>
-                                <w:rFonts w:asciiTheme="majorHAnsi" w:hAnsiTheme="majorHAnsi"/>
-                                <w:color w:val="FFFFFF" w:themeColor="background1"/>
-                                <w:sz w:val="22"/>
-                                <w:szCs w:val="22"/>
-                              </w:rPr>
-                              <w:instrText xml:space="preserve"> SAVEDATE \@ "yyyy-MM-dd" \* MERGEFORMAT </w:instrText>
-                            </w:r>
-                            <w:r>
-                              <w:rPr>
-                                <w:rFonts w:asciiTheme="majorHAnsi" w:hAnsiTheme="majorHAnsi"/>
-                                <w:color w:val="FFFFFF" w:themeColor="background1"/>
-                                <w:sz w:val="22"/>
-                                <w:szCs w:val="22"/>
-                              </w:rPr>
-                              <w:fldChar w:fldCharType="separate"/>
-                            </w:r>
-                            <w:r>
-                              <w:rPr>
-                                <w:rFonts w:asciiTheme="majorHAnsi" w:hAnsiTheme="majorHAnsi"/>
-                                <w:noProof/>
-                                <w:color w:val="FFFFFF" w:themeColor="background1"/>
-                                <w:sz w:val="22"/>
-                                <w:szCs w:val="22"/>
-                              </w:rPr>
-                              <w:t>2014-03-04</w:t>
-                            </w:r>
-                            <w:r>
-                              <w:rPr>
-                                <w:rFonts w:asciiTheme="majorHAnsi" w:hAnsiTheme="majorHAnsi"/>
-                                <w:color w:val="FFFFFF" w:themeColor="background1"/>
-                                <w:sz w:val="22"/>
-                                <w:szCs w:val="22"/>
-                              </w:rPr>
-                              <w:fldChar w:fldCharType="end"/>
-                            </w:r>
-                          </w:p>
-                          <w:p>
-                            <w:pPr>
-                              <w:tabs>
-                                <w:tab w:val="left" w:pos="1134"/>
-                              </w:tabs>
-                              <w:spacing w:after="0"/>
-                              <w:ind w:left="1134" w:hanging="1134"/>
-                              <w:rPr>
-                                <w:rFonts w:asciiTheme="majorHAnsi" w:hAnsiTheme="majorHAnsi"/>
-                                <w:color w:val="FFFFFF" w:themeColor="background1"/>
-                                <w:sz w:val="22"/>
-                                <w:szCs w:val="22"/>
-                              </w:rPr>
-                            </w:pPr>
-                            <w:r>
-                              <w:rPr>
-                                <w:rFonts w:asciiTheme="majorHAnsi" w:hAnsiTheme="majorHAnsi"/>
-                                <w:color w:val="FFFFFF" w:themeColor="background1"/>
-                                <w:sz w:val="22"/>
-                                <w:szCs w:val="22"/>
-                              </w:rPr>
-                              <w:t>Version:</w:t>
-                            </w:r>
-                            <w:r>
-                              <w:rPr>
-                                <w:rFonts w:asciiTheme="majorHAnsi" w:hAnsiTheme="majorHAnsi"/>
-                                <w:color w:val="FFFFFF" w:themeColor="background1"/>
-                                <w:sz w:val="22"/>
-                                <w:szCs w:val="22"/>
-                              </w:rPr>
-                              <w:tab/>
-                            </w:r>
-                            <w:r>
-                              <w:rPr>
-                                <w:rFonts w:asciiTheme="majorHAnsi" w:hAnsiTheme="majorHAnsi"/>
-                                <w:noProof/>
-                                <w:color w:val="FFFFFF" w:themeColor="background1"/>
-                                <w:sz w:val="22"/>
-                                <w:szCs w:val="22"/>
-                              </w:rPr>
-                              <w:fldChar w:fldCharType="begin"/>
-                            </w:r>
-                            <w:r>
-                              <w:rPr>
-                                <w:rFonts w:asciiTheme="majorHAnsi" w:hAnsiTheme="majorHAnsi"/>
-                                <w:noProof/>
-                                <w:color w:val="FFFFFF" w:themeColor="background1"/>
-                                <w:sz w:val="22"/>
-                                <w:szCs w:val="22"/>
-                              </w:rPr>
-                              <w:instrText xml:space="preserve"> DOCPROPERTY "Version"  \* MERGEFORMAT </w:instrText>
-                            </w:r>
-                            <w:r>
-                              <w:rPr>
-                                <w:rFonts w:asciiTheme="majorHAnsi" w:hAnsiTheme="majorHAnsi"/>
-                                <w:noProof/>
-                                <w:color w:val="FFFFFF" w:themeColor="background1"/>
-                                <w:sz w:val="22"/>
-                                <w:szCs w:val="22"/>
-                              </w:rPr>
-                              <w:fldChar w:fldCharType="separate"/>
-                            </w:r>
-                            <w:r>
-                              <w:rPr>
-                                <w:rFonts w:asciiTheme="majorHAnsi" w:hAnsiTheme="majorHAnsi"/>
-                                <w:noProof/>
-                                <w:color w:val="FFFFFF" w:themeColor="background1"/>
-                                <w:sz w:val="22"/>
-                                <w:szCs w:val="22"/>
-                              </w:rPr>
-                              <w:t>0.xx</w:t>
-                            </w:r>
-                            <w:r>
-                              <w:rPr>
-                                <w:rFonts w:asciiTheme="majorHAnsi" w:hAnsiTheme="majorHAnsi"/>
-                                <w:noProof/>
-                                <w:color w:val="FFFFFF" w:themeColor="background1"/>
-                                <w:sz w:val="22"/>
-                                <w:szCs w:val="22"/>
-                              </w:rPr>
-                              <w:fldChar w:fldCharType="end"/>
-                            </w:r>
-                          </w:p>
-                        </w:txbxContent>
-                      </wps:txbx>
-                      <wps:bodyPr rot="0" spcFirstLastPara="0" vertOverflow="overflow" horzOverflow="overflow" vert="horz" wrap="square" lIns="91440" tIns="0" rIns="91440" bIns="0" numCol="1" spcCol="0" rtlCol="0" fromWordArt="0" anchor="t" anchorCtr="0" forceAA="0" compatLnSpc="1">
-                        <a:prstTxWarp prst="textNoShape">
-                          <a:avLst/>
-                        </a:prstTxWarp>
-                        <a:noAutofit/>
-                      </wps:bodyPr>
-                    </wps:wsp>
-                  </a:graphicData>
-                </a:graphic>
-                <wp14:sizeRelH relativeFrom="margin">
-                  <wp14:pctWidth>0</wp14:pctWidth>
-                </wp14:sizeRelH>
-              </wp:anchor>
-            </w:drawing>
-          </mc:Choice>
-          <mc:Fallback>
-            <w:pict>
-              <v:shape id="Textfeld 4" o:spid="_x0000_s1028" type="#_x0000_t202" style="position:absolute;margin-left:342pt;margin-top:554.8pt;width:180pt;height:54pt;z-index:251659264;visibility:visible;mso-wrap-style:square;mso-width-percent:0;mso-wrap-distance-left:9pt;mso-wrap-distance-top:0;mso-wrap-distance-right:9pt;mso-wrap-distance-bottom:0;mso-position-horizontal:absolute;mso-position-horizontal-relative:text;mso-position-vertical:absolute;mso-position-vertical-relative:text;mso-width-percent:0;mso-width-relative:margin;v-text-anchor:top" o:gfxdata="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" filled="f" stroked="f">
-                <v:textbox inset=",0,,0">
-                  <w:txbxContent>
-                    <w:p>
-                      <w:pPr>
-                        <w:tabs>
-                          <w:tab w:val="left" w:pos="1134"/>
-                        </w:tabs>
-                        <w:spacing w:after="0"/>
-                        <w:ind w:left="1134" w:hanging="1134"/>
-                        <w:rPr>
-                          <w:rFonts w:asciiTheme="majorHAnsi" w:hAnsiTheme="majorHAnsi"/>
-                          <w:color w:val="FFFFFF" w:themeColor="background1"/>
-                          <w:sz w:val="22"/>
-                          <w:szCs w:val="22"/>
-                        </w:rPr>
-                      </w:pPr>
-                      <w:r>
-                        <w:rPr>
-                          <w:rFonts w:asciiTheme="majorHAnsi" w:hAnsiTheme="majorHAnsi"/>
-                          <w:color w:val="FFFFFF" w:themeColor="background1"/>
-                          <w:sz w:val="22"/>
-                          <w:szCs w:val="22"/>
-                        </w:rPr>
-                        <w:t>Autor:</w:t>
-                      </w:r>
-                      <w:r>
-                        <w:rPr>
-                          <w:rFonts w:asciiTheme="majorHAnsi" w:hAnsiTheme="majorHAnsi"/>
-                          <w:color w:val="FFFFFF" w:themeColor="background1"/>
-                          <w:sz w:val="22"/>
-                          <w:szCs w:val="22"/>
-                        </w:rPr>
-                        <w:tab/>
-                      </w:r>
-                      <w:r>
-                        <w:rPr>
-                          <w:rFonts w:asciiTheme="majorHAnsi" w:hAnsiTheme="majorHAnsi"/>
-                          <w:color w:val="FFFFFF" w:themeColor="background1"/>
-                          <w:sz w:val="22"/>
-                          <w:szCs w:val="22"/>
-                        </w:rPr>
-                        <w:fldChar w:fldCharType="begin"/>
-                      </w:r>
-                      <w:r>
-                        <w:rPr>
-                          <w:rFonts w:asciiTheme="majorHAnsi" w:hAnsiTheme="majorHAnsi"/>
-                          <w:color w:val="FFFFFF" w:themeColor="background1"/>
-                          <w:sz w:val="22"/>
-                          <w:szCs w:val="22"/>
-                        </w:rPr>
-                        <w:instrText xml:space="preserve"> AUTHOR  \* MERGEFORMAT </w:instrText>
-                      </w:r>
-                      <w:r>
-                        <w:rPr>
-                          <w:rFonts w:asciiTheme="majorHAnsi" w:hAnsiTheme="majorHAnsi"/>
-                          <w:color w:val="FFFFFF" w:themeColor="background1"/>
-                          <w:sz w:val="22"/>
-                          <w:szCs w:val="22"/>
-                        </w:rPr>
-                        <w:fldChar w:fldCharType="separate"/>
-                      </w:r>
-                      <w:r>
-                        <w:rPr>
-                          <w:rFonts w:asciiTheme="majorHAnsi" w:hAnsiTheme="majorHAnsi"/>
-                          <w:noProof/>
-                          <w:color w:val="FFFFFF" w:themeColor="background1"/>
-                          <w:sz w:val="22"/>
-                          <w:szCs w:val="22"/>
-                        </w:rPr>
-                        <w:t>&lt;Field 'Author'&gt;</w:t>
-                      </w:r>
-                      <w:r>
-                        <w:rPr>
-                          <w:rFonts w:asciiTheme="majorHAnsi" w:hAnsiTheme="majorHAnsi"/>
-                          <w:color w:val="FFFFFF" w:themeColor="background1"/>
-                          <w:sz w:val="22"/>
-                          <w:szCs w:val="22"/>
-                        </w:rPr>
-                        <w:fldChar w:fldCharType="end"/>
-                      </w:r>
-                    </w:p>
-                    <w:p>
-                      <w:pPr>
-                        <w:tabs>
-                          <w:tab w:val="left" w:pos="1134"/>
-                        </w:tabs>
-                        <w:spacing w:after="0"/>
-                        <w:ind w:left="1134" w:hanging="1134"/>
-                        <w:rPr>
-                          <w:rFonts w:asciiTheme="majorHAnsi" w:hAnsiTheme="majorHAnsi"/>
-                          <w:color w:val="FFFFFF" w:themeColor="background1"/>
-                          <w:sz w:val="22"/>
-                          <w:szCs w:val="22"/>
-                        </w:rPr>
-                      </w:pPr>
-                      <w:r>
-                        <w:rPr>
-                          <w:rFonts w:asciiTheme="majorHAnsi" w:hAnsiTheme="majorHAnsi"/>
-                          <w:color w:val="FFFFFF" w:themeColor="background1"/>
-                          <w:sz w:val="22"/>
-                          <w:szCs w:val="22"/>
-                        </w:rPr>
-                        <w:t>Geändert:</w:t>
-                      </w:r>
-                      <w:r>
-                        <w:rPr>
-                          <w:rFonts w:asciiTheme="majorHAnsi" w:hAnsiTheme="majorHAnsi"/>
-                          <w:color w:val="FFFFFF" w:themeColor="background1"/>
-                          <w:sz w:val="22"/>
-                          <w:szCs w:val="22"/>
-                        </w:rPr>
-                        <w:tab/>
-                      </w:r>
-                      <w:r>
-                        <w:rPr>
-                          <w:rFonts w:asciiTheme="majorHAnsi" w:hAnsiTheme="majorHAnsi"/>
-                          <w:color w:val="FFFFFF" w:themeColor="background1"/>
-                          <w:sz w:val="22"/>
-                          <w:szCs w:val="22"/>
-                        </w:rPr>
-                        <w:fldChar w:fldCharType="begin"/>
-                      </w:r>
-                      <w:r>
-                        <w:rPr>
-                          <w:rFonts w:asciiTheme="majorHAnsi" w:hAnsiTheme="majorHAnsi"/>
-                          <w:color w:val="FFFFFF" w:themeColor="background1"/>
-                          <w:sz w:val="22"/>
-                          <w:szCs w:val="22"/>
-                        </w:rPr>
-                        <w:instrText xml:space="preserve"> SAVEDATE \@ "yyyy-MM-dd" \* MERGEFORMAT </w:instrText>
-                      </w:r>
-                      <w:r>
-                        <w:rPr>
-                          <w:rFonts w:asciiTheme="majorHAnsi" w:hAnsiTheme="majorHAnsi"/>
-                          <w:color w:val="FFFFFF" w:themeColor="background1"/>
-                          <w:sz w:val="22"/>
-                          <w:szCs w:val="22"/>
-                        </w:rPr>
-                        <w:fldChar w:fldCharType="separate"/>
-                      </w:r>
-                      <w:r>
-                        <w:rPr>
-                          <w:rFonts w:asciiTheme="majorHAnsi" w:hAnsiTheme="majorHAnsi"/>
-                          <w:noProof/>
-                          <w:color w:val="FFFFFF" w:themeColor="background1"/>
-                          <w:sz w:val="22"/>
-                          <w:szCs w:val="22"/>
-                        </w:rPr>
-                        <w:t>2014-03-04</w:t>
-                      </w:r>
-                      <w:r>
-                        <w:rPr>
-                          <w:rFonts w:asciiTheme="majorHAnsi" w:hAnsiTheme="majorHAnsi"/>
-                          <w:color w:val="FFFFFF" w:themeColor="background1"/>
-                          <w:sz w:val="22"/>
-                          <w:szCs w:val="22"/>
-                        </w:rPr>
-                        <w:fldChar w:fldCharType="end"/>
-                      </w:r>
-                    </w:p>
-                    <w:p>
-                      <w:pPr>
-                        <w:tabs>
-                          <w:tab w:val="left" w:pos="1134"/>
-                        </w:tabs>
-                        <w:spacing w:after="0"/>
-                        <w:ind w:left="1134" w:hanging="1134"/>
-                        <w:rPr>
-                          <w:rFonts w:asciiTheme="majorHAnsi" w:hAnsiTheme="majorHAnsi"/>
-                          <w:color w:val="FFFFFF" w:themeColor="background1"/>
-                          <w:sz w:val="22"/>
-                          <w:szCs w:val="22"/>
-                        </w:rPr>
-                      </w:pPr>
-                      <w:r>
-                        <w:rPr>
-                          <w:rFonts w:asciiTheme="majorHAnsi" w:hAnsiTheme="majorHAnsi"/>
-                          <w:color w:val="FFFFFF" w:themeColor="background1"/>
-                          <w:sz w:val="22"/>
-                          <w:szCs w:val="22"/>
-                        </w:rPr>
-                        <w:t>Version:</w:t>
-                      </w:r>
-                      <w:r>
-                        <w:rPr>
-                          <w:rFonts w:asciiTheme="majorHAnsi" w:hAnsiTheme="majorHAnsi"/>
-                          <w:color w:val="FFFFFF" w:themeColor="background1"/>
-                          <w:sz w:val="22"/>
-                          <w:szCs w:val="22"/>
-                        </w:rPr>
-                        <w:tab/>
-                      </w:r>
-                      <w:r>
-                        <w:rPr>
-                          <w:rFonts w:asciiTheme="majorHAnsi" w:hAnsiTheme="majorHAnsi"/>
-                          <w:noProof/>
-                          <w:color w:val="FFFFFF" w:themeColor="background1"/>
-                          <w:sz w:val="22"/>
-                          <w:szCs w:val="22"/>
-                        </w:rPr>
-                        <w:fldChar w:fldCharType="begin"/>
-                      </w:r>
-                      <w:r>
-                        <w:rPr>
-                          <w:rFonts w:asciiTheme="majorHAnsi" w:hAnsiTheme="majorHAnsi"/>
-                          <w:noProof/>
-                          <w:color w:val="FFFFFF" w:themeColor="background1"/>
-                          <w:sz w:val="22"/>
-                          <w:szCs w:val="22"/>
-                        </w:rPr>
-                        <w:instrText xml:space="preserve"> DOCPROPERTY "Version"  \* MERGEFORMAT </w:instrText>
-                      </w:r>
-                      <w:r>
-                        <w:rPr>
-                          <w:rFonts w:asciiTheme="majorHAnsi" w:hAnsiTheme="majorHAnsi"/>
-                          <w:noProof/>
-                          <w:color w:val="FFFFFF" w:themeColor="background1"/>
-                          <w:sz w:val="22"/>
-                          <w:szCs w:val="22"/>
-                        </w:rPr>
-                        <w:fldChar w:fldCharType="separate"/>
-                      </w:r>
-                      <w:r>
-                        <w:rPr>
-                          <w:rFonts w:asciiTheme="majorHAnsi" w:hAnsiTheme="majorHAnsi"/>
-                          <w:noProof/>
-                          <w:color w:val="FFFFFF" w:themeColor="background1"/>
-                          <w:sz w:val="22"/>
-                          <w:szCs w:val="22"/>
-                        </w:rPr>
-                        <w:t>0.xx</w:t>
-                      </w:r>
-                      <w:r>
-                        <w:rPr>
-                          <w:rFonts w:asciiTheme="majorHAnsi" w:hAnsiTheme="majorHAnsi"/>
-                          <w:noProof/>
-                          <w:color w:val="FFFFFF" w:themeColor="background1"/>
-                          <w:sz w:val="22"/>
-                          <w:szCs w:val="22"/>
-                        </w:rPr>
-                        <w:fldChar w:fldCharType="end"/>
-                      </w:r>
-                    </w:p>
-                  </w:txbxContent>
-                </v:textbox>
-                <w10:wrap type="square"/>
-              </v:shape>
-            </w:pict>
-          </mc:Fallback>
-        </mc:AlternateContent>
-      </w:r>
-      <w:r>
-        <w:br w:type="page"/>
+      <w:pPr>
+        <w:tabs>
+          <w:tab w:val="left" w:pos="1276"/>
+        </w:tabs>
+      </w:pPr>
+      <w:r>
+        <w:t>Version:</w:t>
+      </w:r>
+      <w:r>
+        <w:tab/>
+      </w:r>
+      <w:r>
+        <w:fldChar w:fldCharType="begin"/>
+      </w:r>
+      <w:r>
+        <w:instrText xml:space="preserve"> DOCPROPERTY "Version"  \* MERGEFORMAT </w:instrText>
+      </w:r>
+      <w:r>
+        <w:fldChar w:fldCharType="separate"/>
+      </w:r>
+      <w:r>
+        <w:t>0.xx</w:t>
+      </w:r>
+      <w:r>
+        <w:fldChar w:fldCharType="end"/>
       </w:r>
     </w:p>
     <w:p>
       <w:pPr>
+        <w:tabs>
+          <w:tab w:val="left" w:pos="1276"/>
+        </w:tabs>
+      </w:pPr>
+      <w:bookmarkStart w:id="0" w:name="_GoBack"/>
+      <w:bookmarkEnd w:id="0"/>
+    </w:p>
+    <w:p>
+      <w:r>
+        <w:br w:type="page"/>
+      </w:r>
+    </w:p>
+    <w:p>
+      <w:pPr>
         <w:pStyle w:val="StartDelete"/>
       </w:pPr>
       <w:proofErr w:type="spellStart"/>
@@ -1451,136 +369,319 @@
       </w:r>
       <w:proofErr w:type="spellEnd"/>
     </w:p>
+    <w:p/>
     <w:p>
-      <w:pPr>
-        <w:pStyle w:val="Heading1"/>
-      </w:pPr>
-      <w:proofErr w:type="spellStart"/>
-      <w:r>
-        <w:lastRenderedPageBreak/>
-        <w:t>Heading</w:t>
-      </w:r>
-      <w:proofErr w:type="spellEnd"/>
-      <w:r>
-        <w:t xml:space="preserve"> 1</w:t>
+      <w:r>
+        <w:rPr>
+          <w:b/>
+        </w:rPr>
+        <w:t>Note</w:t>
+      </w:r>
+      <w:r>
+        <w:t>:</w:t>
+      </w:r>
+      <w:r>
+        <w:tab/>
+      </w:r>
+      <w:r>
+        <w:br/>
+      </w:r>
+      <w:proofErr w:type="spellStart"/>
+      <w:r>
+        <w:t>You</w:t>
+      </w:r>
+      <w:proofErr w:type="spellEnd"/>
+      <w:r>
+        <w:t xml:space="preserve"> </w:t>
+      </w:r>
+      <w:proofErr w:type="spellStart"/>
+      <w:r>
+        <w:t>may</w:t>
+      </w:r>
+      <w:proofErr w:type="spellEnd"/>
+      <w:r>
+        <w:t xml:space="preserve"> </w:t>
+      </w:r>
+      <w:proofErr w:type="spellStart"/>
+      <w:r>
+        <w:t>adapt</w:t>
+      </w:r>
+      <w:proofErr w:type="spellEnd"/>
+      <w:r>
+        <w:t xml:space="preserve"> </w:t>
+      </w:r>
+      <w:proofErr w:type="spellStart"/>
+      <w:r>
+        <w:t>the</w:t>
+      </w:r>
+      <w:proofErr w:type="spellEnd"/>
+      <w:r>
+        <w:t xml:space="preserve"> </w:t>
+      </w:r>
+      <w:proofErr w:type="spellStart"/>
+      <w:r>
+        <w:t>styles</w:t>
+      </w:r>
+      <w:proofErr w:type="spellEnd"/>
+      <w:r>
+        <w:t xml:space="preserve"> </w:t>
+      </w:r>
+      <w:proofErr w:type="spellStart"/>
+      <w:r>
+        <w:t>of</w:t>
+      </w:r>
+      <w:proofErr w:type="spellEnd"/>
+      <w:r>
+        <w:t xml:space="preserve"> </w:t>
+      </w:r>
+      <w:proofErr w:type="spellStart"/>
+      <w:r>
+        <w:t>this</w:t>
+      </w:r>
+      <w:proofErr w:type="spellEnd"/>
+      <w:r>
+        <w:t xml:space="preserve"> </w:t>
+      </w:r>
+      <w:proofErr w:type="spellStart"/>
+      <w:r>
+        <w:t>document</w:t>
+      </w:r>
+      <w:proofErr w:type="spellEnd"/>
+      <w:r>
+        <w:t xml:space="preserve"> </w:t>
+      </w:r>
+      <w:proofErr w:type="spellStart"/>
+      <w:r>
+        <w:t>according</w:t>
+      </w:r>
+      <w:proofErr w:type="spellEnd"/>
+      <w:r>
+        <w:t xml:space="preserve"> </w:t>
+      </w:r>
+      <w:proofErr w:type="spellStart"/>
+      <w:r>
+        <w:t>to</w:t>
+      </w:r>
+      <w:proofErr w:type="spellEnd"/>
+      <w:r>
+        <w:t xml:space="preserve"> </w:t>
+      </w:r>
+      <w:proofErr w:type="spellStart"/>
+      <w:r>
+        <w:t>you</w:t>
+      </w:r>
+      <w:proofErr w:type="spellEnd"/>
+      <w:r>
+        <w:t xml:space="preserve"> </w:t>
+      </w:r>
+      <w:proofErr w:type="spellStart"/>
+      <w:r>
+        <w:t>own</w:t>
+      </w:r>
+      <w:proofErr w:type="spellEnd"/>
+      <w:r>
+        <w:t xml:space="preserve"> </w:t>
+      </w:r>
+      <w:proofErr w:type="spellStart"/>
+      <w:r>
+        <w:t>needs</w:t>
+      </w:r>
+      <w:proofErr w:type="spellEnd"/>
+      <w:r>
+        <w:t xml:space="preserve">. The </w:t>
+      </w:r>
+      <w:proofErr w:type="spellStart"/>
+      <w:r>
+        <w:t>styles</w:t>
+      </w:r>
+      <w:proofErr w:type="spellEnd"/>
+      <w:r>
+        <w:t xml:space="preserve"> will </w:t>
+      </w:r>
+      <w:proofErr w:type="spellStart"/>
+      <w:r>
+        <w:t>be</w:t>
+      </w:r>
+      <w:proofErr w:type="spellEnd"/>
+      <w:r>
+        <w:t xml:space="preserve"> </w:t>
+      </w:r>
+      <w:proofErr w:type="spellStart"/>
+      <w:r>
+        <w:t>used</w:t>
+      </w:r>
+      <w:proofErr w:type="spellEnd"/>
+      <w:r>
+        <w:t xml:space="preserve"> </w:t>
+      </w:r>
+      <w:proofErr w:type="spellStart"/>
+      <w:r>
+        <w:t>for</w:t>
+      </w:r>
+      <w:proofErr w:type="spellEnd"/>
+      <w:r>
+        <w:t xml:space="preserve"> </w:t>
+      </w:r>
+      <w:proofErr w:type="spellStart"/>
+      <w:r>
+        <w:t>exported</w:t>
+      </w:r>
+      <w:proofErr w:type="spellEnd"/>
+      <w:r>
+        <w:t xml:space="preserve"> </w:t>
+      </w:r>
+      <w:proofErr w:type="spellStart"/>
+      <w:r>
+        <w:t>documents</w:t>
+      </w:r>
+      <w:proofErr w:type="spellEnd"/>
+      <w:r>
+        <w:t xml:space="preserve">. All </w:t>
+      </w:r>
+      <w:proofErr w:type="spellStart"/>
+      <w:r>
+        <w:t>content</w:t>
+      </w:r>
+      <w:proofErr w:type="spellEnd"/>
+      <w:r>
+        <w:t xml:space="preserve"> </w:t>
+      </w:r>
+      <w:proofErr w:type="spellStart"/>
+      <w:r>
+        <w:t>beyond</w:t>
+      </w:r>
+      <w:proofErr w:type="spellEnd"/>
+      <w:r>
+        <w:t xml:space="preserve"> </w:t>
+      </w:r>
+      <w:proofErr w:type="spellStart"/>
+      <w:r>
+        <w:t>the</w:t>
+      </w:r>
+      <w:proofErr w:type="spellEnd"/>
+      <w:r>
+        <w:t xml:space="preserve"> </w:t>
+      </w:r>
+      <w:proofErr w:type="spellStart"/>
+      <w:r>
+        <w:t>italics-marked</w:t>
+      </w:r>
+      <w:proofErr w:type="spellEnd"/>
+      <w:r>
+        <w:t xml:space="preserve"> </w:t>
+      </w:r>
+      <w:proofErr w:type="spellStart"/>
+      <w:r>
+        <w:t>text</w:t>
+      </w:r>
+      <w:proofErr w:type="spellEnd"/>
+      <w:r>
+        <w:t xml:space="preserve"> </w:t>
+      </w:r>
+      <w:proofErr w:type="spellStart"/>
+      <w:r>
+        <w:t>at</w:t>
+      </w:r>
+      <w:proofErr w:type="spellEnd"/>
+      <w:r>
+        <w:t xml:space="preserve"> </w:t>
+      </w:r>
+      <w:proofErr w:type="spellStart"/>
+      <w:r>
+        <w:t>the</w:t>
+      </w:r>
+      <w:proofErr w:type="spellEnd"/>
+      <w:r>
+        <w:t xml:space="preserve"> top </w:t>
+      </w:r>
+      <w:proofErr w:type="spellStart"/>
+      <w:r>
+        <w:t>of</w:t>
+      </w:r>
+      <w:proofErr w:type="spellEnd"/>
+      <w:r>
+        <w:t xml:space="preserve"> </w:t>
+      </w:r>
+      <w:proofErr w:type="spellStart"/>
+      <w:r>
+        <w:t>this</w:t>
+      </w:r>
+      <w:proofErr w:type="spellEnd"/>
+      <w:r>
+        <w:t xml:space="preserve"> </w:t>
+      </w:r>
+      <w:proofErr w:type="spellStart"/>
+      <w:r>
+        <w:t>page</w:t>
+      </w:r>
+      <w:proofErr w:type="spellEnd"/>
+      <w:r>
+        <w:t xml:space="preserve"> will </w:t>
+      </w:r>
+      <w:proofErr w:type="spellStart"/>
+      <w:r>
+        <w:t>be</w:t>
+      </w:r>
+      <w:proofErr w:type="spellEnd"/>
+      <w:r>
+        <w:t xml:space="preserve"> </w:t>
+      </w:r>
+      <w:proofErr w:type="spellStart"/>
+      <w:r>
+        <w:t>deleted</w:t>
+      </w:r>
+      <w:proofErr w:type="spellEnd"/>
+      <w:r>
+        <w:t xml:space="preserve"> </w:t>
+      </w:r>
+      <w:proofErr w:type="spellStart"/>
+      <w:r>
+        <w:t>automatically</w:t>
+      </w:r>
+      <w:proofErr w:type="spellEnd"/>
+      <w:r>
+        <w:t xml:space="preserve"> </w:t>
+      </w:r>
+      <w:proofErr w:type="spellStart"/>
+      <w:r>
+        <w:t>when</w:t>
+      </w:r>
+      <w:proofErr w:type="spellEnd"/>
+      <w:r>
+        <w:t xml:space="preserve"> </w:t>
+      </w:r>
+      <w:proofErr w:type="spellStart"/>
+      <w:r>
+        <w:t>creating</w:t>
+      </w:r>
+      <w:proofErr w:type="spellEnd"/>
+      <w:r>
+        <w:t xml:space="preserve"> </w:t>
+      </w:r>
+      <w:proofErr w:type="spellStart"/>
+      <w:r>
+        <w:t>the</w:t>
+      </w:r>
+      <w:proofErr w:type="spellEnd"/>
+      <w:r>
+        <w:t xml:space="preserve"> </w:t>
+      </w:r>
+      <w:proofErr w:type="spellStart"/>
+      <w:r>
+        <w:t>document</w:t>
+      </w:r>
+      <w:proofErr w:type="spellEnd"/>
+      <w:r>
+        <w:t>.</w:t>
       </w:r>
     </w:p>
+    <w:p/>
     <w:p>
       <w:pPr>
-        <w:pStyle w:val="Heading2"/>
-      </w:pPr>
-      <w:proofErr w:type="spellStart"/>
-      <w:r>
-        <w:t>Heading</w:t>
-      </w:r>
-      <w:proofErr w:type="spellEnd"/>
-      <w:r>
-        <w:t xml:space="preserve"> 2</w:t>
-      </w:r>
-    </w:p>
-    <w:p>
-      <w:pPr>
-        <w:pStyle w:val="Heading3"/>
-      </w:pPr>
-      <w:proofErr w:type="spellStart"/>
-      <w:r>
-        <w:t>Heading</w:t>
-      </w:r>
-      <w:proofErr w:type="spellEnd"/>
-      <w:r>
-        <w:t xml:space="preserve"> 3</w:t>
-      </w:r>
-    </w:p>
-    <w:p>
-      <w:pPr>
-        <w:pStyle w:val="Heading4"/>
-      </w:pPr>
-      <w:proofErr w:type="spellStart"/>
-      <w:r>
-        <w:t>Heading</w:t>
-      </w:r>
-      <w:proofErr w:type="spellEnd"/>
-      <w:r>
-        <w:t xml:space="preserve"> 4</w:t>
-      </w:r>
-    </w:p>
-    <w:p>
-      <w:pPr>
-        <w:pStyle w:val="Heading5"/>
-      </w:pPr>
-      <w:proofErr w:type="spellStart"/>
-      <w:r>
-        <w:t>Heading</w:t>
-      </w:r>
-      <w:proofErr w:type="spellEnd"/>
-      <w:r>
-        <w:t xml:space="preserve"> 5</w:t>
-      </w:r>
-    </w:p>
-    <w:p>
-      <w:pPr>
-        <w:pStyle w:val="Heading6"/>
-      </w:pPr>
-      <w:proofErr w:type="spellStart"/>
-      <w:r>
-        <w:t>Heading</w:t>
-      </w:r>
-      <w:proofErr w:type="spellEnd"/>
-      <w:r>
-        <w:t xml:space="preserve"> 6</w:t>
-      </w:r>
-    </w:p>
-    <w:p>
-      <w:pPr>
-        <w:pStyle w:val="Heading7"/>
-      </w:pPr>
-      <w:proofErr w:type="spellStart"/>
-      <w:r>
-        <w:t>Heading</w:t>
-      </w:r>
-      <w:proofErr w:type="spellEnd"/>
-      <w:r>
-        <w:t xml:space="preserve"> 7</w:t>
-      </w:r>
-    </w:p>
-    <w:p>
-      <w:pPr>
-        <w:pStyle w:val="Heading8"/>
-      </w:pPr>
-      <w:proofErr w:type="spellStart"/>
-      <w:r>
-        <w:t>Heading</w:t>
-      </w:r>
-      <w:proofErr w:type="spellEnd"/>
-      <w:r>
-        <w:t xml:space="preserve"> 8</w:t>
-      </w:r>
-    </w:p>
-    <w:p>
-      <w:pPr>
-        <w:pStyle w:val="Heading9"/>
-      </w:pPr>
-      <w:proofErr w:type="spellStart"/>
-      <w:r>
-        <w:t>Heading</w:t>
-      </w:r>
-      <w:proofErr w:type="spellEnd"/>
-      <w:r>
-        <w:t xml:space="preserve"> 9</w:t>
-      </w:r>
-    </w:p>
-    <w:p>
-      <w:pPr>
         <w:pStyle w:val="TextBody"/>
       </w:pPr>
       <w:r>
-        <w:t>Text</w:t>
-      </w:r>
-      <w:r>
-        <w:t xml:space="preserve"> </w:t>
-      </w:r>
-      <w:r>
-        <w:t>Body</w:t>
+        <w:t>Text Body</w:t>
       </w:r>
     </w:p>
     <w:p>
@@ -1772,7 +873,6 @@
             </w:pPr>
             <w:proofErr w:type="spellStart"/>
             <w:r>
-              <w:lastRenderedPageBreak/>
               <w:t>TableHeader</w:t>
             </w:r>
             <w:proofErr w:type="spellEnd"/>
@@ -1798,7 +898,6 @@
             <w:pPr>
               <w:pStyle w:val="TableBody"/>
             </w:pPr>
-            <w:bookmarkStart w:id="0" w:name="_GoBack"/>
             <w:proofErr w:type="spellStart"/>
             <w:r>
               <w:t>TableBody</w:t>
@@ -1817,7 +916,6 @@
           </w:p>
         </w:tc>
       </w:tr>
-      <w:bookmarkEnd w:id="0"/>
     </w:tbl>
     <w:p/>
     <w:p>
@@ -1826,7 +924,7 @@
       </w:pPr>
       <w:r>
         <w:drawing>
-          <wp:inline distT="0" distB="0" distL="0" distR="0" wp14:anchorId="089974FB" wp14:editId="022965AE">
+          <wp:inline distT="0" distB="0" distL="0" distR="0" wp14:anchorId="29CD162E" wp14:editId="016DF8A2">
             <wp:extent cx="762000" cy="633222"/>
             <wp:effectExtent l="0" t="0" r="0" b="1905"/>
             <wp:docPr id="3" name="Grafik 0" descr="denkbar_logo_ev.wmf"/>
@@ -1841,7 +939,13 @@
                     <pic:cNvPicPr/>
                   </pic:nvPicPr>
                   <pic:blipFill>
-                    <a:blip r:embed="rId10"/>
+                    <a:blip r:embed="rId8" cstate="email">
+                      <a:extLst>
+                        <a:ext uri="{28A0092B-C50C-407E-A947-70E740481C1C}">
+                          <a14:useLocalDpi xmlns:a14="http://schemas.microsoft.com/office/drawing/2010/main"/>
+                        </a:ext>
+                      </a:extLst>
+                    </a:blip>
                     <a:stretch>
                       <a:fillRect/>
                     </a:stretch>
@@ -1871,11 +975,130 @@
       </w:r>
     </w:p>
     <w:p/>
+    <w:p/>
+    <w:p>
+      <w:pPr>
+        <w:pStyle w:val="Heading1"/>
+      </w:pPr>
+      <w:proofErr w:type="spellStart"/>
+      <w:r>
+        <w:t>Heading</w:t>
+      </w:r>
+      <w:proofErr w:type="spellEnd"/>
+      <w:r>
+        <w:t xml:space="preserve"> 1</w:t>
+      </w:r>
+    </w:p>
+    <w:p>
+      <w:pPr>
+        <w:pStyle w:val="Heading2"/>
+      </w:pPr>
+      <w:proofErr w:type="spellStart"/>
+      <w:r>
+        <w:t>Heading</w:t>
+      </w:r>
+      <w:proofErr w:type="spellEnd"/>
+      <w:r>
+        <w:t xml:space="preserve"> 2</w:t>
+      </w:r>
+    </w:p>
+    <w:p>
+      <w:pPr>
+        <w:pStyle w:val="Heading3"/>
+      </w:pPr>
+      <w:proofErr w:type="spellStart"/>
+      <w:r>
+        <w:t>Heading</w:t>
+      </w:r>
+      <w:proofErr w:type="spellEnd"/>
+      <w:r>
+        <w:t xml:space="preserve"> 3</w:t>
+      </w:r>
+    </w:p>
+    <w:p>
+      <w:pPr>
+        <w:pStyle w:val="Heading4"/>
+      </w:pPr>
+      <w:proofErr w:type="spellStart"/>
+      <w:r>
+        <w:t>Heading</w:t>
+      </w:r>
+      <w:proofErr w:type="spellEnd"/>
+      <w:r>
+        <w:t xml:space="preserve"> 4</w:t>
+      </w:r>
+    </w:p>
+    <w:p>
+      <w:pPr>
+        <w:pStyle w:val="Heading5"/>
+      </w:pPr>
+      <w:proofErr w:type="spellStart"/>
+      <w:r>
+        <w:t>Heading</w:t>
+      </w:r>
+      <w:proofErr w:type="spellEnd"/>
+      <w:r>
+        <w:t xml:space="preserve"> 5</w:t>
+      </w:r>
+    </w:p>
+    <w:p>
+      <w:pPr>
+        <w:pStyle w:val="Heading6"/>
+      </w:pPr>
+      <w:proofErr w:type="spellStart"/>
+      <w:r>
+        <w:t>Heading</w:t>
+      </w:r>
+      <w:proofErr w:type="spellEnd"/>
+      <w:r>
+        <w:t xml:space="preserve"> 6</w:t>
+      </w:r>
+    </w:p>
+    <w:p>
+      <w:pPr>
+        <w:pStyle w:val="Heading7"/>
+      </w:pPr>
+      <w:proofErr w:type="spellStart"/>
+      <w:r>
+        <w:t>Heading</w:t>
+      </w:r>
+      <w:proofErr w:type="spellEnd"/>
+      <w:r>
+        <w:t xml:space="preserve"> 7</w:t>
+      </w:r>
+    </w:p>
+    <w:p>
+      <w:pPr>
+        <w:pStyle w:val="Heading8"/>
+      </w:pPr>
+      <w:proofErr w:type="spellStart"/>
+      <w:r>
+        <w:t>Heading</w:t>
+      </w:r>
+      <w:proofErr w:type="spellEnd"/>
+      <w:r>
+        <w:t xml:space="preserve"> 8</w:t>
+      </w:r>
+    </w:p>
+    <w:p>
+      <w:pPr>
+        <w:pStyle w:val="Heading9"/>
+      </w:pPr>
+      <w:proofErr w:type="spellStart"/>
+      <w:r>
+        <w:t>Heading</w:t>
+      </w:r>
+      <w:proofErr w:type="spellEnd"/>
+      <w:r>
+        <w:t xml:space="preserve"> 9</w:t>
+      </w:r>
+    </w:p>
+    <w:p/>
     <w:sectPr>
-      <w:headerReference w:type="default" r:id="rId11"/>
-      <w:footerReference w:type="default" r:id="rId12"/>
-      <w:headerReference w:type="first" r:id="rId13"/>
-      <w:footerReference w:type="first" r:id="rId14"/>
+      <w:headerReference w:type="default" r:id="rId9"/>
+      <w:footerReference w:type="default" r:id="rId10"/>
+      <w:headerReference w:type="first" r:id="rId11"/>
+      <w:footerReference w:type="first" r:id="rId12"/>
       <w:pgSz w:w="11900" w:h="16840"/>
       <w:pgMar w:top="1417" w:right="1417" w:bottom="1134" w:left="1417" w:header="708" w:footer="708" w:gutter="0"/>
       <w:cols w:space="708"/>
@@ -1941,23 +1164,6 @@
     </w:pPr>
     <w:r>
       <w:rPr>
-        <w:b/>
-        <w:sz w:val="18"/>
-        <w:szCs w:val="18"/>
-        <w:lang w:eastAsia="de-DE"/>
-      </w:rPr>
-      <w:t>denkbares GmbH</w:t>
-    </w:r>
-    <w:r>
-      <w:rPr>
-        <w:sz w:val="18"/>
-        <w:szCs w:val="18"/>
-        <w:lang w:eastAsia="de-DE"/>
-      </w:rPr>
-      <w:t xml:space="preserve"> – </w:t>
-    </w:r>
-    <w:r>
-      <w:rPr>
         <w:sz w:val="18"/>
         <w:szCs w:val="18"/>
         <w:lang w:eastAsia="de-DE"/>
@@ -2044,7 +1250,7 @@
         <w:sz w:val="18"/>
         <w:szCs w:val="18"/>
       </w:rPr>
-      <w:t>4</w:t>
+      <w:t>2</w:t>
     </w:r>
     <w:r>
       <w:rPr>
@@ -2093,7 +1299,7 @@
         <w:sz w:val="18"/>
         <w:szCs w:val="18"/>
       </w:rPr>
-      <w:t>4</w:t>
+      <w:t>3</w:t>
     </w:r>
     <w:r>
       <w:rPr>
@@ -2111,28 +1317,8 @@
 <w:ftr xmlns:wpc="http://schemas.microsoft.com/office/word/2010/wordprocessingCanvas" xmlns:mo="http://schemas.microsoft.com/office/mac/office/2008/main" xmlns:mc="http://schemas.openxmlformats.org/markup-compatibility/2006" xmlns:mv="urn:schemas-microsoft-com:mac:vml" xmlns:o="urn:schemas-microsoft-com:office:office" xmlns:r="http://schemas.openxmlformats.org/officeDocument/2006/relationships" xmlns:m="http://schemas.openxmlformats.org/officeDocument/2006/math" xmlns:v="urn:schemas-microsoft-com:vml" xmlns:wp14="http://schemas.microsoft.com/office/word/2010/wordprocessingDrawing" xmlns:wp="http://schemas.openxmlformats.org/drawingml/2006/wordprocessingDrawing" xmlns:w10="urn:schemas-microsoft-com:office:word" xmlns:w="http://schemas.openxmlformats.org/wordprocessingml/2006/main" xmlns:w14="http://schemas.microsoft.com/office/word/2010/wordml" xmlns:wpg="http://schemas.microsoft.com/office/word/2010/wordprocessingGroup" xmlns:wpi="http://schemas.microsoft.com/office/word/2010/wordprocessingInk" xmlns:wne="http://schemas.microsoft.com/office/word/2006/wordml" xmlns:wps="http://schemas.microsoft.com/office/word/2010/wordprocessingShape" mc:Ignorable="w14 wp14">
   <w:p>
     <w:pPr>
-      <w:tabs>
-        <w:tab w:val="left" w:pos="5387"/>
-      </w:tabs>
-      <w:autoSpaceDE w:val="0"/>
-      <w:autoSpaceDN w:val="0"/>
-      <w:adjustRightInd w:val="0"/>
-      <w:ind w:left="1560" w:right="3679"/>
-      <w:jc w:val="both"/>
-      <w:rPr>
-        <w:rFonts w:eastAsia="SimSun" w:cs="Avenir-Heavy"/>
-        <w:b/>
-        <w:color w:val="000000"/>
-        <w:sz w:val="18"/>
-        <w:szCs w:val="18"/>
-        <w:lang w:eastAsia="de-DE"/>
-      </w:rPr>
-    </w:pPr>
-  </w:p>
-  <w:p>
-    <w:pPr>
       <w:pStyle w:val="Fuzeile"/>
-      <w:ind w:left="1560" w:right="3351"/>
+      <w:ind w:right="3351"/>
       <w:jc w:val="both"/>
       <w:rPr>
         <w:rFonts w:eastAsia="SimSun" w:cs="Avenir-Book"/>
@@ -2142,91 +1328,6 @@
         <w:lang w:eastAsia="de-DE"/>
       </w:rPr>
     </w:pPr>
-    <w:r>
-      <w:rPr>
-        <w:b/>
-        <w:color w:val="1F497D" w:themeColor="text2"/>
-        <w:sz w:val="18"/>
-        <w:szCs w:val="18"/>
-      </w:rPr>
-      <w:t xml:space="preserve">denkbares GmbH </w:t>
-    </w:r>
-    <w:r>
-      <w:rPr>
-        <w:color w:val="1F497D" w:themeColor="text2"/>
-        <w:sz w:val="18"/>
-        <w:szCs w:val="18"/>
-      </w:rPr>
-      <w:t>• http://www.denkbares.com</w:t>
-    </w:r>
-    <w:r>
-      <w:rPr>
-        <w:color w:val="1F497D" w:themeColor="text2"/>
-        <w:sz w:val="18"/>
-        <w:szCs w:val="18"/>
-      </w:rPr>
-      <w:br/>
-      <w:t>info@denkbares.com • Fon: +49 931 30513551</w:t>
-    </w:r>
-    <w:r>
-      <w:rPr>
-        <w:color w:val="1F497D" w:themeColor="text2"/>
-        <w:sz w:val="18"/>
-        <w:szCs w:val="18"/>
-      </w:rPr>
-      <w:br/>
-      <w:t>Friedrich-Bergius-Ring 15 • 97076 Würzburg</w:t>
-    </w:r>
-    <w:r>
-      <w:rPr>
-        <w:color w:val="1F497D" w:themeColor="text2"/>
-        <w:sz w:val="18"/>
-        <w:szCs w:val="18"/>
-      </w:rPr>
-      <w:br/>
-      <w:t>Registergericht Amtsgericht Wür</w:t>
-    </w:r>
-    <w:r>
-      <w:rPr>
-        <w:color w:val="1F497D" w:themeColor="text2"/>
-        <w:sz w:val="18"/>
-        <w:szCs w:val="18"/>
-      </w:rPr>
-      <w:t>zburg HRB10160</w:t>
-    </w:r>
-    <w:r>
-      <w:rPr>
-        <w:color w:val="1F497D" w:themeColor="text2"/>
-        <w:sz w:val="18"/>
-        <w:szCs w:val="18"/>
-      </w:rPr>
-      <w:br/>
-      <w:t xml:space="preserve">Geschäftsführung </w:t>
-    </w:r>
-    <w:r>
-      <w:rPr>
-        <w:color w:val="1F497D" w:themeColor="text2"/>
-        <w:sz w:val="18"/>
-        <w:szCs w:val="18"/>
-      </w:rPr>
-      <w:t>Vo</w:t>
-    </w:r>
-    <w:r>
-      <w:rPr>
-        <w:color w:val="1F497D" w:themeColor="text2"/>
-        <w:sz w:val="18"/>
-        <w:szCs w:val="18"/>
-      </w:rPr>
-      <w:t xml:space="preserve">lker Belli, Joachim Baumeister </w:t>
-    </w:r>
-    <w:r>
-      <w:rPr>
-        <w:color w:val="1F497D" w:themeColor="text2"/>
-        <w:sz w:val="18"/>
-        <w:szCs w:val="18"/>
-      </w:rPr>
-      <w:br/>
-    </w:r>
   </w:p>
 </w:ftr>
 </file>
@@ -2442,7 +1543,7 @@
               <w:szCs w:val="18"/>
               <w:lang w:eastAsia="de-DE"/>
             </w:rPr>
-            <w:t>2014-03-04</w:t>
+            <w:t>2014-03-05</w:t>
           </w:r>
           <w:r>
             <w:rPr>
@@ -2522,47 +1623,6 @@
             </w:tabs>
             <w:jc w:val="right"/>
           </w:pPr>
-          <w:r>
-            <w:rPr>
-              <w:noProof/>
-              <w:lang w:eastAsia="de-DE"/>
-            </w:rPr>
-            <w:drawing>
-              <wp:inline distT="0" distB="0" distL="0" distR="0" wp14:anchorId="17E983C7" wp14:editId="6A721DBA">
-                <wp:extent cx="762000" cy="633222"/>
-                <wp:effectExtent l="0" t="0" r="0" b="1905"/>
-                <wp:docPr id="1" name="Grafik 0" descr="denkbar_logo_ev.wmf"/>
-                <wp:cNvGraphicFramePr>
-                  <a:graphicFrameLocks xmlns:a="http://schemas.openxmlformats.org/drawingml/2006/main" noChangeAspect="1"/>
-                </wp:cNvGraphicFramePr>
-                <a:graphic xmlns:a="http://schemas.openxmlformats.org/drawingml/2006/main">
-                  <a:graphicData uri="http://schemas.openxmlformats.org/drawingml/2006/picture">
-                    <pic:pic xmlns:pic="http://schemas.openxmlformats.org/drawingml/2006/picture">
-                      <pic:nvPicPr>
-                        <pic:cNvPr id="1" name="Grafik 0" descr="denkbar_logo_ev.wmf"/>
-                        <pic:cNvPicPr/>
-                      </pic:nvPicPr>
-                      <pic:blipFill>
-                        <a:blip r:embed="rId1"/>
-                        <a:stretch>
-                          <a:fillRect/>
-                        </a:stretch>
-                      </pic:blipFill>
-                      <pic:spPr>
-                        <a:xfrm>
-                          <a:off x="0" y="0"/>
-                          <a:ext cx="762000" cy="633222"/>
-                        </a:xfrm>
-                        <a:prstGeom prst="rect">
-                          <a:avLst/>
-                        </a:prstGeom>
-                      </pic:spPr>
-                    </pic:pic>
-                  </a:graphicData>
-                </a:graphic>
-              </wp:inline>
-            </w:drawing>
-          </w:r>
         </w:p>
       </w:tc>
     </w:tr>
@@ -2588,45 +1648,6 @@
       <w:ind w:left="1560" w:right="3679"/>
       <w:jc w:val="center"/>
     </w:pPr>
-    <w:r>
-      <w:rPr>
-        <w:noProof/>
-        <w:lang w:eastAsia="de-DE"/>
-      </w:rPr>
-      <w:drawing>
-        <wp:inline distT="0" distB="0" distL="0" distR="0" wp14:anchorId="712B8653" wp14:editId="4421B902">
-          <wp:extent cx="1933575" cy="1606678"/>
-          <wp:effectExtent l="0" t="0" r="0" b="0"/>
-          <wp:docPr id="2" name="Grafik 0" descr="denkbar_logo_ev.wmf"/>
-          <wp:cNvGraphicFramePr/>
-          <a:graphic xmlns:a="http://schemas.openxmlformats.org/drawingml/2006/main">
-            <a:graphicData uri="http://schemas.openxmlformats.org/drawingml/2006/picture">
-              <pic:pic xmlns:pic="http://schemas.openxmlformats.org/drawingml/2006/picture">
-                <pic:nvPicPr>
-                  <pic:cNvPr id="1" name="Grafik 0" descr="denkbar_logo_ev.wmf"/>
-                  <pic:cNvPicPr/>
-                </pic:nvPicPr>
-                <pic:blipFill>
-                  <a:blip r:embed="rId1"/>
-                  <a:stretch>
-                    <a:fillRect/>
-                  </a:stretch>
-                </pic:blipFill>
-                <pic:spPr>
-                  <a:xfrm>
-                    <a:off x="0" y="0"/>
-                    <a:ext cx="1933775" cy="1606844"/>
-                  </a:xfrm>
-                  <a:prstGeom prst="rect">
-                    <a:avLst/>
-                  </a:prstGeom>
-                </pic:spPr>
-              </pic:pic>
-            </a:graphicData>
-          </a:graphic>
-        </wp:inline>
-      </w:drawing>
-    </w:r>
   </w:p>
   <w:p>
     <w:pPr>

</xml_diff>